<commit_message>
REFS#Projeto de Software por Julia Ribas: Adição
da documentação em .docx para complementação da parte do grupo e eventual conversão para pdf
</commit_message>
<xml_diff>
--- a/Documento de Arquitetura de Software.docx
+++ b/Documento de Arquitetura de Software.docx
@@ -10,12 +10,28 @@
           <w:lang w:val="pt-BR"/>
         </w:rPr>
       </w:pPr>
-      <w:r>
-        <w:rPr>
-          <w:lang w:val="pt-BR"/>
-        </w:rPr>
-        <w:t>Drugs &amp; Dragons</w:t>
-      </w:r>
+      <w:proofErr w:type="spellStart"/>
+      <w:r>
+        <w:rPr>
+          <w:lang w:val="pt-BR"/>
+        </w:rPr>
+        <w:t>Drugs</w:t>
+      </w:r>
+      <w:proofErr w:type="spellEnd"/>
+      <w:r>
+        <w:rPr>
+          <w:lang w:val="pt-BR"/>
+        </w:rPr>
+        <w:t xml:space="preserve"> &amp; </w:t>
+      </w:r>
+      <w:proofErr w:type="spellStart"/>
+      <w:r>
+        <w:rPr>
+          <w:lang w:val="pt-BR"/>
+        </w:rPr>
+        <w:t>Dragons</w:t>
+      </w:r>
+      <w:proofErr w:type="spellEnd"/>
     </w:p>
     <w:p>
       <w:pPr>
@@ -110,7 +126,12 @@
           <w:lang w:val="pt-BR"/>
         </w:rPr>
         <w:sectPr>
-          <w:headerReference w:type="default" r:id="rId7"/>
+          <w:headerReference w:type="even" r:id="rId7"/>
+          <w:headerReference w:type="default" r:id="rId8"/>
+          <w:footerReference w:type="even" r:id="rId9"/>
+          <w:footerReference w:type="default" r:id="rId10"/>
+          <w:headerReference w:type="first" r:id="rId11"/>
+          <w:footerReference w:type="first" r:id="rId12"/>
           <w:pgSz w:w="12240" w:h="15840" w:code="1"/>
           <w:pgMar w:top="1417" w:right="1440" w:bottom="1417" w:left="1440" w:header="720" w:footer="720" w:gutter="0"/>
           <w:cols w:space="720"/>
@@ -767,20 +788,97 @@
         </w:tabs>
         <w:rPr>
           <w:noProof/>
+        </w:rPr>
+      </w:pPr>
+      <w:r>
+        <w:rPr>
+          <w:noProof/>
+          <w:lang w:val="pt-BR"/>
+        </w:rPr>
+        <w:t>1.1</w:t>
+      </w:r>
+      <w:r>
+        <w:rPr>
+          <w:noProof/>
           <w:snapToGrid/>
           <w:sz w:val="24"/>
           <w:szCs w:val="24"/>
           <w:lang w:val="pt-BR" w:eastAsia="pt-BR"/>
         </w:rPr>
-      </w:pPr>
-      <w:r>
-        <w:rPr>
-          <w:noProof/>
-          <w:lang w:val="pt-BR"/>
-        </w:rPr>
-        <w:t>1.1</w:t>
-      </w:r>
-      <w:r>
+        <w:tab/>
+      </w:r>
+      <w:r>
+        <w:rPr>
+          <w:noProof/>
+          <w:lang w:val="pt-BR"/>
+        </w:rPr>
+        <w:t>Finalidade</w:t>
+      </w:r>
+      <w:r>
+        <w:rPr>
+          <w:noProof/>
+          <w:lang w:val="pt-BR"/>
+        </w:rPr>
+        <w:tab/>
+      </w:r>
+      <w:r>
+        <w:rPr>
+          <w:noProof/>
+        </w:rPr>
+        <w:fldChar w:fldCharType="begin"/>
+      </w:r>
+      <w:r>
+        <w:rPr>
+          <w:noProof/>
+          <w:lang w:val="pt-BR"/>
+        </w:rPr>
+        <w:instrText xml:space="preserve"> PAGEREF _Toc212892806 \h </w:instrText>
+      </w:r>
+      <w:r>
+        <w:rPr>
+          <w:noProof/>
+        </w:rPr>
+      </w:r>
+      <w:r>
+        <w:rPr>
+          <w:noProof/>
+        </w:rPr>
+        <w:fldChar w:fldCharType="separate"/>
+      </w:r>
+      <w:r>
+        <w:rPr>
+          <w:noProof/>
+          <w:lang w:val="pt-BR"/>
+        </w:rPr>
+        <w:t>4</w:t>
+      </w:r>
+      <w:r>
+        <w:rPr>
+          <w:noProof/>
+        </w:rPr>
+        <w:fldChar w:fldCharType="end"/>
+      </w:r>
+    </w:p>
+    <w:p>
+      <w:pPr>
+        <w:ind w:left="432"/>
+        <w:rPr>
+          <w:lang w:val="pt-BR"/>
+        </w:rPr>
+      </w:pPr>
+      <w:r>
+        <w:rPr>
+          <w:lang w:val="pt-BR"/>
+        </w:rPr>
+        <w:t>1.2      Definições, Acrônimos e Abreviações                                                                                                        4</w:t>
+      </w:r>
+    </w:p>
+    <w:p>
+      <w:pPr>
+        <w:pStyle w:val="TOC1"/>
+        <w:tabs>
+          <w:tab w:val="left" w:pos="432"/>
+        </w:tabs>
         <w:rPr>
           <w:noProof/>
           <w:snapToGrid/>
@@ -788,6 +886,22 @@
           <w:szCs w:val="24"/>
           <w:lang w:val="pt-BR" w:eastAsia="pt-BR"/>
         </w:rPr>
+      </w:pPr>
+      <w:r>
+        <w:rPr>
+          <w:noProof/>
+          <w:lang w:val="pt-BR"/>
+        </w:rPr>
+        <w:t>2.</w:t>
+      </w:r>
+      <w:r>
+        <w:rPr>
+          <w:noProof/>
+          <w:snapToGrid/>
+          <w:sz w:val="24"/>
+          <w:szCs w:val="24"/>
+          <w:lang w:val="pt-BR" w:eastAsia="pt-BR"/>
+        </w:rPr>
         <w:tab/>
       </w:r>
       <w:r>
@@ -795,7 +909,7 @@
           <w:noProof/>
           <w:lang w:val="pt-BR"/>
         </w:rPr>
-        <w:t>Finalidade</w:t>
+        <w:t>Metas e Restrições da Arquitetura</w:t>
       </w:r>
       <w:r>
         <w:rPr>
@@ -815,7 +929,7 @@
           <w:noProof/>
           <w:lang w:val="pt-BR"/>
         </w:rPr>
-        <w:instrText xml:space="preserve"> PAGEREF _Toc212892806 \h </w:instrText>
+        <w:instrText xml:space="preserve"> PAGEREF _Toc212892807 \h </w:instrText>
       </w:r>
       <w:r>
         <w:rPr>
@@ -861,7 +975,7 @@
           <w:noProof/>
           <w:lang w:val="pt-BR"/>
         </w:rPr>
-        <w:t>2.</w:t>
+        <w:t>3.</w:t>
       </w:r>
       <w:r>
         <w:rPr>
@@ -878,7 +992,7 @@
           <w:noProof/>
           <w:lang w:val="pt-BR"/>
         </w:rPr>
-        <w:t>Metas e Restrições da Arquitetura</w:t>
+        <w:t>Suposições e Dependências</w:t>
       </w:r>
       <w:r>
         <w:rPr>
@@ -898,7 +1012,7 @@
           <w:noProof/>
           <w:lang w:val="pt-BR"/>
         </w:rPr>
-        <w:instrText xml:space="preserve"> PAGEREF _Toc212892807 \h </w:instrText>
+        <w:instrText xml:space="preserve"> PAGEREF _Toc212892808 \h </w:instrText>
       </w:r>
       <w:r>
         <w:rPr>
@@ -944,7 +1058,7 @@
           <w:noProof/>
           <w:lang w:val="pt-BR"/>
         </w:rPr>
-        <w:t>3.</w:t>
+        <w:t>4.</w:t>
       </w:r>
       <w:r>
         <w:rPr>
@@ -961,7 +1075,7 @@
           <w:noProof/>
           <w:lang w:val="pt-BR"/>
         </w:rPr>
-        <w:t>Suposições e Dependências</w:t>
+        <w:t>Requisitos Arquiteturalmente Significantes</w:t>
       </w:r>
       <w:r>
         <w:rPr>
@@ -981,7 +1095,7 @@
           <w:noProof/>
           <w:lang w:val="pt-BR"/>
         </w:rPr>
-        <w:instrText xml:space="preserve"> PAGEREF _Toc212892808 \h </w:instrText>
+        <w:instrText xml:space="preserve"> PAGEREF _Toc212892809 \h </w:instrText>
       </w:r>
       <w:r>
         <w:rPr>
@@ -1027,7 +1141,7 @@
           <w:noProof/>
           <w:lang w:val="pt-BR"/>
         </w:rPr>
-        <w:t>4.</w:t>
+        <w:t>5.</w:t>
       </w:r>
       <w:r>
         <w:rPr>
@@ -1044,7 +1158,7 @@
           <w:noProof/>
           <w:lang w:val="pt-BR"/>
         </w:rPr>
-        <w:t>Requisitos Arquiteturalmente Significantes</w:t>
+        <w:t>Decisões, Restrições e justificativas</w:t>
       </w:r>
       <w:r>
         <w:rPr>
@@ -1064,7 +1178,7 @@
           <w:noProof/>
           <w:lang w:val="pt-BR"/>
         </w:rPr>
-        <w:instrText xml:space="preserve"> PAGEREF _Toc212892809 \h </w:instrText>
+        <w:instrText xml:space="preserve"> PAGEREF _Toc212892810 \h </w:instrText>
       </w:r>
       <w:r>
         <w:rPr>
@@ -1110,7 +1224,7 @@
           <w:noProof/>
           <w:lang w:val="pt-BR"/>
         </w:rPr>
-        <w:t>5.</w:t>
+        <w:t>6.</w:t>
       </w:r>
       <w:r>
         <w:rPr>
@@ -1127,7 +1241,7 @@
           <w:noProof/>
           <w:lang w:val="pt-BR"/>
         </w:rPr>
-        <w:t>Decisões, Restrições e justificativas</w:t>
+        <w:t>Mecanismos Arquiteturais</w:t>
       </w:r>
       <w:r>
         <w:rPr>
@@ -1147,7 +1261,7 @@
           <w:noProof/>
           <w:lang w:val="pt-BR"/>
         </w:rPr>
-        <w:instrText xml:space="preserve"> PAGEREF _Toc212892810 \h </w:instrText>
+        <w:instrText xml:space="preserve"> PAGEREF _Toc212892811 \h </w:instrText>
       </w:r>
       <w:r>
         <w:rPr>
@@ -1165,7 +1279,7 @@
           <w:noProof/>
           <w:lang w:val="pt-BR"/>
         </w:rPr>
-        <w:t>4</w:t>
+        <w:t>5</w:t>
       </w:r>
       <w:r>
         <w:rPr>
@@ -1193,7 +1307,7 @@
           <w:noProof/>
           <w:lang w:val="pt-BR"/>
         </w:rPr>
-        <w:t>6.</w:t>
+        <w:t>7.</w:t>
       </w:r>
       <w:r>
         <w:rPr>
@@ -1210,7 +1324,7 @@
           <w:noProof/>
           <w:lang w:val="pt-BR"/>
         </w:rPr>
-        <w:t>Mecanismos Arquiteturais</w:t>
+        <w:t>Camadas da Arquitetura</w:t>
       </w:r>
       <w:r>
         <w:rPr>
@@ -1230,7 +1344,7 @@
           <w:noProof/>
           <w:lang w:val="pt-BR"/>
         </w:rPr>
-        <w:instrText xml:space="preserve"> PAGEREF _Toc212892811 \h </w:instrText>
+        <w:instrText xml:space="preserve"> PAGEREF _Toc212892812 \h </w:instrText>
       </w:r>
       <w:r>
         <w:rPr>
@@ -1276,7 +1390,7 @@
           <w:noProof/>
           <w:lang w:val="pt-BR"/>
         </w:rPr>
-        <w:t>7.</w:t>
+        <w:t>8.</w:t>
       </w:r>
       <w:r>
         <w:rPr>
@@ -1293,7 +1407,7 @@
           <w:noProof/>
           <w:lang w:val="pt-BR"/>
         </w:rPr>
-        <w:t>Camadas da Arquitetura</w:t>
+        <w:t>Visões da Arquitetura</w:t>
       </w:r>
       <w:r>
         <w:rPr>
@@ -1313,7 +1427,7 @@
           <w:noProof/>
           <w:lang w:val="pt-BR"/>
         </w:rPr>
-        <w:instrText xml:space="preserve"> PAGEREF _Toc212892812 \h </w:instrText>
+        <w:instrText xml:space="preserve"> PAGEREF _Toc212892813 \h </w:instrText>
       </w:r>
       <w:r>
         <w:rPr>
@@ -1359,7 +1473,7 @@
           <w:noProof/>
           <w:lang w:val="pt-BR"/>
         </w:rPr>
-        <w:t>8.</w:t>
+        <w:t>9.</w:t>
       </w:r>
       <w:r>
         <w:rPr>
@@ -1376,12 +1490,11 @@
           <w:noProof/>
           <w:lang w:val="pt-BR"/>
         </w:rPr>
-        <w:t>Visões da Arquitetura</w:t>
-      </w:r>
-      <w:r>
-        <w:rPr>
-          <w:noProof/>
-          <w:lang w:val="pt-BR"/>
+        <w:t>Qualidade</w:t>
+      </w:r>
+      <w:r>
+        <w:rPr>
+          <w:noProof/>
         </w:rPr>
         <w:tab/>
       </w:r>
@@ -1389,118 +1502,7 @@
         <w:rPr>
           <w:noProof/>
         </w:rPr>
-        <w:fldChar w:fldCharType="begin"/>
-      </w:r>
-      <w:r>
-        <w:rPr>
-          <w:noProof/>
-          <w:lang w:val="pt-BR"/>
-        </w:rPr>
-        <w:instrText xml:space="preserve"> PAGEREF _Toc212892813 \h </w:instrText>
-      </w:r>
-      <w:r>
-        <w:rPr>
-          <w:noProof/>
-        </w:rPr>
-      </w:r>
-      <w:r>
-        <w:rPr>
-          <w:noProof/>
-        </w:rPr>
-        <w:fldChar w:fldCharType="separate"/>
-      </w:r>
-      <w:r>
-        <w:rPr>
-          <w:noProof/>
-          <w:lang w:val="pt-BR"/>
-        </w:rPr>
-        <w:t>5</w:t>
-      </w:r>
-      <w:r>
-        <w:rPr>
-          <w:noProof/>
-        </w:rPr>
-        <w:fldChar w:fldCharType="end"/>
-      </w:r>
-    </w:p>
-    <w:p>
-      <w:pPr>
-        <w:pStyle w:val="TOC1"/>
-        <w:tabs>
-          <w:tab w:val="left" w:pos="432"/>
-        </w:tabs>
-        <w:rPr>
-          <w:noProof/>
-          <w:snapToGrid/>
-          <w:sz w:val="24"/>
-          <w:szCs w:val="24"/>
-          <w:lang w:val="pt-BR" w:eastAsia="pt-BR"/>
-        </w:rPr>
-      </w:pPr>
-      <w:r>
-        <w:rPr>
-          <w:noProof/>
-          <w:lang w:val="pt-BR"/>
-        </w:rPr>
-        <w:t>9.</w:t>
-      </w:r>
-      <w:r>
-        <w:rPr>
-          <w:noProof/>
-          <w:snapToGrid/>
-          <w:sz w:val="24"/>
-          <w:szCs w:val="24"/>
-          <w:lang w:val="pt-BR" w:eastAsia="pt-BR"/>
-        </w:rPr>
-        <w:tab/>
-      </w:r>
-      <w:r>
-        <w:rPr>
-          <w:noProof/>
-          <w:lang w:val="pt-BR"/>
-        </w:rPr>
-        <w:t>Qualidade</w:t>
-      </w:r>
-      <w:r>
-        <w:rPr>
-          <w:noProof/>
-        </w:rPr>
-        <w:tab/>
-      </w:r>
-      <w:r>
-        <w:rPr>
-          <w:noProof/>
-        </w:rPr>
-        <w:fldChar w:fldCharType="begin"/>
-      </w:r>
-      <w:r>
-        <w:rPr>
-          <w:noProof/>
-        </w:rPr>
-        <w:instrText xml:space="preserve"> PAGEREF _Toc212892814 \h </w:instrText>
-      </w:r>
-      <w:r>
-        <w:rPr>
-          <w:noProof/>
-        </w:rPr>
-      </w:r>
-      <w:r>
-        <w:rPr>
-          <w:noProof/>
-        </w:rPr>
-        <w:fldChar w:fldCharType="separate"/>
-      </w:r>
-      <w:r>
-        <w:rPr>
-          <w:noProof/>
-        </w:rPr>
-        <w:t>5</w:t>
-      </w:r>
-      <w:r>
-        <w:rPr>
-          <w:noProof/>
-        </w:rPr>
-        <w:fldChar w:fldCharType="end"/>
+        <w:t>6</w:t>
       </w:r>
     </w:p>
     <w:p>
@@ -1602,30 +1604,58 @@
           <w:iCs w:val="0"/>
           <w:color w:val="auto"/>
         </w:rPr>
-        <w:t>farmácia eletrônica Drugs &amp; Dragons</w:t>
-      </w:r>
+        <w:t xml:space="preserve">farmácia eletrônica </w:t>
+      </w:r>
+      <w:proofErr w:type="spellStart"/>
       <w:r>
         <w:rPr>
           <w:i w:val="0"/>
           <w:iCs w:val="0"/>
           <w:color w:val="auto"/>
         </w:rPr>
-        <w:t>. O sistema visa proporcionar</w:t>
-      </w:r>
+        <w:t>Drugs</w:t>
+      </w:r>
+      <w:proofErr w:type="spellEnd"/>
       <w:r>
         <w:rPr>
           <w:i w:val="0"/>
           <w:iCs w:val="0"/>
           <w:color w:val="auto"/>
         </w:rPr>
-        <w:t xml:space="preserve"> </w:t>
-      </w:r>
+        <w:t xml:space="preserve"> &amp; </w:t>
+      </w:r>
+      <w:proofErr w:type="spellStart"/>
       <w:r>
         <w:rPr>
           <w:i w:val="0"/>
           <w:iCs w:val="0"/>
           <w:color w:val="auto"/>
         </w:rPr>
+        <w:t>Dragons</w:t>
+      </w:r>
+      <w:proofErr w:type="spellEnd"/>
+      <w:r>
+        <w:rPr>
+          <w:i w:val="0"/>
+          <w:iCs w:val="0"/>
+          <w:color w:val="auto"/>
+        </w:rPr>
+        <w:t>. O sistema visa proporcionar</w:t>
+      </w:r>
+      <w:r>
+        <w:rPr>
+          <w:i w:val="0"/>
+          <w:iCs w:val="0"/>
+          <w:color w:val="auto"/>
+        </w:rPr>
+        <w:t xml:space="preserve"> </w:t>
+      </w:r>
+      <w:r>
+        <w:rPr>
+          <w:i w:val="0"/>
+          <w:iCs w:val="0"/>
+          <w:color w:val="auto"/>
+        </w:rPr>
         <w:t>ambiente adequado para a busca e compra de remédios da parte de pacientes, de maneira a facilitar o acesso à medicação</w:t>
       </w:r>
     </w:p>
@@ -1848,7 +1878,21 @@
         <w:rPr>
           <w:lang w:val="pt-BR"/>
         </w:rPr>
-        <w:t>Requisitos Arquiteturalmente Significantes</w:t>
+        <w:t xml:space="preserve">Requisitos </w:t>
+      </w:r>
+      <w:proofErr w:type="spellStart"/>
+      <w:r>
+        <w:rPr>
+          <w:lang w:val="pt-BR"/>
+        </w:rPr>
+        <w:t>Arquiteturalmente</w:t>
+      </w:r>
+      <w:proofErr w:type="spellEnd"/>
+      <w:r>
+        <w:rPr>
+          <w:lang w:val="pt-BR"/>
+        </w:rPr>
+        <w:t xml:space="preserve"> Significantes</w:t>
       </w:r>
       <w:bookmarkEnd w:id="7"/>
     </w:p>
@@ -1906,7 +1950,15 @@
         <w:t>.</w:t>
       </w:r>
       <w:r>
-        <w:t xml:space="preserve"> Estas decisões servirão como guias para definir as partes arquiteturalmente significantes do sistema. Justifique cada decisão ou restrição para que os desenvolvedores compreendam a importância de construir o sistema dentro desse contexto. Isto pode incluir uma lista de “</w:t>
+        <w:t xml:space="preserve"> Estas decisões servirão como guias para definir as partes </w:t>
+      </w:r>
+      <w:proofErr w:type="spellStart"/>
+      <w:r>
+        <w:t>arquiteturalmente</w:t>
+      </w:r>
+      <w:proofErr w:type="spellEnd"/>
+      <w:r>
+        <w:t xml:space="preserve"> significantes do sistema. Justifique cada decisão ou restrição para que os desenvolvedores compreendam a importância de construir o sistema dentro desse contexto. Isto pode incluir uma lista de “</w:t>
       </w:r>
       <w:r>
         <w:t>Faça” ou “Não Faça” para guiar os desenvolvedores no desenvolvimento do sistema</w:t>
@@ -1964,16 +2016,14 @@
     </w:p>
     <w:p>
       <w:pPr>
-        <w:pStyle w:val="BodyText"/>
-        <w:rPr>
-          <w:lang w:val="pt-BR"/>
-        </w:rPr>
+        <w:autoSpaceDE/>
+        <w:autoSpaceDN/>
+        <w:ind w:left="360"/>
       </w:pPr>
     </w:p>
     <w:p>
       <w:pPr>
         <w:pStyle w:val="BodyText"/>
-        <w:ind w:left="0"/>
         <w:rPr>
           <w:lang w:val="pt-BR"/>
         </w:rPr>
@@ -1981,6 +2031,15 @@
     </w:p>
     <w:p>
       <w:pPr>
+        <w:pStyle w:val="BodyText"/>
+        <w:ind w:left="0"/>
+        <w:rPr>
+          <w:lang w:val="pt-BR"/>
+        </w:rPr>
+      </w:pPr>
+    </w:p>
+    <w:p>
+      <w:pPr>
         <w:pStyle w:val="Heading1"/>
         <w:ind w:left="360" w:hanging="360"/>
         <w:rPr>
@@ -1992,6 +2051,7 @@
         <w:rPr>
           <w:lang w:val="pt-BR"/>
         </w:rPr>
+        <w:lastRenderedPageBreak/>
         <w:t>Mecanismos Arquiteturais</w:t>
       </w:r>
       <w:bookmarkEnd w:id="9"/>
@@ -2007,11 +2067,7 @@
         <w:t>Liste os mecanismos arquiteturais</w:t>
       </w:r>
       <w:r>
-        <w:t xml:space="preserve">, como mecanismos de persistência, comunicação e tratamento de erros, </w:t>
-      </w:r>
-      <w:r>
-        <w:lastRenderedPageBreak/>
-        <w:t>por exemplo,</w:t>
+        <w:t>, como mecanismos de persistência, comunicação e tratamento de erros, por exemplo,</w:t>
       </w:r>
       <w:r>
         <w:t xml:space="preserve"> e descreva </w:t>
@@ -2183,7 +2239,7 @@
     <w:p>
       <w:pPr>
         <w:pStyle w:val="BodyText"/>
-        <w:ind w:left="-900"/>
+        <w:ind w:left="0"/>
         <w:rPr>
           <w:b/>
           <w:lang w:val="pt-BR"/>
@@ -2196,9 +2252,9 @@
           <w:lang w:val="pt-BR"/>
         </w:rPr>
         <w:drawing>
-          <wp:inline distT="0" distB="0" distL="0" distR="0" wp14:anchorId="19DC14B7" wp14:editId="34F5A3ED">
-            <wp:extent cx="7204075" cy="4664946"/>
-            <wp:effectExtent l="0" t="0" r="0" b="2540"/>
+          <wp:inline distT="0" distB="0" distL="0" distR="0" wp14:anchorId="6B2DA02C" wp14:editId="68D1E972">
+            <wp:extent cx="5943600" cy="3848540"/>
+            <wp:effectExtent l="0" t="0" r="0" b="0"/>
             <wp:docPr id="1" name="Picture 1"/>
             <wp:cNvGraphicFramePr>
               <a:graphicFrameLocks xmlns:a="http://schemas.openxmlformats.org/drawingml/2006/main" noChangeAspect="1"/>
@@ -2211,7 +2267,7 @@
                     <pic:cNvPicPr/>
                   </pic:nvPicPr>
                   <pic:blipFill>
-                    <a:blip r:embed="rId8"/>
+                    <a:blip r:embed="rId13"/>
                     <a:stretch>
                       <a:fillRect/>
                     </a:stretch>
@@ -2219,7 +2275,7 @@
                   <pic:spPr>
                     <a:xfrm>
                       <a:off x="0" y="0"/>
-                      <a:ext cx="7228586" cy="4680818"/>
+                      <a:ext cx="5943600" cy="3848540"/>
                     </a:xfrm>
                     <a:prstGeom prst="rect">
                       <a:avLst/>
@@ -2235,41 +2291,12 @@
     <w:p>
       <w:pPr>
         <w:pStyle w:val="BodyText"/>
-        <w:numPr>
-          <w:ilvl w:val="0"/>
-          <w:numId w:val="23"/>
-        </w:numPr>
+        <w:ind w:left="-900"/>
         <w:rPr>
           <w:b/>
           <w:lang w:val="pt-BR"/>
         </w:rPr>
       </w:pPr>
-      <w:r>
-        <w:rPr>
-          <w:b/>
-          <w:lang w:val="pt-BR"/>
-        </w:rPr>
-        <w:lastRenderedPageBreak/>
-        <w:t xml:space="preserve">Operacional: </w:t>
-      </w:r>
-      <w:r>
-        <w:rPr>
-          <w:lang w:val="pt-BR"/>
-        </w:rPr>
-        <w:t>Des</w:t>
-      </w:r>
-      <w:r>
-        <w:rPr>
-          <w:lang w:val="pt-BR"/>
-        </w:rPr>
-        <w:t>creva os nós físicos do sistema e os processos, threads e componentes que rodam em cada um desses nós.</w:t>
-      </w:r>
-      <w:r>
-        <w:rPr>
-          <w:lang w:val="pt-BR"/>
-        </w:rPr>
-        <w:t xml:space="preserve"> Esta visão não é necessária se o sistema roda num único processo e num único thread.</w:t>
-      </w:r>
     </w:p>
     <w:p>
       <w:pPr>
@@ -2288,17 +2315,70 @@
           <w:b/>
           <w:lang w:val="pt-BR"/>
         </w:rPr>
-        <w:t xml:space="preserve">Casos de Uso: </w:t>
-      </w:r>
-      <w:r>
-        <w:rPr>
-          <w:lang w:val="pt-BR"/>
-        </w:rPr>
-        <w:t>Uma lista ou diagrama dos casos de uso que contém requisitos arquiteturalmente relevantes.</w:t>
+        <w:lastRenderedPageBreak/>
+        <w:t xml:space="preserve">Operacional: </w:t>
+      </w:r>
+      <w:r>
+        <w:rPr>
+          <w:lang w:val="pt-BR"/>
+        </w:rPr>
+        <w:t>Des</w:t>
+      </w:r>
+      <w:r>
+        <w:rPr>
+          <w:lang w:val="pt-BR"/>
+        </w:rPr>
+        <w:t>creva os nós físicos do sistema e os processos, threads e componentes que rodam em cada um desses nós.</w:t>
+      </w:r>
+      <w:r>
+        <w:rPr>
+          <w:lang w:val="pt-BR"/>
+        </w:rPr>
+        <w:t xml:space="preserve"> Esta visão não é necessária se o sistema roda num único processo e num único thread.</w:t>
       </w:r>
     </w:p>
     <w:p>
       <w:pPr>
+        <w:pStyle w:val="BodyText"/>
+        <w:numPr>
+          <w:ilvl w:val="0"/>
+          <w:numId w:val="23"/>
+        </w:numPr>
+        <w:rPr>
+          <w:b/>
+          <w:lang w:val="pt-BR"/>
+        </w:rPr>
+      </w:pPr>
+      <w:r>
+        <w:rPr>
+          <w:b/>
+          <w:lang w:val="pt-BR"/>
+        </w:rPr>
+        <w:t xml:space="preserve">Casos de Uso: </w:t>
+      </w:r>
+      <w:r>
+        <w:rPr>
+          <w:lang w:val="pt-BR"/>
+        </w:rPr>
+        <w:t xml:space="preserve">Uma lista ou diagrama dos casos de uso que contém requisitos </w:t>
+      </w:r>
+      <w:proofErr w:type="spellStart"/>
+      <w:r>
+        <w:rPr>
+          <w:lang w:val="pt-BR"/>
+        </w:rPr>
+        <w:t>arquiteturalmente</w:t>
+      </w:r>
+      <w:proofErr w:type="spellEnd"/>
+      <w:r>
+        <w:rPr>
+          <w:lang w:val="pt-BR"/>
+        </w:rPr>
+        <w:t xml:space="preserve"> relevantes.</w:t>
+      </w:r>
+    </w:p>
+    <w:p>
+      <w:pPr>
         <w:pStyle w:val="Heading1"/>
         <w:ind w:left="360" w:hanging="360"/>
         <w:rPr>
@@ -2332,10 +2412,10 @@
       </w:r>
     </w:p>
     <w:sectPr>
-      <w:headerReference w:type="default" r:id="rId9"/>
-      <w:footerReference w:type="even" r:id="rId10"/>
-      <w:footerReference w:type="default" r:id="rId11"/>
-      <w:footerReference w:type="first" r:id="rId12"/>
+      <w:headerReference w:type="default" r:id="rId14"/>
+      <w:footerReference w:type="even" r:id="rId15"/>
+      <w:footerReference w:type="default" r:id="rId16"/>
+      <w:footerReference w:type="first" r:id="rId17"/>
       <w:pgSz w:w="12240" w:h="15840" w:code="1"/>
       <w:pgMar w:top="1417" w:right="1440" w:bottom="1417" w:left="1440" w:header="720" w:footer="720" w:gutter="0"/>
       <w:cols w:space="720"/>
@@ -2369,11 +2449,489 @@
     <w:pPr>
       <w:pStyle w:val="Footer"/>
     </w:pPr>
+    <w:r>
+      <w:rPr>
+        <w:noProof/>
+        <w:snapToGrid/>
+      </w:rPr>
+      <mc:AlternateContent>
+        <mc:Choice Requires="wps">
+          <w:drawing>
+            <wp:anchor distT="0" distB="0" distL="0" distR="0" simplePos="0" relativeHeight="251659264" behindDoc="0" locked="0" layoutInCell="1" allowOverlap="1" wp14:anchorId="522AFA7C" wp14:editId="1A9C6526">
+              <wp:simplePos x="635" y="635"/>
+              <wp:positionH relativeFrom="column">
+                <wp:align>center</wp:align>
+              </wp:positionH>
+              <wp:positionV relativeFrom="paragraph">
+                <wp:posOffset>635</wp:posOffset>
+              </wp:positionV>
+              <wp:extent cx="443865" cy="443865"/>
+              <wp:effectExtent l="0" t="0" r="4445" b="16510"/>
+              <wp:wrapSquare wrapText="bothSides"/>
+              <wp:docPr id="3" name="Text Box 3" descr="Schlumberger-Private">
+                <a:extLst xmlns:a="http://schemas.openxmlformats.org/drawingml/2006/main">
+                  <a:ext uri="{5AE41FA2-C0FF-4470-9BD4-5FADCA87CBE2}">
+                    <aclsh:classification xmlns:aclsh="http://schemas.microsoft.com/office/drawing/2020/classificationShape" classificationOutcomeType="ftr"/>
+                  </a:ext>
+                </a:extLst>
+              </wp:docPr>
+              <wp:cNvGraphicFramePr/>
+              <a:graphic xmlns:a="http://schemas.openxmlformats.org/drawingml/2006/main">
+                <a:graphicData uri="http://schemas.microsoft.com/office/word/2010/wordprocessingShape">
+                  <wps:wsp>
+                    <wps:cNvSpPr txBox="1"/>
+                    <wps:spPr>
+                      <a:xfrm>
+                        <a:off x="0" y="0"/>
+                        <a:ext cx="443865" cy="443865"/>
+                      </a:xfrm>
+                      <a:prstGeom prst="rect">
+                        <a:avLst/>
+                      </a:prstGeom>
+                      <a:noFill/>
+                      <a:ln>
+                        <a:noFill/>
+                      </a:ln>
+                    </wps:spPr>
+                    <wps:txbx>
+                      <w:txbxContent>
+                        <w:p>
+                          <w:pPr>
+                            <w:rPr>
+                              <w:rFonts w:ascii="Calibri" w:eastAsia="Calibri" w:hAnsi="Calibri" w:cs="Calibri"/>
+                              <w:noProof/>
+                              <w:color w:val="000000"/>
+                            </w:rPr>
+                          </w:pPr>
+                          <w:r>
+                            <w:rPr>
+                              <w:rFonts w:ascii="Calibri" w:eastAsia="Calibri" w:hAnsi="Calibri" w:cs="Calibri"/>
+                              <w:noProof/>
+                              <w:color w:val="000000"/>
+                            </w:rPr>
+                            <w:t>Schlumberger-Private</w:t>
+                          </w:r>
+                        </w:p>
+                      </w:txbxContent>
+                    </wps:txbx>
+                    <wps:bodyPr rot="0" spcFirstLastPara="0" vertOverflow="overflow" horzOverflow="overflow" vert="horz" wrap="none" lIns="0" tIns="0" rIns="0" bIns="0" numCol="1" spcCol="0" rtlCol="0" fromWordArt="0" anchor="t" anchorCtr="0" forceAA="0" compatLnSpc="1">
+                      <a:prstTxWarp prst="textNoShape">
+                        <a:avLst/>
+                      </a:prstTxWarp>
+                      <a:spAutoFit/>
+                    </wps:bodyPr>
+                  </wps:wsp>
+                </a:graphicData>
+              </a:graphic>
+            </wp:anchor>
+          </w:drawing>
+        </mc:Choice>
+        <mc:Fallback>
+          <w:pict>
+            <v:shapetype w14:anchorId="522AFA7C" id="_x0000_t202" coordsize="21600,21600" o:spt="202" path="m,l,21600r21600,l21600,xe">
+              <v:stroke joinstyle="miter"/>
+              <v:path gradientshapeok="t" o:connecttype="rect"/>
+            </v:shapetype>
+            <v:shape id="Text Box 3" o:spid="_x0000_s1026" type="#_x0000_t202" alt="Schlumberger-Private" style="position:absolute;margin-left:0;margin-top:.05pt;width:34.95pt;height:34.95pt;z-index:251659264;visibility:visible;mso-wrap-style:none;mso-wrap-distance-left:0;mso-wrap-distance-top:0;mso-wrap-distance-right:0;mso-wrap-distance-bottom:0;mso-position-horizontal:center;mso-position-horizontal-relative:text;mso-position-vertical:absolute;mso-position-vertical-relative:text;v-text-anchor:top" o:gfxdata="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" filled="f" stroked="f">
+              <v:fill o:detectmouseclick="t"/>
+              <v:textbox style="mso-fit-shape-to-text:t" inset="0,0,0,0">
+                <w:txbxContent>
+                  <w:p>
+                    <w:pPr>
+                      <w:rPr>
+                        <w:rFonts w:ascii="Calibri" w:eastAsia="Calibri" w:hAnsi="Calibri" w:cs="Calibri"/>
+                        <w:noProof/>
+                        <w:color w:val="000000"/>
+                      </w:rPr>
+                    </w:pPr>
+                    <w:r>
+                      <w:rPr>
+                        <w:rFonts w:ascii="Calibri" w:eastAsia="Calibri" w:hAnsi="Calibri" w:cs="Calibri"/>
+                        <w:noProof/>
+                        <w:color w:val="000000"/>
+                      </w:rPr>
+                      <w:t>Schlumberger-Private</w:t>
+                    </w:r>
+                  </w:p>
+                </w:txbxContent>
+              </v:textbox>
+              <w10:wrap type="square"/>
+            </v:shape>
+          </w:pict>
+        </mc:Fallback>
+      </mc:AlternateContent>
+    </w:r>
   </w:p>
 </w:ftr>
 </file>
 
 <file path=word/footer2.xml><?xml version="1.0" encoding="utf-8"?>
+<w:ftr xmlns:wpc="http://schemas.microsoft.com/office/word/2010/wordprocessingCanvas" xmlns:cx="http://schemas.microsoft.com/office/drawing/2014/chartex" xmlns:cx1="http://schemas.microsoft.com/office/drawing/2015/9/8/chartex" xmlns:cx2="http://schemas.microsoft.com/office/drawing/2015/10/21/chartex" xmlns:cx3="http://schemas.microsoft.com/office/drawing/2016/5/9/chartex" xmlns:cx4="http://schemas.microsoft.com/office/drawing/2016/5/10/chartex" xmlns:cx5="http://schemas.microsoft.com/office/drawing/2016/5/11/chartex" xmlns:cx6="http://schemas.microsoft.com/office/drawing/2016/5/12/chartex" xmlns:cx7="http://schemas.microsoft.com/office/drawing/2016/5/13/chartex" xmlns:cx8="http://schemas.microsoft.com/office/drawing/2016/5/14/chartex" xmlns:mc="http://schemas.openxmlformats.org/markup-compatibility/2006" xmlns:aink="http://schemas.microsoft.com/office/drawing/2016/ink" xmlns:am3d="http://schemas.microsoft.com/office/drawing/2017/model3d" xmlns:o="urn:schemas-microsoft-com:office:office" xmlns:r="http://schemas.openxmlformats.org/officeDocument/2006/relationships" xmlns:m="http://schemas.openxmlformats.org/officeDocument/2006/math" xmlns:v="urn:schemas-microsoft-com:vml" xmlns:wp14="http://schemas.microsoft.com/office/word/2010/wordprocessingDrawing" xmlns:wp="http://schemas.openxmlformats.org/drawingml/2006/wordprocessingDrawing" xmlns:w10="urn:schemas-microsoft-com:office:word" xmlns:w="http://schemas.openxmlformats.org/wordprocessingml/2006/main" xmlns:w14="http://schemas.microsoft.com/office/word/2010/wordml" xmlns:w15="http://schemas.microsoft.com/office/word/2012/wordml" xmlns:w16cex="http://schemas.microsoft.com/office/word/2018/wordml/cex" xmlns:w16cid="http://schemas.microsoft.com/office/word/2016/wordml/cid" xmlns:w16="http://schemas.microsoft.com/office/word/2018/wordml" xmlns:w16sdtdh="http://schemas.microsoft.com/office/word/2020/wordml/sdtdatahash" xmlns:w16se="http://schemas.microsoft.com/office/word/2015/wordml/symex" xmlns:wpg="http://schemas.microsoft.com/office/word/2010/wordprocessingGroup" xmlns:wpi="http://schemas.microsoft.com/office/word/2010/wordprocessingInk" xmlns:wne="http://schemas.microsoft.com/office/word/2006/wordml" xmlns:wps="http://schemas.microsoft.com/office/word/2010/wordprocessingShape" mc:Ignorable="w14 w15 w16se w16cid w16 w16cex w16sdtdh wp14">
+  <w:p>
+    <w:pPr>
+      <w:pStyle w:val="Footer"/>
+    </w:pPr>
+    <w:r>
+      <w:rPr>
+        <w:noProof/>
+        <w:snapToGrid/>
+      </w:rPr>
+      <mc:AlternateContent>
+        <mc:Choice Requires="wps">
+          <w:drawing>
+            <wp:anchor distT="0" distB="0" distL="0" distR="0" simplePos="0" relativeHeight="251660288" behindDoc="0" locked="0" layoutInCell="1" allowOverlap="1" wp14:anchorId="3D1443B0" wp14:editId="052A28FB">
+              <wp:simplePos x="914400" y="9448800"/>
+              <wp:positionH relativeFrom="column">
+                <wp:align>center</wp:align>
+              </wp:positionH>
+              <wp:positionV relativeFrom="paragraph">
+                <wp:posOffset>635</wp:posOffset>
+              </wp:positionV>
+              <wp:extent cx="443865" cy="443865"/>
+              <wp:effectExtent l="0" t="0" r="4445" b="16510"/>
+              <wp:wrapSquare wrapText="bothSides"/>
+              <wp:docPr id="4" name="Text Box 4" descr="Schlumberger-Private">
+                <a:extLst xmlns:a="http://schemas.openxmlformats.org/drawingml/2006/main">
+                  <a:ext uri="{5AE41FA2-C0FF-4470-9BD4-5FADCA87CBE2}">
+                    <aclsh:classification xmlns:aclsh="http://schemas.microsoft.com/office/drawing/2020/classificationShape" classificationOutcomeType="ftr"/>
+                  </a:ext>
+                </a:extLst>
+              </wp:docPr>
+              <wp:cNvGraphicFramePr/>
+              <a:graphic xmlns:a="http://schemas.openxmlformats.org/drawingml/2006/main">
+                <a:graphicData uri="http://schemas.microsoft.com/office/word/2010/wordprocessingShape">
+                  <wps:wsp>
+                    <wps:cNvSpPr txBox="1"/>
+                    <wps:spPr>
+                      <a:xfrm>
+                        <a:off x="0" y="0"/>
+                        <a:ext cx="443865" cy="443865"/>
+                      </a:xfrm>
+                      <a:prstGeom prst="rect">
+                        <a:avLst/>
+                      </a:prstGeom>
+                      <a:noFill/>
+                      <a:ln>
+                        <a:noFill/>
+                      </a:ln>
+                    </wps:spPr>
+                    <wps:txbx>
+                      <w:txbxContent>
+                        <w:p>
+                          <w:pPr>
+                            <w:rPr>
+                              <w:rFonts w:ascii="Calibri" w:eastAsia="Calibri" w:hAnsi="Calibri" w:cs="Calibri"/>
+                              <w:noProof/>
+                              <w:color w:val="000000"/>
+                            </w:rPr>
+                          </w:pPr>
+                          <w:r>
+                            <w:rPr>
+                              <w:rFonts w:ascii="Calibri" w:eastAsia="Calibri" w:hAnsi="Calibri" w:cs="Calibri"/>
+                              <w:noProof/>
+                              <w:color w:val="000000"/>
+                            </w:rPr>
+                            <w:t>Schlumberger-Private</w:t>
+                          </w:r>
+                        </w:p>
+                      </w:txbxContent>
+                    </wps:txbx>
+                    <wps:bodyPr rot="0" spcFirstLastPara="0" vertOverflow="overflow" horzOverflow="overflow" vert="horz" wrap="none" lIns="0" tIns="0" rIns="0" bIns="0" numCol="1" spcCol="0" rtlCol="0" fromWordArt="0" anchor="t" anchorCtr="0" forceAA="0" compatLnSpc="1">
+                      <a:prstTxWarp prst="textNoShape">
+                        <a:avLst/>
+                      </a:prstTxWarp>
+                      <a:spAutoFit/>
+                    </wps:bodyPr>
+                  </wps:wsp>
+                </a:graphicData>
+              </a:graphic>
+            </wp:anchor>
+          </w:drawing>
+        </mc:Choice>
+        <mc:Fallback>
+          <w:pict>
+            <v:shapetype w14:anchorId="3D1443B0" id="_x0000_t202" coordsize="21600,21600" o:spt="202" path="m,l,21600r21600,l21600,xe">
+              <v:stroke joinstyle="miter"/>
+              <v:path gradientshapeok="t" o:connecttype="rect"/>
+            </v:shapetype>
+            <v:shape id="Text Box 4" o:spid="_x0000_s1027" type="#_x0000_t202" alt="Schlumberger-Private" style="position:absolute;margin-left:0;margin-top:.05pt;width:34.95pt;height:34.95pt;z-index:251660288;visibility:visible;mso-wrap-style:none;mso-wrap-distance-left:0;mso-wrap-distance-top:0;mso-wrap-distance-right:0;mso-wrap-distance-bottom:0;mso-position-horizontal:center;mso-position-horizontal-relative:text;mso-position-vertical:absolute;mso-position-vertical-relative:text;v-text-anchor:top" o:gfxdata="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" filled="f" stroked="f">
+              <v:fill o:detectmouseclick="t"/>
+              <v:textbox style="mso-fit-shape-to-text:t" inset="0,0,0,0">
+                <w:txbxContent>
+                  <w:p>
+                    <w:pPr>
+                      <w:rPr>
+                        <w:rFonts w:ascii="Calibri" w:eastAsia="Calibri" w:hAnsi="Calibri" w:cs="Calibri"/>
+                        <w:noProof/>
+                        <w:color w:val="000000"/>
+                      </w:rPr>
+                    </w:pPr>
+                    <w:r>
+                      <w:rPr>
+                        <w:rFonts w:ascii="Calibri" w:eastAsia="Calibri" w:hAnsi="Calibri" w:cs="Calibri"/>
+                        <w:noProof/>
+                        <w:color w:val="000000"/>
+                      </w:rPr>
+                      <w:t>Schlumberger-Private</w:t>
+                    </w:r>
+                  </w:p>
+                </w:txbxContent>
+              </v:textbox>
+              <w10:wrap type="square"/>
+            </v:shape>
+          </w:pict>
+        </mc:Fallback>
+      </mc:AlternateContent>
+    </w:r>
+  </w:p>
+</w:ftr>
+</file>
+
+<file path=word/footer3.xml><?xml version="1.0" encoding="utf-8"?>
+<w:ftr xmlns:wpc="http://schemas.microsoft.com/office/word/2010/wordprocessingCanvas" xmlns:cx="http://schemas.microsoft.com/office/drawing/2014/chartex" xmlns:cx1="http://schemas.microsoft.com/office/drawing/2015/9/8/chartex" xmlns:cx2="http://schemas.microsoft.com/office/drawing/2015/10/21/chartex" xmlns:cx3="http://schemas.microsoft.com/office/drawing/2016/5/9/chartex" xmlns:cx4="http://schemas.microsoft.com/office/drawing/2016/5/10/chartex" xmlns:cx5="http://schemas.microsoft.com/office/drawing/2016/5/11/chartex" xmlns:cx6="http://schemas.microsoft.com/office/drawing/2016/5/12/chartex" xmlns:cx7="http://schemas.microsoft.com/office/drawing/2016/5/13/chartex" xmlns:cx8="http://schemas.microsoft.com/office/drawing/2016/5/14/chartex" xmlns:mc="http://schemas.openxmlformats.org/markup-compatibility/2006" xmlns:aink="http://schemas.microsoft.com/office/drawing/2016/ink" xmlns:am3d="http://schemas.microsoft.com/office/drawing/2017/model3d" xmlns:o="urn:schemas-microsoft-com:office:office" xmlns:r="http://schemas.openxmlformats.org/officeDocument/2006/relationships" xmlns:m="http://schemas.openxmlformats.org/officeDocument/2006/math" xmlns:v="urn:schemas-microsoft-com:vml" xmlns:wp14="http://schemas.microsoft.com/office/word/2010/wordprocessingDrawing" xmlns:wp="http://schemas.openxmlformats.org/drawingml/2006/wordprocessingDrawing" xmlns:w10="urn:schemas-microsoft-com:office:word" xmlns:w="http://schemas.openxmlformats.org/wordprocessingml/2006/main" xmlns:w14="http://schemas.microsoft.com/office/word/2010/wordml" xmlns:w15="http://schemas.microsoft.com/office/word/2012/wordml" xmlns:w16cex="http://schemas.microsoft.com/office/word/2018/wordml/cex" xmlns:w16cid="http://schemas.microsoft.com/office/word/2016/wordml/cid" xmlns:w16="http://schemas.microsoft.com/office/word/2018/wordml" xmlns:w16sdtdh="http://schemas.microsoft.com/office/word/2020/wordml/sdtdatahash" xmlns:w16se="http://schemas.microsoft.com/office/word/2015/wordml/symex" xmlns:wpg="http://schemas.microsoft.com/office/word/2010/wordprocessingGroup" xmlns:wpi="http://schemas.microsoft.com/office/word/2010/wordprocessingInk" xmlns:wne="http://schemas.microsoft.com/office/word/2006/wordml" xmlns:wps="http://schemas.microsoft.com/office/word/2010/wordprocessingShape" mc:Ignorable="w14 w15 w16se w16cid w16 w16cex w16sdtdh wp14">
+  <w:p>
+    <w:pPr>
+      <w:pStyle w:val="Footer"/>
+    </w:pPr>
+    <w:r>
+      <w:rPr>
+        <w:noProof/>
+        <w:snapToGrid/>
+      </w:rPr>
+      <mc:AlternateContent>
+        <mc:Choice Requires="wps">
+          <w:drawing>
+            <wp:anchor distT="0" distB="0" distL="0" distR="0" simplePos="0" relativeHeight="251658240" behindDoc="0" locked="0" layoutInCell="1" allowOverlap="1" wp14:anchorId="0FEDEC7D" wp14:editId="3B5AC3AE">
+              <wp:simplePos x="635" y="635"/>
+              <wp:positionH relativeFrom="column">
+                <wp:align>center</wp:align>
+              </wp:positionH>
+              <wp:positionV relativeFrom="paragraph">
+                <wp:posOffset>635</wp:posOffset>
+              </wp:positionV>
+              <wp:extent cx="443865" cy="443865"/>
+              <wp:effectExtent l="0" t="0" r="4445" b="16510"/>
+              <wp:wrapSquare wrapText="bothSides"/>
+              <wp:docPr id="2" name="Text Box 2" descr="Schlumberger-Private">
+                <a:extLst xmlns:a="http://schemas.openxmlformats.org/drawingml/2006/main">
+                  <a:ext uri="{5AE41FA2-C0FF-4470-9BD4-5FADCA87CBE2}">
+                    <aclsh:classification xmlns:aclsh="http://schemas.microsoft.com/office/drawing/2020/classificationShape" classificationOutcomeType="ftr"/>
+                  </a:ext>
+                </a:extLst>
+              </wp:docPr>
+              <wp:cNvGraphicFramePr/>
+              <a:graphic xmlns:a="http://schemas.openxmlformats.org/drawingml/2006/main">
+                <a:graphicData uri="http://schemas.microsoft.com/office/word/2010/wordprocessingShape">
+                  <wps:wsp>
+                    <wps:cNvSpPr txBox="1"/>
+                    <wps:spPr>
+                      <a:xfrm>
+                        <a:off x="0" y="0"/>
+                        <a:ext cx="443865" cy="443865"/>
+                      </a:xfrm>
+                      <a:prstGeom prst="rect">
+                        <a:avLst/>
+                      </a:prstGeom>
+                      <a:noFill/>
+                      <a:ln>
+                        <a:noFill/>
+                      </a:ln>
+                    </wps:spPr>
+                    <wps:txbx>
+                      <w:txbxContent>
+                        <w:p>
+                          <w:pPr>
+                            <w:rPr>
+                              <w:rFonts w:ascii="Calibri" w:eastAsia="Calibri" w:hAnsi="Calibri" w:cs="Calibri"/>
+                              <w:noProof/>
+                              <w:color w:val="000000"/>
+                            </w:rPr>
+                          </w:pPr>
+                          <w:r>
+                            <w:rPr>
+                              <w:rFonts w:ascii="Calibri" w:eastAsia="Calibri" w:hAnsi="Calibri" w:cs="Calibri"/>
+                              <w:noProof/>
+                              <w:color w:val="000000"/>
+                            </w:rPr>
+                            <w:t>Schlumberger-Private</w:t>
+                          </w:r>
+                        </w:p>
+                      </w:txbxContent>
+                    </wps:txbx>
+                    <wps:bodyPr rot="0" spcFirstLastPara="0" vertOverflow="overflow" horzOverflow="overflow" vert="horz" wrap="none" lIns="0" tIns="0" rIns="0" bIns="0" numCol="1" spcCol="0" rtlCol="0" fromWordArt="0" anchor="t" anchorCtr="0" forceAA="0" compatLnSpc="1">
+                      <a:prstTxWarp prst="textNoShape">
+                        <a:avLst/>
+                      </a:prstTxWarp>
+                      <a:spAutoFit/>
+                    </wps:bodyPr>
+                  </wps:wsp>
+                </a:graphicData>
+              </a:graphic>
+            </wp:anchor>
+          </w:drawing>
+        </mc:Choice>
+        <mc:Fallback>
+          <w:pict>
+            <v:shapetype w14:anchorId="0FEDEC7D" id="_x0000_t202" coordsize="21600,21600" o:spt="202" path="m,l,21600r21600,l21600,xe">
+              <v:stroke joinstyle="miter"/>
+              <v:path gradientshapeok="t" o:connecttype="rect"/>
+            </v:shapetype>
+            <v:shape id="Text Box 2" o:spid="_x0000_s1028" type="#_x0000_t202" alt="Schlumberger-Private" style="position:absolute;margin-left:0;margin-top:.05pt;width:34.95pt;height:34.95pt;z-index:251658240;visibility:visible;mso-wrap-style:none;mso-wrap-distance-left:0;mso-wrap-distance-top:0;mso-wrap-distance-right:0;mso-wrap-distance-bottom:0;mso-position-horizontal:center;mso-position-horizontal-relative:text;mso-position-vertical:absolute;mso-position-vertical-relative:text;v-text-anchor:top" o:gfxdata="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" filled="f" stroked="f">
+              <v:fill o:detectmouseclick="t"/>
+              <v:textbox style="mso-fit-shape-to-text:t" inset="0,0,0,0">
+                <w:txbxContent>
+                  <w:p>
+                    <w:pPr>
+                      <w:rPr>
+                        <w:rFonts w:ascii="Calibri" w:eastAsia="Calibri" w:hAnsi="Calibri" w:cs="Calibri"/>
+                        <w:noProof/>
+                        <w:color w:val="000000"/>
+                      </w:rPr>
+                    </w:pPr>
+                    <w:r>
+                      <w:rPr>
+                        <w:rFonts w:ascii="Calibri" w:eastAsia="Calibri" w:hAnsi="Calibri" w:cs="Calibri"/>
+                        <w:noProof/>
+                        <w:color w:val="000000"/>
+                      </w:rPr>
+                      <w:t>Schlumberger-Private</w:t>
+                    </w:r>
+                  </w:p>
+                </w:txbxContent>
+              </v:textbox>
+              <w10:wrap type="square"/>
+            </v:shape>
+          </w:pict>
+        </mc:Fallback>
+      </mc:AlternateContent>
+    </w:r>
+  </w:p>
+</w:ftr>
+</file>
+
+<file path=word/footer4.xml><?xml version="1.0" encoding="utf-8"?>
+<w:ftr xmlns:wpc="http://schemas.microsoft.com/office/word/2010/wordprocessingCanvas" xmlns:cx="http://schemas.microsoft.com/office/drawing/2014/chartex" xmlns:cx1="http://schemas.microsoft.com/office/drawing/2015/9/8/chartex" xmlns:cx2="http://schemas.microsoft.com/office/drawing/2015/10/21/chartex" xmlns:cx3="http://schemas.microsoft.com/office/drawing/2016/5/9/chartex" xmlns:cx4="http://schemas.microsoft.com/office/drawing/2016/5/10/chartex" xmlns:cx5="http://schemas.microsoft.com/office/drawing/2016/5/11/chartex" xmlns:cx6="http://schemas.microsoft.com/office/drawing/2016/5/12/chartex" xmlns:cx7="http://schemas.microsoft.com/office/drawing/2016/5/13/chartex" xmlns:cx8="http://schemas.microsoft.com/office/drawing/2016/5/14/chartex" xmlns:mc="http://schemas.openxmlformats.org/markup-compatibility/2006" xmlns:aink="http://schemas.microsoft.com/office/drawing/2016/ink" xmlns:am3d="http://schemas.microsoft.com/office/drawing/2017/model3d" xmlns:o="urn:schemas-microsoft-com:office:office" xmlns:r="http://schemas.openxmlformats.org/officeDocument/2006/relationships" xmlns:m="http://schemas.openxmlformats.org/officeDocument/2006/math" xmlns:v="urn:schemas-microsoft-com:vml" xmlns:wp14="http://schemas.microsoft.com/office/word/2010/wordprocessingDrawing" xmlns:wp="http://schemas.openxmlformats.org/drawingml/2006/wordprocessingDrawing" xmlns:w10="urn:schemas-microsoft-com:office:word" xmlns:w="http://schemas.openxmlformats.org/wordprocessingml/2006/main" xmlns:w14="http://schemas.microsoft.com/office/word/2010/wordml" xmlns:w15="http://schemas.microsoft.com/office/word/2012/wordml" xmlns:w16cex="http://schemas.microsoft.com/office/word/2018/wordml/cex" xmlns:w16cid="http://schemas.microsoft.com/office/word/2016/wordml/cid" xmlns:w16="http://schemas.microsoft.com/office/word/2018/wordml" xmlns:w16sdtdh="http://schemas.microsoft.com/office/word/2020/wordml/sdtdatahash" xmlns:w16se="http://schemas.microsoft.com/office/word/2015/wordml/symex" xmlns:wpg="http://schemas.microsoft.com/office/word/2010/wordprocessingGroup" xmlns:wpi="http://schemas.microsoft.com/office/word/2010/wordprocessingInk" xmlns:wne="http://schemas.microsoft.com/office/word/2006/wordml" xmlns:wps="http://schemas.microsoft.com/office/word/2010/wordprocessingShape" mc:Ignorable="w14 w15 w16se w16cid w16 w16cex w16sdtdh wp14">
+  <w:p>
+    <w:pPr>
+      <w:pStyle w:val="Footer"/>
+    </w:pPr>
+    <w:r>
+      <w:rPr>
+        <w:noProof/>
+        <w:snapToGrid/>
+      </w:rPr>
+      <mc:AlternateContent>
+        <mc:Choice Requires="wps">
+          <w:drawing>
+            <wp:anchor distT="0" distB="0" distL="0" distR="0" simplePos="0" relativeHeight="251662336" behindDoc="0" locked="0" layoutInCell="1" allowOverlap="1" wp14:anchorId="5572729D" wp14:editId="1DC1E227">
+              <wp:simplePos x="635" y="635"/>
+              <wp:positionH relativeFrom="column">
+                <wp:align>center</wp:align>
+              </wp:positionH>
+              <wp:positionV relativeFrom="paragraph">
+                <wp:posOffset>635</wp:posOffset>
+              </wp:positionV>
+              <wp:extent cx="443865" cy="443865"/>
+              <wp:effectExtent l="0" t="0" r="4445" b="16510"/>
+              <wp:wrapSquare wrapText="bothSides"/>
+              <wp:docPr id="6" name="Text Box 6" descr="Schlumberger-Private">
+                <a:extLst xmlns:a="http://schemas.openxmlformats.org/drawingml/2006/main">
+                  <a:ext uri="{5AE41FA2-C0FF-4470-9BD4-5FADCA87CBE2}">
+                    <aclsh:classification xmlns:aclsh="http://schemas.microsoft.com/office/drawing/2020/classificationShape" classificationOutcomeType="ftr"/>
+                  </a:ext>
+                </a:extLst>
+              </wp:docPr>
+              <wp:cNvGraphicFramePr/>
+              <a:graphic xmlns:a="http://schemas.openxmlformats.org/drawingml/2006/main">
+                <a:graphicData uri="http://schemas.microsoft.com/office/word/2010/wordprocessingShape">
+                  <wps:wsp>
+                    <wps:cNvSpPr txBox="1"/>
+                    <wps:spPr>
+                      <a:xfrm>
+                        <a:off x="0" y="0"/>
+                        <a:ext cx="443865" cy="443865"/>
+                      </a:xfrm>
+                      <a:prstGeom prst="rect">
+                        <a:avLst/>
+                      </a:prstGeom>
+                      <a:noFill/>
+                      <a:ln>
+                        <a:noFill/>
+                      </a:ln>
+                    </wps:spPr>
+                    <wps:txbx>
+                      <w:txbxContent>
+                        <w:p>
+                          <w:pPr>
+                            <w:rPr>
+                              <w:rFonts w:ascii="Calibri" w:eastAsia="Calibri" w:hAnsi="Calibri" w:cs="Calibri"/>
+                              <w:noProof/>
+                              <w:color w:val="000000"/>
+                            </w:rPr>
+                          </w:pPr>
+                          <w:r>
+                            <w:rPr>
+                              <w:rFonts w:ascii="Calibri" w:eastAsia="Calibri" w:hAnsi="Calibri" w:cs="Calibri"/>
+                              <w:noProof/>
+                              <w:color w:val="000000"/>
+                            </w:rPr>
+                            <w:t>Schlumberger-Private</w:t>
+                          </w:r>
+                        </w:p>
+                      </w:txbxContent>
+                    </wps:txbx>
+                    <wps:bodyPr rot="0" spcFirstLastPara="0" vertOverflow="overflow" horzOverflow="overflow" vert="horz" wrap="none" lIns="0" tIns="0" rIns="0" bIns="0" numCol="1" spcCol="0" rtlCol="0" fromWordArt="0" anchor="t" anchorCtr="0" forceAA="0" compatLnSpc="1">
+                      <a:prstTxWarp prst="textNoShape">
+                        <a:avLst/>
+                      </a:prstTxWarp>
+                      <a:spAutoFit/>
+                    </wps:bodyPr>
+                  </wps:wsp>
+                </a:graphicData>
+              </a:graphic>
+            </wp:anchor>
+          </w:drawing>
+        </mc:Choice>
+        <mc:Fallback>
+          <w:pict>
+            <v:shapetype w14:anchorId="5572729D" id="_x0000_t202" coordsize="21600,21600" o:spt="202" path="m,l,21600r21600,l21600,xe">
+              <v:stroke joinstyle="miter"/>
+              <v:path gradientshapeok="t" o:connecttype="rect"/>
+            </v:shapetype>
+            <v:shape id="Text Box 6" o:spid="_x0000_s1029" type="#_x0000_t202" alt="Schlumberger-Private" style="position:absolute;margin-left:0;margin-top:.05pt;width:34.95pt;height:34.95pt;z-index:251662336;visibility:visible;mso-wrap-style:none;mso-wrap-distance-left:0;mso-wrap-distance-top:0;mso-wrap-distance-right:0;mso-wrap-distance-bottom:0;mso-position-horizontal:center;mso-position-horizontal-relative:text;mso-position-vertical:absolute;mso-position-vertical-relative:text;v-text-anchor:top" o:gfxdata="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" filled="f" stroked="f">
+              <v:fill o:detectmouseclick="t"/>
+              <v:textbox style="mso-fit-shape-to-text:t" inset="0,0,0,0">
+                <w:txbxContent>
+                  <w:p>
+                    <w:pPr>
+                      <w:rPr>
+                        <w:rFonts w:ascii="Calibri" w:eastAsia="Calibri" w:hAnsi="Calibri" w:cs="Calibri"/>
+                        <w:noProof/>
+                        <w:color w:val="000000"/>
+                      </w:rPr>
+                    </w:pPr>
+                    <w:r>
+                      <w:rPr>
+                        <w:rFonts w:ascii="Calibri" w:eastAsia="Calibri" w:hAnsi="Calibri" w:cs="Calibri"/>
+                        <w:noProof/>
+                        <w:color w:val="000000"/>
+                      </w:rPr>
+                      <w:t>Schlumberger-Private</w:t>
+                    </w:r>
+                  </w:p>
+                </w:txbxContent>
+              </v:textbox>
+              <w10:wrap type="square"/>
+            </v:shape>
+          </w:pict>
+        </mc:Fallback>
+      </mc:AlternateContent>
+    </w:r>
+  </w:p>
+</w:ftr>
+</file>
+
+<file path=word/footer5.xml><?xml version="1.0" encoding="utf-8"?>
 <w:ftr xmlns:wpc="http://schemas.microsoft.com/office/word/2010/wordprocessingCanvas" xmlns:cx="http://schemas.microsoft.com/office/drawing/2014/chartex" xmlns:cx1="http://schemas.microsoft.com/office/drawing/2015/9/8/chartex" xmlns:cx2="http://schemas.microsoft.com/office/drawing/2015/10/21/chartex" xmlns:cx3="http://schemas.microsoft.com/office/drawing/2016/5/9/chartex" xmlns:cx4="http://schemas.microsoft.com/office/drawing/2016/5/10/chartex" xmlns:cx5="http://schemas.microsoft.com/office/drawing/2016/5/11/chartex" xmlns:cx6="http://schemas.microsoft.com/office/drawing/2016/5/12/chartex" xmlns:cx7="http://schemas.microsoft.com/office/drawing/2016/5/13/chartex" xmlns:cx8="http://schemas.microsoft.com/office/drawing/2016/5/14/chartex" xmlns:mc="http://schemas.openxmlformats.org/markup-compatibility/2006" xmlns:aink="http://schemas.microsoft.com/office/drawing/2016/ink" xmlns:am3d="http://schemas.microsoft.com/office/drawing/2017/model3d" xmlns:o="urn:schemas-microsoft-com:office:office" xmlns:r="http://schemas.openxmlformats.org/officeDocument/2006/relationships" xmlns:m="http://schemas.openxmlformats.org/officeDocument/2006/math" xmlns:v="urn:schemas-microsoft-com:vml" xmlns:wp14="http://schemas.microsoft.com/office/word/2010/wordprocessingDrawing" xmlns:wp="http://schemas.openxmlformats.org/drawingml/2006/wordprocessingDrawing" xmlns:w10="urn:schemas-microsoft-com:office:word" xmlns:w="http://schemas.openxmlformats.org/wordprocessingml/2006/main" xmlns:w14="http://schemas.microsoft.com/office/word/2010/wordml" xmlns:w15="http://schemas.microsoft.com/office/word/2012/wordml" xmlns:w16cex="http://schemas.microsoft.com/office/word/2018/wordml/cex" xmlns:w16cid="http://schemas.microsoft.com/office/word/2016/wordml/cid" xmlns:w16="http://schemas.microsoft.com/office/word/2018/wordml" xmlns:w16sdtdh="http://schemas.microsoft.com/office/word/2020/wordml/sdtdatahash" xmlns:w16se="http://schemas.microsoft.com/office/word/2015/wordml/symex" xmlns:wpg="http://schemas.microsoft.com/office/word/2010/wordprocessingGroup" xmlns:wpi="http://schemas.microsoft.com/office/word/2010/wordprocessingInk" xmlns:wne="http://schemas.microsoft.com/office/word/2006/wordml" xmlns:wps="http://schemas.microsoft.com/office/word/2010/wordprocessingShape" mc:Ignorable="w14 w15 w16se w16cid w16 w16cex w16sdtdh wp14">
   <w:tbl>
     <w:tblPr>
@@ -2409,6 +2967,118 @@
           <w:pPr>
             <w:ind w:right="360"/>
           </w:pPr>
+          <w:r>
+            <w:rPr>
+              <w:noProof/>
+              <w:snapToGrid/>
+            </w:rPr>
+            <mc:AlternateContent>
+              <mc:Choice Requires="wps">
+                <w:drawing>
+                  <wp:anchor distT="0" distB="0" distL="0" distR="0" simplePos="0" relativeHeight="251663360" behindDoc="0" locked="0" layoutInCell="1" allowOverlap="1" wp14:anchorId="658A428C" wp14:editId="67A81AA0">
+                    <wp:simplePos x="981075" y="9296400"/>
+                    <wp:positionH relativeFrom="column">
+                      <wp:align>center</wp:align>
+                    </wp:positionH>
+                    <wp:positionV relativeFrom="paragraph">
+                      <wp:posOffset>635</wp:posOffset>
+                    </wp:positionV>
+                    <wp:extent cx="443865" cy="443865"/>
+                    <wp:effectExtent l="0" t="0" r="4445" b="16510"/>
+                    <wp:wrapSquare wrapText="bothSides"/>
+                    <wp:docPr id="7" name="Text Box 7" descr="Schlumberger-Private">
+                      <a:extLst xmlns:a="http://schemas.openxmlformats.org/drawingml/2006/main">
+                        <a:ext uri="{5AE41FA2-C0FF-4470-9BD4-5FADCA87CBE2}">
+                          <aclsh:classification xmlns:aclsh="http://schemas.microsoft.com/office/drawing/2020/classificationShape" classificationOutcomeType="ftr"/>
+                        </a:ext>
+                      </a:extLst>
+                    </wp:docPr>
+                    <wp:cNvGraphicFramePr/>
+                    <a:graphic xmlns:a="http://schemas.openxmlformats.org/drawingml/2006/main">
+                      <a:graphicData uri="http://schemas.microsoft.com/office/word/2010/wordprocessingShape">
+                        <wps:wsp>
+                          <wps:cNvSpPr txBox="1"/>
+                          <wps:spPr>
+                            <a:xfrm>
+                              <a:off x="0" y="0"/>
+                              <a:ext cx="443865" cy="443865"/>
+                            </a:xfrm>
+                            <a:prstGeom prst="rect">
+                              <a:avLst/>
+                            </a:prstGeom>
+                            <a:noFill/>
+                            <a:ln>
+                              <a:noFill/>
+                            </a:ln>
+                          </wps:spPr>
+                          <wps:txbx>
+                            <w:txbxContent>
+                              <w:p>
+                                <w:pPr>
+                                  <w:rPr>
+                                    <w:rFonts w:ascii="Calibri" w:eastAsia="Calibri" w:hAnsi="Calibri" w:cs="Calibri"/>
+                                    <w:noProof/>
+                                    <w:color w:val="000000"/>
+                                  </w:rPr>
+                                </w:pPr>
+                                <w:r>
+                                  <w:rPr>
+                                    <w:rFonts w:ascii="Calibri" w:eastAsia="Calibri" w:hAnsi="Calibri" w:cs="Calibri"/>
+                                    <w:noProof/>
+                                    <w:color w:val="000000"/>
+                                  </w:rPr>
+                                  <w:t>Schlumberger-Private</w:t>
+                                </w:r>
+                              </w:p>
+                            </w:txbxContent>
+                          </wps:txbx>
+                          <wps:bodyPr rot="0" spcFirstLastPara="0" vertOverflow="overflow" horzOverflow="overflow" vert="horz" wrap="none" lIns="0" tIns="0" rIns="0" bIns="0" numCol="1" spcCol="0" rtlCol="0" fromWordArt="0" anchor="t" anchorCtr="0" forceAA="0" compatLnSpc="1">
+                            <a:prstTxWarp prst="textNoShape">
+                              <a:avLst/>
+                            </a:prstTxWarp>
+                            <a:spAutoFit/>
+                          </wps:bodyPr>
+                        </wps:wsp>
+                      </a:graphicData>
+                    </a:graphic>
+                  </wp:anchor>
+                </w:drawing>
+              </mc:Choice>
+              <mc:Fallback>
+                <w:pict>
+                  <v:shapetype w14:anchorId="658A428C" id="_x0000_t202" coordsize="21600,21600" o:spt="202" path="m,l,21600r21600,l21600,xe">
+                    <v:stroke joinstyle="miter"/>
+                    <v:path gradientshapeok="t" o:connecttype="rect"/>
+                  </v:shapetype>
+                  <v:shape id="Text Box 7" o:spid="_x0000_s1030" type="#_x0000_t202" alt="Schlumberger-Private" style="position:absolute;margin-left:0;margin-top:.05pt;width:34.95pt;height:34.95pt;z-index:251663360;visibility:visible;mso-wrap-style:none;mso-wrap-distance-left:0;mso-wrap-distance-top:0;mso-wrap-distance-right:0;mso-wrap-distance-bottom:0;mso-position-horizontal:center;mso-position-horizontal-relative:text;mso-position-vertical:absolute;mso-position-vertical-relative:text;v-text-anchor:top" o:gfxdata="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" filled="f" stroked="f">
+                    <v:fill o:detectmouseclick="t"/>
+                    <v:textbox style="mso-fit-shape-to-text:t" inset="0,0,0,0">
+                      <w:txbxContent>
+                        <w:p>
+                          <w:pPr>
+                            <w:rPr>
+                              <w:rFonts w:ascii="Calibri" w:eastAsia="Calibri" w:hAnsi="Calibri" w:cs="Calibri"/>
+                              <w:noProof/>
+                              <w:color w:val="000000"/>
+                            </w:rPr>
+                          </w:pPr>
+                          <w:r>
+                            <w:rPr>
+                              <w:rFonts w:ascii="Calibri" w:eastAsia="Calibri" w:hAnsi="Calibri" w:cs="Calibri"/>
+                              <w:noProof/>
+                              <w:color w:val="000000"/>
+                            </w:rPr>
+                            <w:t>Schlumberger-Private</w:t>
+                          </w:r>
+                        </w:p>
+                      </w:txbxContent>
+                    </v:textbox>
+                    <w10:wrap type="square"/>
+                  </v:shape>
+                </w:pict>
+              </mc:Fallback>
+            </mc:AlternateContent>
+          </w:r>
         </w:p>
       </w:tc>
       <w:tc>
@@ -2515,7 +3185,23 @@
               <w:rStyle w:val="PageNumber"/>
               <w:lang w:val="pt-BR"/>
             </w:rPr>
-            <w:t xml:space="preserve"> of </w:t>
+            <w:t xml:space="preserve"> </w:t>
+          </w:r>
+          <w:proofErr w:type="spellStart"/>
+          <w:r>
+            <w:rPr>
+              <w:rStyle w:val="PageNumber"/>
+              <w:lang w:val="pt-BR"/>
+            </w:rPr>
+            <w:t>of</w:t>
+          </w:r>
+          <w:proofErr w:type="spellEnd"/>
+          <w:r>
+            <w:rPr>
+              <w:rStyle w:val="PageNumber"/>
+              <w:lang w:val="pt-BR"/>
+            </w:rPr>
+            <w:t xml:space="preserve"> </w:t>
           </w:r>
           <w:r>
             <w:rPr>
@@ -2564,12 +3250,124 @@
 </w:ftr>
 </file>
 
-<file path=word/footer3.xml><?xml version="1.0" encoding="utf-8"?>
+<file path=word/footer6.xml><?xml version="1.0" encoding="utf-8"?>
 <w:ftr xmlns:wpc="http://schemas.microsoft.com/office/word/2010/wordprocessingCanvas" xmlns:cx="http://schemas.microsoft.com/office/drawing/2014/chartex" xmlns:cx1="http://schemas.microsoft.com/office/drawing/2015/9/8/chartex" xmlns:cx2="http://schemas.microsoft.com/office/drawing/2015/10/21/chartex" xmlns:cx3="http://schemas.microsoft.com/office/drawing/2016/5/9/chartex" xmlns:cx4="http://schemas.microsoft.com/office/drawing/2016/5/10/chartex" xmlns:cx5="http://schemas.microsoft.com/office/drawing/2016/5/11/chartex" xmlns:cx6="http://schemas.microsoft.com/office/drawing/2016/5/12/chartex" xmlns:cx7="http://schemas.microsoft.com/office/drawing/2016/5/13/chartex" xmlns:cx8="http://schemas.microsoft.com/office/drawing/2016/5/14/chartex" xmlns:mc="http://schemas.openxmlformats.org/markup-compatibility/2006" xmlns:aink="http://schemas.microsoft.com/office/drawing/2016/ink" xmlns:am3d="http://schemas.microsoft.com/office/drawing/2017/model3d" xmlns:o="urn:schemas-microsoft-com:office:office" xmlns:r="http://schemas.openxmlformats.org/officeDocument/2006/relationships" xmlns:m="http://schemas.openxmlformats.org/officeDocument/2006/math" xmlns:v="urn:schemas-microsoft-com:vml" xmlns:wp14="http://schemas.microsoft.com/office/word/2010/wordprocessingDrawing" xmlns:wp="http://schemas.openxmlformats.org/drawingml/2006/wordprocessingDrawing" xmlns:w10="urn:schemas-microsoft-com:office:word" xmlns:w="http://schemas.openxmlformats.org/wordprocessingml/2006/main" xmlns:w14="http://schemas.microsoft.com/office/word/2010/wordml" xmlns:w15="http://schemas.microsoft.com/office/word/2012/wordml" xmlns:w16cex="http://schemas.microsoft.com/office/word/2018/wordml/cex" xmlns:w16cid="http://schemas.microsoft.com/office/word/2016/wordml/cid" xmlns:w16="http://schemas.microsoft.com/office/word/2018/wordml" xmlns:w16sdtdh="http://schemas.microsoft.com/office/word/2020/wordml/sdtdatahash" xmlns:w16se="http://schemas.microsoft.com/office/word/2015/wordml/symex" xmlns:wpg="http://schemas.microsoft.com/office/word/2010/wordprocessingGroup" xmlns:wpi="http://schemas.microsoft.com/office/word/2010/wordprocessingInk" xmlns:wne="http://schemas.microsoft.com/office/word/2006/wordml" xmlns:wps="http://schemas.microsoft.com/office/word/2010/wordprocessingShape" mc:Ignorable="w14 w15 w16se w16cid w16 w16cex w16sdtdh wp14">
   <w:p>
     <w:pPr>
       <w:pStyle w:val="Footer"/>
     </w:pPr>
+    <w:r>
+      <w:rPr>
+        <w:noProof/>
+        <w:snapToGrid/>
+      </w:rPr>
+      <mc:AlternateContent>
+        <mc:Choice Requires="wps">
+          <w:drawing>
+            <wp:anchor distT="0" distB="0" distL="0" distR="0" simplePos="0" relativeHeight="251661312" behindDoc="0" locked="0" layoutInCell="1" allowOverlap="1" wp14:anchorId="34E98013" wp14:editId="1CD15450">
+              <wp:simplePos x="635" y="635"/>
+              <wp:positionH relativeFrom="column">
+                <wp:align>center</wp:align>
+              </wp:positionH>
+              <wp:positionV relativeFrom="paragraph">
+                <wp:posOffset>635</wp:posOffset>
+              </wp:positionV>
+              <wp:extent cx="443865" cy="443865"/>
+              <wp:effectExtent l="0" t="0" r="4445" b="16510"/>
+              <wp:wrapSquare wrapText="bothSides"/>
+              <wp:docPr id="5" name="Text Box 5" descr="Schlumberger-Private">
+                <a:extLst xmlns:a="http://schemas.openxmlformats.org/drawingml/2006/main">
+                  <a:ext uri="{5AE41FA2-C0FF-4470-9BD4-5FADCA87CBE2}">
+                    <aclsh:classification xmlns:aclsh="http://schemas.microsoft.com/office/drawing/2020/classificationShape" classificationOutcomeType="ftr"/>
+                  </a:ext>
+                </a:extLst>
+              </wp:docPr>
+              <wp:cNvGraphicFramePr/>
+              <a:graphic xmlns:a="http://schemas.openxmlformats.org/drawingml/2006/main">
+                <a:graphicData uri="http://schemas.microsoft.com/office/word/2010/wordprocessingShape">
+                  <wps:wsp>
+                    <wps:cNvSpPr txBox="1"/>
+                    <wps:spPr>
+                      <a:xfrm>
+                        <a:off x="0" y="0"/>
+                        <a:ext cx="443865" cy="443865"/>
+                      </a:xfrm>
+                      <a:prstGeom prst="rect">
+                        <a:avLst/>
+                      </a:prstGeom>
+                      <a:noFill/>
+                      <a:ln>
+                        <a:noFill/>
+                      </a:ln>
+                    </wps:spPr>
+                    <wps:txbx>
+                      <w:txbxContent>
+                        <w:p>
+                          <w:pPr>
+                            <w:rPr>
+                              <w:rFonts w:ascii="Calibri" w:eastAsia="Calibri" w:hAnsi="Calibri" w:cs="Calibri"/>
+                              <w:noProof/>
+                              <w:color w:val="000000"/>
+                            </w:rPr>
+                          </w:pPr>
+                          <w:r>
+                            <w:rPr>
+                              <w:rFonts w:ascii="Calibri" w:eastAsia="Calibri" w:hAnsi="Calibri" w:cs="Calibri"/>
+                              <w:noProof/>
+                              <w:color w:val="000000"/>
+                            </w:rPr>
+                            <w:t>Schlumberger-Private</w:t>
+                          </w:r>
+                        </w:p>
+                      </w:txbxContent>
+                    </wps:txbx>
+                    <wps:bodyPr rot="0" spcFirstLastPara="0" vertOverflow="overflow" horzOverflow="overflow" vert="horz" wrap="none" lIns="0" tIns="0" rIns="0" bIns="0" numCol="1" spcCol="0" rtlCol="0" fromWordArt="0" anchor="t" anchorCtr="0" forceAA="0" compatLnSpc="1">
+                      <a:prstTxWarp prst="textNoShape">
+                        <a:avLst/>
+                      </a:prstTxWarp>
+                      <a:spAutoFit/>
+                    </wps:bodyPr>
+                  </wps:wsp>
+                </a:graphicData>
+              </a:graphic>
+            </wp:anchor>
+          </w:drawing>
+        </mc:Choice>
+        <mc:Fallback>
+          <w:pict>
+            <v:shapetype w14:anchorId="34E98013" id="_x0000_t202" coordsize="21600,21600" o:spt="202" path="m,l,21600r21600,l21600,xe">
+              <v:stroke joinstyle="miter"/>
+              <v:path gradientshapeok="t" o:connecttype="rect"/>
+            </v:shapetype>
+            <v:shape id="Text Box 5" o:spid="_x0000_s1031" type="#_x0000_t202" alt="Schlumberger-Private" style="position:absolute;margin-left:0;margin-top:.05pt;width:34.95pt;height:34.95pt;z-index:251661312;visibility:visible;mso-wrap-style:none;mso-wrap-distance-left:0;mso-wrap-distance-top:0;mso-wrap-distance-right:0;mso-wrap-distance-bottom:0;mso-position-horizontal:center;mso-position-horizontal-relative:text;mso-position-vertical:absolute;mso-position-vertical-relative:text;v-text-anchor:top" o:gfxdata="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" filled="f" stroked="f">
+              <v:fill o:detectmouseclick="t"/>
+              <v:textbox style="mso-fit-shape-to-text:t" inset="0,0,0,0">
+                <w:txbxContent>
+                  <w:p>
+                    <w:pPr>
+                      <w:rPr>
+                        <w:rFonts w:ascii="Calibri" w:eastAsia="Calibri" w:hAnsi="Calibri" w:cs="Calibri"/>
+                        <w:noProof/>
+                        <w:color w:val="000000"/>
+                      </w:rPr>
+                    </w:pPr>
+                    <w:r>
+                      <w:rPr>
+                        <w:rFonts w:ascii="Calibri" w:eastAsia="Calibri" w:hAnsi="Calibri" w:cs="Calibri"/>
+                        <w:noProof/>
+                        <w:color w:val="000000"/>
+                      </w:rPr>
+                      <w:t>Schlumberger-Private</w:t>
+                    </w:r>
+                  </w:p>
+                </w:txbxContent>
+              </v:textbox>
+              <w10:wrap type="square"/>
+            </v:shape>
+          </w:pict>
+        </mc:Fallback>
+      </mc:AlternateContent>
+    </w:r>
   </w:p>
 </w:ftr>
 </file>
@@ -2594,6 +3392,16 @@
 </file>
 
 <file path=word/header1.xml><?xml version="1.0" encoding="utf-8"?>
+<w:hdr xmlns:wpc="http://schemas.microsoft.com/office/word/2010/wordprocessingCanvas" xmlns:cx="http://schemas.microsoft.com/office/drawing/2014/chartex" xmlns:cx1="http://schemas.microsoft.com/office/drawing/2015/9/8/chartex" xmlns:cx2="http://schemas.microsoft.com/office/drawing/2015/10/21/chartex" xmlns:cx3="http://schemas.microsoft.com/office/drawing/2016/5/9/chartex" xmlns:cx4="http://schemas.microsoft.com/office/drawing/2016/5/10/chartex" xmlns:cx5="http://schemas.microsoft.com/office/drawing/2016/5/11/chartex" xmlns:cx6="http://schemas.microsoft.com/office/drawing/2016/5/12/chartex" xmlns:cx7="http://schemas.microsoft.com/office/drawing/2016/5/13/chartex" xmlns:cx8="http://schemas.microsoft.com/office/drawing/2016/5/14/chartex" xmlns:mc="http://schemas.openxmlformats.org/markup-compatibility/2006" xmlns:aink="http://schemas.microsoft.com/office/drawing/2016/ink" xmlns:am3d="http://schemas.microsoft.com/office/drawing/2017/model3d" xmlns:o="urn:schemas-microsoft-com:office:office" xmlns:r="http://schemas.openxmlformats.org/officeDocument/2006/relationships" xmlns:m="http://schemas.openxmlformats.org/officeDocument/2006/math" xmlns:v="urn:schemas-microsoft-com:vml" xmlns:wp14="http://schemas.microsoft.com/office/word/2010/wordprocessingDrawing" xmlns:wp="http://schemas.openxmlformats.org/drawingml/2006/wordprocessingDrawing" xmlns:w10="urn:schemas-microsoft-com:office:word" xmlns:w="http://schemas.openxmlformats.org/wordprocessingml/2006/main" xmlns:w14="http://schemas.microsoft.com/office/word/2010/wordml" xmlns:w15="http://schemas.microsoft.com/office/word/2012/wordml" xmlns:w16cex="http://schemas.microsoft.com/office/word/2018/wordml/cex" xmlns:w16cid="http://schemas.microsoft.com/office/word/2016/wordml/cid" xmlns:w16="http://schemas.microsoft.com/office/word/2018/wordml" xmlns:w16sdtdh="http://schemas.microsoft.com/office/word/2020/wordml/sdtdatahash" xmlns:w16se="http://schemas.microsoft.com/office/word/2015/wordml/symex" xmlns:wpg="http://schemas.microsoft.com/office/word/2010/wordprocessingGroup" xmlns:wpi="http://schemas.microsoft.com/office/word/2010/wordprocessingInk" xmlns:wne="http://schemas.microsoft.com/office/word/2006/wordml" xmlns:wps="http://schemas.microsoft.com/office/word/2010/wordprocessingShape" mc:Ignorable="w14 w15 w16se w16cid w16 w16cex w16sdtdh wp14">
+  <w:p>
+    <w:pPr>
+      <w:pStyle w:val="Header"/>
+    </w:pPr>
+  </w:p>
+</w:hdr>
+</file>
+
+<file path=word/header2.xml><?xml version="1.0" encoding="utf-8"?>
 <w:hdr xmlns:wpc="http://schemas.microsoft.com/office/word/2010/wordprocessingCanvas" xmlns:cx="http://schemas.microsoft.com/office/drawing/2014/chartex" xmlns:cx1="http://schemas.microsoft.com/office/drawing/2015/9/8/chartex" xmlns:cx2="http://schemas.microsoft.com/office/drawing/2015/10/21/chartex" xmlns:cx3="http://schemas.microsoft.com/office/drawing/2016/5/9/chartex" xmlns:cx4="http://schemas.microsoft.com/office/drawing/2016/5/10/chartex" xmlns:cx5="http://schemas.microsoft.com/office/drawing/2016/5/11/chartex" xmlns:cx6="http://schemas.microsoft.com/office/drawing/2016/5/12/chartex" xmlns:cx7="http://schemas.microsoft.com/office/drawing/2016/5/13/chartex" xmlns:cx8="http://schemas.microsoft.com/office/drawing/2016/5/14/chartex" xmlns:mc="http://schemas.openxmlformats.org/markup-compatibility/2006" xmlns:aink="http://schemas.microsoft.com/office/drawing/2016/ink" xmlns:am3d="http://schemas.microsoft.com/office/drawing/2017/model3d" xmlns:o="urn:schemas-microsoft-com:office:office" xmlns:r="http://schemas.openxmlformats.org/officeDocument/2006/relationships" xmlns:m="http://schemas.openxmlformats.org/officeDocument/2006/math" xmlns:v="urn:schemas-microsoft-com:vml" xmlns:wp14="http://schemas.microsoft.com/office/word/2010/wordprocessingDrawing" xmlns:wp="http://schemas.openxmlformats.org/drawingml/2006/wordprocessingDrawing" xmlns:w10="urn:schemas-microsoft-com:office:word" xmlns:w="http://schemas.openxmlformats.org/wordprocessingml/2006/main" xmlns:w14="http://schemas.microsoft.com/office/word/2010/wordml" xmlns:w15="http://schemas.microsoft.com/office/word/2012/wordml" xmlns:w16cex="http://schemas.microsoft.com/office/word/2018/wordml/cex" xmlns:w16cid="http://schemas.microsoft.com/office/word/2016/wordml/cid" xmlns:w16="http://schemas.microsoft.com/office/word/2018/wordml" xmlns:w16sdtdh="http://schemas.microsoft.com/office/word/2020/wordml/sdtdatahash" xmlns:w16se="http://schemas.microsoft.com/office/word/2015/wordml/symex" xmlns:wpg="http://schemas.microsoft.com/office/word/2010/wordprocessingGroup" xmlns:wpi="http://schemas.microsoft.com/office/word/2010/wordprocessingInk" xmlns:wne="http://schemas.microsoft.com/office/word/2006/wordml" xmlns:wps="http://schemas.microsoft.com/office/word/2010/wordprocessingShape" mc:Ignorable="w14 w15 w16se w16cid w16 w16cex w16sdtdh wp14">
   <w:p>
     <w:pPr>
@@ -2659,7 +3467,17 @@
 </w:hdr>
 </file>
 
-<file path=word/header2.xml><?xml version="1.0" encoding="utf-8"?>
+<file path=word/header3.xml><?xml version="1.0" encoding="utf-8"?>
+<w:hdr xmlns:wpc="http://schemas.microsoft.com/office/word/2010/wordprocessingCanvas" xmlns:cx="http://schemas.microsoft.com/office/drawing/2014/chartex" xmlns:cx1="http://schemas.microsoft.com/office/drawing/2015/9/8/chartex" xmlns:cx2="http://schemas.microsoft.com/office/drawing/2015/10/21/chartex" xmlns:cx3="http://schemas.microsoft.com/office/drawing/2016/5/9/chartex" xmlns:cx4="http://schemas.microsoft.com/office/drawing/2016/5/10/chartex" xmlns:cx5="http://schemas.microsoft.com/office/drawing/2016/5/11/chartex" xmlns:cx6="http://schemas.microsoft.com/office/drawing/2016/5/12/chartex" xmlns:cx7="http://schemas.microsoft.com/office/drawing/2016/5/13/chartex" xmlns:cx8="http://schemas.microsoft.com/office/drawing/2016/5/14/chartex" xmlns:mc="http://schemas.openxmlformats.org/markup-compatibility/2006" xmlns:aink="http://schemas.microsoft.com/office/drawing/2016/ink" xmlns:am3d="http://schemas.microsoft.com/office/drawing/2017/model3d" xmlns:o="urn:schemas-microsoft-com:office:office" xmlns:r="http://schemas.openxmlformats.org/officeDocument/2006/relationships" xmlns:m="http://schemas.openxmlformats.org/officeDocument/2006/math" xmlns:v="urn:schemas-microsoft-com:vml" xmlns:wp14="http://schemas.microsoft.com/office/word/2010/wordprocessingDrawing" xmlns:wp="http://schemas.openxmlformats.org/drawingml/2006/wordprocessingDrawing" xmlns:w10="urn:schemas-microsoft-com:office:word" xmlns:w="http://schemas.openxmlformats.org/wordprocessingml/2006/main" xmlns:w14="http://schemas.microsoft.com/office/word/2010/wordml" xmlns:w15="http://schemas.microsoft.com/office/word/2012/wordml" xmlns:w16cex="http://schemas.microsoft.com/office/word/2018/wordml/cex" xmlns:w16cid="http://schemas.microsoft.com/office/word/2016/wordml/cid" xmlns:w16="http://schemas.microsoft.com/office/word/2018/wordml" xmlns:w16sdtdh="http://schemas.microsoft.com/office/word/2020/wordml/sdtdatahash" xmlns:w16se="http://schemas.microsoft.com/office/word/2015/wordml/symex" xmlns:wpg="http://schemas.microsoft.com/office/word/2010/wordprocessingGroup" xmlns:wpi="http://schemas.microsoft.com/office/word/2010/wordprocessingInk" xmlns:wne="http://schemas.microsoft.com/office/word/2006/wordml" xmlns:wps="http://schemas.microsoft.com/office/word/2010/wordprocessingShape" mc:Ignorable="w14 w15 w16se w16cid w16 w16cex w16sdtdh wp14">
+  <w:p>
+    <w:pPr>
+      <w:pStyle w:val="Header"/>
+    </w:pPr>
+  </w:p>
+</w:hdr>
+</file>
+
+<file path=word/header4.xml><?xml version="1.0" encoding="utf-8"?>
 <w:hdr xmlns:wpc="http://schemas.microsoft.com/office/word/2010/wordprocessingCanvas" xmlns:cx="http://schemas.microsoft.com/office/drawing/2014/chartex" xmlns:cx1="http://schemas.microsoft.com/office/drawing/2015/9/8/chartex" xmlns:cx2="http://schemas.microsoft.com/office/drawing/2015/10/21/chartex" xmlns:cx3="http://schemas.microsoft.com/office/drawing/2016/5/9/chartex" xmlns:cx4="http://schemas.microsoft.com/office/drawing/2016/5/10/chartex" xmlns:cx5="http://schemas.microsoft.com/office/drawing/2016/5/11/chartex" xmlns:cx6="http://schemas.microsoft.com/office/drawing/2016/5/12/chartex" xmlns:cx7="http://schemas.microsoft.com/office/drawing/2016/5/13/chartex" xmlns:cx8="http://schemas.microsoft.com/office/drawing/2016/5/14/chartex" xmlns:mc="http://schemas.openxmlformats.org/markup-compatibility/2006" xmlns:aink="http://schemas.microsoft.com/office/drawing/2016/ink" xmlns:am3d="http://schemas.microsoft.com/office/drawing/2017/model3d" xmlns:o="urn:schemas-microsoft-com:office:office" xmlns:r="http://schemas.openxmlformats.org/officeDocument/2006/relationships" xmlns:m="http://schemas.openxmlformats.org/officeDocument/2006/math" xmlns:v="urn:schemas-microsoft-com:vml" xmlns:wp14="http://schemas.microsoft.com/office/word/2010/wordprocessingDrawing" xmlns:wp="http://schemas.openxmlformats.org/drawingml/2006/wordprocessingDrawing" xmlns:w10="urn:schemas-microsoft-com:office:word" xmlns:w="http://schemas.openxmlformats.org/wordprocessingml/2006/main" xmlns:w14="http://schemas.microsoft.com/office/word/2010/wordml" xmlns:w15="http://schemas.microsoft.com/office/word/2012/wordml" xmlns:w16cex="http://schemas.microsoft.com/office/word/2018/wordml/cex" xmlns:w16cid="http://schemas.microsoft.com/office/word/2016/wordml/cid" xmlns:w16="http://schemas.microsoft.com/office/word/2018/wordml" xmlns:w16sdtdh="http://schemas.microsoft.com/office/word/2020/wordml/sdtdatahash" xmlns:w16se="http://schemas.microsoft.com/office/word/2015/wordml/symex" xmlns:wpg="http://schemas.microsoft.com/office/word/2010/wordprocessingGroup" xmlns:wpi="http://schemas.microsoft.com/office/word/2010/wordprocessingInk" xmlns:wne="http://schemas.microsoft.com/office/word/2006/wordml" xmlns:wps="http://schemas.microsoft.com/office/word/2010/wordprocessingShape" mc:Ignorable="w14 w15 w16se w16cid w16 w16cex w16sdtdh wp14">
   <w:tbl>
     <w:tblPr>
@@ -2717,11 +3535,19 @@
           <w:r>
             <w:t xml:space="preserve">  </w:t>
           </w:r>
+          <w:proofErr w:type="spellStart"/>
           <w:r>
             <w:rPr>
               <w:lang w:val="pt-BR"/>
             </w:rPr>
-            <w:t>Version:</w:t>
+            <w:t>Version</w:t>
+          </w:r>
+          <w:proofErr w:type="spellEnd"/>
+          <w:r>
+            <w:rPr>
+              <w:lang w:val="pt-BR"/>
+            </w:rPr>
+            <w:t>:</w:t>
           </w:r>
           <w:r>
             <w:t xml:space="preserve">           </w:t>
@@ -2824,7 +3650,35 @@
             <w:rPr>
               <w:lang w:val="pt-BR"/>
             </w:rPr>
-            <w:t>&lt;document identifier&gt;</w:t>
+            <w:t>&lt;</w:t>
+          </w:r>
+          <w:proofErr w:type="spellStart"/>
+          <w:r>
+            <w:rPr>
+              <w:lang w:val="pt-BR"/>
+            </w:rPr>
+            <w:t>document</w:t>
+          </w:r>
+          <w:proofErr w:type="spellEnd"/>
+          <w:r>
+            <w:rPr>
+              <w:lang w:val="pt-BR"/>
+            </w:rPr>
+            <w:t xml:space="preserve"> </w:t>
+          </w:r>
+          <w:proofErr w:type="spellStart"/>
+          <w:r>
+            <w:rPr>
+              <w:lang w:val="pt-BR"/>
+            </w:rPr>
+            <w:t>identifier</w:t>
+          </w:r>
+          <w:proofErr w:type="spellEnd"/>
+          <w:r>
+            <w:rPr>
+              <w:lang w:val="pt-BR"/>
+            </w:rPr>
+            <w:t>&gt;</w:t>
           </w:r>
         </w:p>
       </w:tc>
@@ -5784,6 +6638,6 @@
 
 <file path=docMetadata/LabelInfo.xml><?xml version="1.0" encoding="utf-8"?>
 <clbl:labelList xmlns:clbl="http://schemas.microsoft.com/office/2020/mipLabelMetadata">
-  <clbl:label id="{8bb759f6-5337-4dc5-b19b-e74b6da11f8f}" enabled="1" method="Standard" siteId="{41ff26dc-250f-4b13-8981-739be8610c21}" removed="0"/>
+  <clbl:label id="{8bb759f6-5337-4dc5-b19b-e74b6da11f8f}" enabled="1" method="Standard" siteId="{41ff26dc-250f-4b13-8981-739be8610c21}" contentBits="2" removed="0"/>
 </clbl:labelList>
 </file>
</xml_diff>

<commit_message>
REFS#Projeto de Software por TIago Matos: Ajuste da documentacao
</commit_message>
<xml_diff>
--- a/Documento de Arquitetura de Software.docx
+++ b/Documento de Arquitetura de Software.docx
@@ -1,6 +1,6 @@
 
 <file path=word/document.xml><?xml version="1.0" encoding="utf-8"?>
-<w:document xmlns:o="urn:schemas-microsoft-com:office:office" xmlns:r="http://schemas.openxmlformats.org/officeDocument/2006/relationships" xmlns:v="urn:schemas-microsoft-com:vml" xmlns:w="http://schemas.openxmlformats.org/wordprocessingml/2006/main" xmlns:w10="urn:schemas-microsoft-com:office:word" xmlns:wp="http://schemas.openxmlformats.org/drawingml/2006/wordprocessingDrawing" xmlns:wps="http://schemas.microsoft.com/office/word/2010/wordprocessingShape" xmlns:wpg="http://schemas.microsoft.com/office/word/2010/wordprocessingGroup" xmlns:mc="http://schemas.openxmlformats.org/markup-compatibility/2006" xmlns:wp14="http://schemas.microsoft.com/office/word/2010/wordprocessingDrawing" xmlns:w14="http://schemas.microsoft.com/office/word/2010/wordml" xmlns:w15="http://schemas.microsoft.com/office/word/2012/wordml" mc:Ignorable="w14 wp14 w15">
+<w:document xmlns:o="urn:schemas-microsoft-com:office:office" xmlns:r="http://schemas.openxmlformats.org/officeDocument/2006/relationships" xmlns:v="urn:schemas-microsoft-com:vml" xmlns:w="http://schemas.openxmlformats.org/wordprocessingml/2006/main" xmlns:w10="urn:schemas-microsoft-com:office:word" xmlns:wp="http://schemas.openxmlformats.org/drawingml/2006/wordprocessingDrawing" xmlns:wps="http://schemas.microsoft.com/office/word/2010/wordprocessingShape" xmlns:wpg="http://schemas.microsoft.com/office/word/2010/wordprocessingGroup" xmlns:mc="http://schemas.openxmlformats.org/markup-compatibility/2006" xmlns:wp14="http://schemas.microsoft.com/office/word/2010/wordprocessingDrawing" xmlns:w14="http://schemas.microsoft.com/office/word/2010/wordml" mc:Ignorable="w14 wp14">
   <w:body>
     <w:p>
       <w:pPr>
@@ -21,9 +21,7 @@
       <w:pPr>
         <w:pStyle w:val="Ttulododocumento"/>
         <w:jc w:val="right"/>
-        <w:rPr>
-          <w:lang w:val="pt-BR"/>
-        </w:rPr>
+        <w:rPr/>
       </w:pPr>
       <w:r>
         <w:rPr>
@@ -32,27 +30,19 @@
         <w:fldChar w:fldCharType="begin"/>
       </w:r>
       <w:r>
-        <w:rPr>
-          <w:lang w:val="pt-BR"/>
-        </w:rPr>
-        <w:instrText xml:space="preserve"> TITLE </w:instrText>
-      </w:r>
-      <w:r>
-        <w:rPr>
-          <w:lang w:val="pt-BR"/>
-        </w:rPr>
+        <w:rPr/>
+        <w:instrText> TITLE </w:instrText>
+      </w:r>
+      <w:r>
+        <w:rPr/>
         <w:fldChar w:fldCharType="separate"/>
       </w:r>
       <w:r>
-        <w:rPr>
-          <w:lang w:val="pt-BR"/>
-        </w:rPr>
+        <w:rPr/>
         <w:t>Documento de Arquitetura de Software</w:t>
       </w:r>
       <w:r>
-        <w:rPr>
-          <w:lang w:val="pt-BR"/>
-        </w:rPr>
+        <w:rPr/>
         <w:fldChar w:fldCharType="end"/>
       </w:r>
     </w:p>
@@ -100,50 +90,29 @@
     </w:p>
     <w:p>
       <w:pPr>
-        <w:pStyle w:val="InfoBlue"/>
-        <w:rPr/>
-      </w:pPr>
-      <w:r>
-        <w:rPr/>
-      </w:r>
-    </w:p>
-    <w:p>
-      <w:pPr>
         <w:sectPr>
-          <w:headerReference w:type="even" r:id="rId2"/>
-          <w:headerReference w:type="default" r:id="rId3"/>
-          <w:headerReference w:type="first" r:id="rId4"/>
-          <w:footerReference w:type="even" r:id="rId5"/>
-          <w:footerReference w:type="default" r:id="rId6"/>
-          <w:footerReference w:type="first" r:id="rId7"/>
+          <w:headerReference w:type="default" r:id="rId2"/>
+          <w:footerReference w:type="default" r:id="rId3"/>
           <w:type w:val="nextPage"/>
           <w:pgSz w:w="12240" w:h="15840"/>
-          <w:pgMar w:left="1440" w:right="1440" w:gutter="0" w:header="720" w:top="1417" w:footer="720" w:bottom="1417"/>
+          <w:pgMar w:left="1440" w:right="1440" w:header="720" w:top="1417" w:footer="720" w:bottom="1417" w:gutter="0"/>
           <w:pgNumType w:fmt="decimal"/>
           <w:formProt w:val="false"/>
           <w:vAlign w:val="center"/>
           <w:textDirection w:val="lrTb"/>
           <w:docGrid w:type="default" w:linePitch="100" w:charSpace="8192"/>
         </w:sectPr>
+        <w:pStyle w:val="InfoBlue"/>
+        <w:rPr/>
+      </w:pPr>
+      <w:r>
+        <w:rPr/>
+      </w:r>
+    </w:p>
+    <w:p>
+      <w:pPr>
         <w:pStyle w:val="Ttulododocumento"/>
         <w:rPr>
-          <w:sz w:val="28"/>
-          <w:szCs w:val="28"/>
-          <w:lang w:val="pt-BR"/>
-        </w:rPr>
-      </w:pPr>
-      <w:r>
-        <w:rPr>
-          <w:sz w:val="28"/>
-          <w:szCs w:val="28"/>
-          <w:lang w:val="pt-BR"/>
-        </w:rPr>
-      </w:r>
-    </w:p>
-    <w:p>
-      <w:pPr>
-        <w:pStyle w:val="Ttulododocumento"/>
-        <w:rPr>
           <w:lang w:val="pt-BR"/>
         </w:rPr>
       </w:pPr>
@@ -152,6 +121,84 @@
           <w:lang w:val="pt-BR"/>
         </w:rPr>
         <w:t>Histórico da Revisão</w:t>
+      </w:r>
+      <w:r>
+        <mc:AlternateContent>
+          <mc:Choice Requires="wps">
+            <w:drawing>
+              <wp:anchor behindDoc="0" distT="0" distB="0" distL="0" distR="0" simplePos="0" locked="0" layoutInCell="1" allowOverlap="1" relativeHeight="11">
+                <wp:simplePos x="0" y="0"/>
+                <wp:positionH relativeFrom="column">
+                  <wp:posOffset>0</wp:posOffset>
+                </wp:positionH>
+                <wp:positionV relativeFrom="paragraph">
+                  <wp:align>top</wp:align>
+                </wp:positionV>
+                <wp:extent cx="443865" cy="152400"/>
+                <wp:effectExtent l="0" t="0" r="0" b="0"/>
+                <wp:wrapNone/>
+                <wp:docPr id="3" name="Quadro1"/>
+                <a:graphic xmlns:a="http://schemas.openxmlformats.org/drawingml/2006/main">
+                  <a:graphicData uri="http://schemas.microsoft.com/office/word/2010/wordprocessingShape">
+                    <wps:wsp>
+                      <wps:cNvSpPr txBox="1"/>
+                      <wps:spPr>
+                        <a:xfrm>
+                          <a:off x="0" y="0"/>
+                          <a:ext cx="443865" cy="152400"/>
+                        </a:xfrm>
+                        <a:prstGeom prst="rect"/>
+                      </wps:spPr>
+                      <wps:txbx>
+                        <w:txbxContent>
+                          <w:p>
+                            <w:pPr>
+                              <w:pStyle w:val="Contedodoquadro"/>
+                              <w:rPr>
+                                <w:color w:val="000000"/>
+                              </w:rPr>
+                            </w:pPr>
+                            <w:r>
+                              <w:rPr>
+                                <w:color w:val="000000"/>
+                              </w:rPr>
+                            </w:r>
+                          </w:p>
+                        </w:txbxContent>
+                      </wps:txbx>
+                      <wps:bodyPr anchor="t" lIns="0" tIns="0" rIns="0" bIns="0">
+                        <a:spAutoFit/>
+                      </wps:bodyPr>
+                    </wps:wsp>
+                  </a:graphicData>
+                </a:graphic>
+              </wp:anchor>
+            </w:drawing>
+          </mc:Choice>
+          <mc:Fallback>
+            <w:pict>
+              <v:rect style="position:absolute;rotation:0;width:34.95pt;height:12pt;mso-wrap-distance-left:5.7pt;mso-wrap-distance-right:5.7pt;mso-wrap-distance-top:5.7pt;mso-wrap-distance-bottom:5.7pt;margin-top:5.7pt;mso-position-vertical:top;mso-position-vertical-relative:text;margin-left:0pt;mso-position-horizontal-relative:text">
+                <v:textbox inset="0in,0in,0in,0in">
+                  <w:txbxContent>
+                    <w:p>
+                      <w:pPr>
+                        <w:pStyle w:val="Contedodoquadro"/>
+                        <w:rPr>
+                          <w:color w:val="000000"/>
+                        </w:rPr>
+                      </w:pPr>
+                      <w:r>
+                        <w:rPr>
+                          <w:color w:val="000000"/>
+                        </w:rPr>
+                      </w:r>
+                    </w:p>
+                  </w:txbxContent>
+                </v:textbox>
+              </v:rect>
+            </w:pict>
+          </mc:Fallback>
+        </mc:AlternateContent>
       </w:r>
     </w:p>
     <w:tbl>
@@ -159,7 +206,6 @@
         <w:tblW w:w="9504" w:type="dxa"/>
         <w:jc w:val="left"/>
         <w:tblInd w:w="0" w:type="dxa"/>
-        <w:tblLayout w:type="fixed"/>
         <w:tblCellMar>
           <w:top w:w="0" w:type="dxa"/>
           <w:left w:w="108" w:type="dxa"/>
@@ -169,22 +215,23 @@
         <w:tblLook w:firstRow="0" w:noVBand="0" w:lastRow="0" w:firstColumn="0" w:lastColumn="0" w:noHBand="0" w:val="0000"/>
       </w:tblPr>
       <w:tblGrid>
-        <w:gridCol w:w="2303"/>
+        <w:gridCol w:w="2302"/>
         <w:gridCol w:w="1152"/>
-        <w:gridCol w:w="3745"/>
+        <w:gridCol w:w="3746"/>
         <w:gridCol w:w="2303"/>
       </w:tblGrid>
       <w:tr>
         <w:trPr/>
         <w:tc>
           <w:tcPr>
-            <w:tcW w:w="2303" w:type="dxa"/>
+            <w:tcW w:w="2302" w:type="dxa"/>
             <w:tcBorders>
               <w:top w:val="single" w:sz="6" w:space="0" w:color="000000"/>
               <w:left w:val="single" w:sz="6" w:space="0" w:color="000000"/>
               <w:bottom w:val="single" w:sz="6" w:space="0" w:color="000000"/>
               <w:right w:val="single" w:sz="6" w:space="0" w:color="000000"/>
             </w:tcBorders>
+            <w:shd w:fill="auto" w:val="clear"/>
           </w:tcPr>
           <w:p>
             <w:pPr>
@@ -218,6 +265,7 @@
               <w:bottom w:val="single" w:sz="6" w:space="0" w:color="000000"/>
               <w:right w:val="single" w:sz="6" w:space="0" w:color="000000"/>
             </w:tcBorders>
+            <w:shd w:fill="auto" w:val="clear"/>
           </w:tcPr>
           <w:p>
             <w:pPr>
@@ -244,13 +292,14 @@
         </w:tc>
         <w:tc>
           <w:tcPr>
-            <w:tcW w:w="3745" w:type="dxa"/>
+            <w:tcW w:w="3746" w:type="dxa"/>
             <w:tcBorders>
               <w:top w:val="single" w:sz="6" w:space="0" w:color="000000"/>
               <w:left w:val="single" w:sz="6" w:space="0" w:color="000000"/>
               <w:bottom w:val="single" w:sz="6" w:space="0" w:color="000000"/>
               <w:right w:val="single" w:sz="6" w:space="0" w:color="000000"/>
             </w:tcBorders>
+            <w:shd w:fill="auto" w:val="clear"/>
           </w:tcPr>
           <w:p>
             <w:pPr>
@@ -284,6 +333,7 @@
               <w:bottom w:val="single" w:sz="6" w:space="0" w:color="000000"/>
               <w:right w:val="single" w:sz="6" w:space="0" w:color="000000"/>
             </w:tcBorders>
+            <w:shd w:fill="auto" w:val="clear"/>
           </w:tcPr>
           <w:p>
             <w:pPr>
@@ -313,13 +363,14 @@
         <w:trPr/>
         <w:tc>
           <w:tcPr>
-            <w:tcW w:w="2303" w:type="dxa"/>
+            <w:tcW w:w="2302" w:type="dxa"/>
             <w:tcBorders>
               <w:top w:val="single" w:sz="6" w:space="0" w:color="000000"/>
               <w:left w:val="single" w:sz="6" w:space="0" w:color="000000"/>
               <w:bottom w:val="single" w:sz="6" w:space="0" w:color="000000"/>
               <w:right w:val="single" w:sz="6" w:space="0" w:color="000000"/>
             </w:tcBorders>
+            <w:shd w:fill="auto" w:val="clear"/>
           </w:tcPr>
           <w:p>
             <w:pPr>
@@ -347,6 +398,7 @@
               <w:bottom w:val="single" w:sz="6" w:space="0" w:color="000000"/>
               <w:right w:val="single" w:sz="6" w:space="0" w:color="000000"/>
             </w:tcBorders>
+            <w:shd w:fill="auto" w:val="clear"/>
           </w:tcPr>
           <w:p>
             <w:pPr>
@@ -367,13 +419,14 @@
         </w:tc>
         <w:tc>
           <w:tcPr>
-            <w:tcW w:w="3745" w:type="dxa"/>
+            <w:tcW w:w="3746" w:type="dxa"/>
             <w:tcBorders>
               <w:top w:val="single" w:sz="6" w:space="0" w:color="000000"/>
               <w:left w:val="single" w:sz="6" w:space="0" w:color="000000"/>
               <w:bottom w:val="single" w:sz="6" w:space="0" w:color="000000"/>
               <w:right w:val="single" w:sz="6" w:space="0" w:color="000000"/>
             </w:tcBorders>
+            <w:shd w:fill="auto" w:val="clear"/>
           </w:tcPr>
           <w:p>
             <w:pPr>
@@ -401,6 +454,7 @@
               <w:bottom w:val="single" w:sz="6" w:space="0" w:color="000000"/>
               <w:right w:val="single" w:sz="6" w:space="0" w:color="000000"/>
             </w:tcBorders>
+            <w:shd w:fill="auto" w:val="clear"/>
           </w:tcPr>
           <w:p>
             <w:pPr>
@@ -424,6 +478,96 @@
         <w:trPr/>
         <w:tc>
           <w:tcPr>
+            <w:tcW w:w="2302" w:type="dxa"/>
+            <w:tcBorders>
+              <w:top w:val="single" w:sz="6" w:space="0" w:color="000000"/>
+              <w:left w:val="single" w:sz="6" w:space="0" w:color="000000"/>
+              <w:bottom w:val="single" w:sz="6" w:space="0" w:color="000000"/>
+              <w:right w:val="single" w:sz="6" w:space="0" w:color="000000"/>
+            </w:tcBorders>
+            <w:shd w:fill="auto" w:val="clear"/>
+          </w:tcPr>
+          <w:p>
+            <w:pPr>
+              <w:pStyle w:val="Tabletext"/>
+              <w:widowControl w:val="false"/>
+              <w:spacing w:before="0" w:after="120"/>
+              <w:rPr>
+                <w:lang w:val="pt-BR"/>
+              </w:rPr>
+            </w:pPr>
+            <w:r>
+              <w:rPr>
+                <w:lang w:val="pt-BR"/>
+              </w:rPr>
+              <w:t>28/09/2022</w:t>
+            </w:r>
+          </w:p>
+        </w:tc>
+        <w:tc>
+          <w:tcPr>
+            <w:tcW w:w="1152" w:type="dxa"/>
+            <w:tcBorders>
+              <w:top w:val="single" w:sz="6" w:space="0" w:color="000000"/>
+              <w:left w:val="single" w:sz="6" w:space="0" w:color="000000"/>
+              <w:bottom w:val="single" w:sz="6" w:space="0" w:color="000000"/>
+              <w:right w:val="single" w:sz="6" w:space="0" w:color="000000"/>
+            </w:tcBorders>
+            <w:shd w:fill="auto" w:val="clear"/>
+          </w:tcPr>
+          <w:p>
+            <w:pPr>
+              <w:pStyle w:val="Tabletext"/>
+              <w:widowControl w:val="false"/>
+              <w:spacing w:before="0" w:after="120"/>
+              <w:rPr>
+                <w:lang w:val="pt-BR"/>
+              </w:rPr>
+            </w:pPr>
+            <w:r>
+              <w:rPr>
+                <w:lang w:val="pt-BR"/>
+              </w:rPr>
+              <w:t>1.0</w:t>
+            </w:r>
+          </w:p>
+        </w:tc>
+        <w:tc>
+          <w:tcPr>
+            <w:tcW w:w="3746" w:type="dxa"/>
+            <w:tcBorders>
+              <w:top w:val="single" w:sz="6" w:space="0" w:color="000000"/>
+              <w:left w:val="single" w:sz="6" w:space="0" w:color="000000"/>
+              <w:bottom w:val="single" w:sz="6" w:space="0" w:color="000000"/>
+              <w:right w:val="single" w:sz="6" w:space="0" w:color="000000"/>
+            </w:tcBorders>
+            <w:shd w:fill="auto" w:val="clear"/>
+          </w:tcPr>
+          <w:p>
+            <w:pPr>
+              <w:pStyle w:val="Tabletext"/>
+              <w:widowControl w:val="false"/>
+              <w:spacing w:before="0" w:after="120"/>
+              <w:rPr>
+                <w:lang w:val="pt-BR"/>
+              </w:rPr>
+            </w:pPr>
+            <w:r>
+              <w:rPr>
+                <w:lang w:val="pt-BR"/>
+              </w:rPr>
+              <w:t xml:space="preserve">Elaboração da Camadas de Arquitetura </w:t>
+            </w:r>
+            <w:r>
+              <w:rPr>
+                <w:lang w:val="pt-BR"/>
+              </w:rPr>
+              <w:t>e Mecanismos Arquiteturais</w:t>
+            </w:r>
+          </w:p>
+        </w:tc>
+        <w:tc>
+          <w:tcPr>
             <w:tcW w:w="2303" w:type="dxa"/>
             <w:tcBorders>
               <w:top w:val="single" w:sz="6" w:space="0" w:color="000000"/>
@@ -431,6 +575,38 @@
               <w:bottom w:val="single" w:sz="6" w:space="0" w:color="000000"/>
               <w:right w:val="single" w:sz="6" w:space="0" w:color="000000"/>
             </w:tcBorders>
+            <w:shd w:fill="auto" w:val="clear"/>
+          </w:tcPr>
+          <w:p>
+            <w:pPr>
+              <w:pStyle w:val="Tabletext"/>
+              <w:widowControl w:val="false"/>
+              <w:spacing w:before="0" w:after="120"/>
+              <w:rPr>
+                <w:lang w:val="pt-BR"/>
+              </w:rPr>
+            </w:pPr>
+            <w:r>
+              <w:rPr>
+                <w:lang w:val="pt-BR"/>
+              </w:rPr>
+              <w:t>Rafaela Peçanha</w:t>
+            </w:r>
+          </w:p>
+        </w:tc>
+      </w:tr>
+      <w:tr>
+        <w:trPr/>
+        <w:tc>
+          <w:tcPr>
+            <w:tcW w:w="2302" w:type="dxa"/>
+            <w:tcBorders>
+              <w:top w:val="single" w:sz="6" w:space="0" w:color="000000"/>
+              <w:left w:val="single" w:sz="6" w:space="0" w:color="000000"/>
+              <w:bottom w:val="single" w:sz="6" w:space="0" w:color="000000"/>
+              <w:right w:val="single" w:sz="6" w:space="0" w:color="000000"/>
+            </w:tcBorders>
+            <w:shd w:fill="auto" w:val="clear"/>
           </w:tcPr>
           <w:p>
             <w:pPr>
@@ -457,6 +633,7 @@
               <w:bottom w:val="single" w:sz="6" w:space="0" w:color="000000"/>
               <w:right w:val="single" w:sz="6" w:space="0" w:color="000000"/>
             </w:tcBorders>
+            <w:shd w:fill="auto" w:val="clear"/>
           </w:tcPr>
           <w:p>
             <w:pPr>
@@ -476,13 +653,14 @@
         </w:tc>
         <w:tc>
           <w:tcPr>
-            <w:tcW w:w="3745" w:type="dxa"/>
+            <w:tcW w:w="3746" w:type="dxa"/>
             <w:tcBorders>
               <w:top w:val="single" w:sz="6" w:space="0" w:color="000000"/>
               <w:left w:val="single" w:sz="6" w:space="0" w:color="000000"/>
               <w:bottom w:val="single" w:sz="6" w:space="0" w:color="000000"/>
               <w:right w:val="single" w:sz="6" w:space="0" w:color="000000"/>
             </w:tcBorders>
+            <w:shd w:fill="auto" w:val="clear"/>
           </w:tcPr>
           <w:p>
             <w:pPr>
@@ -509,6 +687,7 @@
               <w:bottom w:val="single" w:sz="6" w:space="0" w:color="000000"/>
               <w:right w:val="single" w:sz="6" w:space="0" w:color="000000"/>
             </w:tcBorders>
+            <w:shd w:fill="auto" w:val="clear"/>
           </w:tcPr>
           <w:p>
             <w:pPr>
@@ -531,13 +710,14 @@
         <w:trPr/>
         <w:tc>
           <w:tcPr>
-            <w:tcW w:w="2303" w:type="dxa"/>
+            <w:tcW w:w="2302" w:type="dxa"/>
             <w:tcBorders>
               <w:top w:val="single" w:sz="6" w:space="0" w:color="000000"/>
               <w:left w:val="single" w:sz="6" w:space="0" w:color="000000"/>
               <w:bottom w:val="single" w:sz="6" w:space="0" w:color="000000"/>
               <w:right w:val="single" w:sz="6" w:space="0" w:color="000000"/>
             </w:tcBorders>
+            <w:shd w:fill="auto" w:val="clear"/>
           </w:tcPr>
           <w:p>
             <w:pPr>
@@ -564,6 +744,7 @@
               <w:bottom w:val="single" w:sz="6" w:space="0" w:color="000000"/>
               <w:right w:val="single" w:sz="6" w:space="0" w:color="000000"/>
             </w:tcBorders>
+            <w:shd w:fill="auto" w:val="clear"/>
           </w:tcPr>
           <w:p>
             <w:pPr>
@@ -583,13 +764,14 @@
         </w:tc>
         <w:tc>
           <w:tcPr>
-            <w:tcW w:w="3745" w:type="dxa"/>
+            <w:tcW w:w="3746" w:type="dxa"/>
             <w:tcBorders>
               <w:top w:val="single" w:sz="6" w:space="0" w:color="000000"/>
               <w:left w:val="single" w:sz="6" w:space="0" w:color="000000"/>
               <w:bottom w:val="single" w:sz="6" w:space="0" w:color="000000"/>
               <w:right w:val="single" w:sz="6" w:space="0" w:color="000000"/>
             </w:tcBorders>
+            <w:shd w:fill="auto" w:val="clear"/>
           </w:tcPr>
           <w:p>
             <w:pPr>
@@ -616,113 +798,7 @@
               <w:bottom w:val="single" w:sz="6" w:space="0" w:color="000000"/>
               <w:right w:val="single" w:sz="6" w:space="0" w:color="000000"/>
             </w:tcBorders>
-          </w:tcPr>
-          <w:p>
-            <w:pPr>
-              <w:pStyle w:val="Tabletext"/>
-              <w:widowControl w:val="false"/>
-              <w:spacing w:before="0" w:after="120"/>
-              <w:rPr>
-                <w:lang w:val="pt-BR"/>
-              </w:rPr>
-            </w:pPr>
-            <w:r>
-              <w:rPr>
-                <w:lang w:val="pt-BR"/>
-              </w:rPr>
-            </w:r>
-          </w:p>
-        </w:tc>
-      </w:tr>
-      <w:tr>
-        <w:trPr/>
-        <w:tc>
-          <w:tcPr>
-            <w:tcW w:w="2303" w:type="dxa"/>
-            <w:tcBorders>
-              <w:top w:val="single" w:sz="6" w:space="0" w:color="000000"/>
-              <w:left w:val="single" w:sz="6" w:space="0" w:color="000000"/>
-              <w:bottom w:val="single" w:sz="6" w:space="0" w:color="000000"/>
-              <w:right w:val="single" w:sz="6" w:space="0" w:color="000000"/>
-            </w:tcBorders>
-          </w:tcPr>
-          <w:p>
-            <w:pPr>
-              <w:pStyle w:val="Tabletext"/>
-              <w:widowControl w:val="false"/>
-              <w:spacing w:before="0" w:after="120"/>
-              <w:rPr>
-                <w:lang w:val="pt-BR"/>
-              </w:rPr>
-            </w:pPr>
-            <w:r>
-              <w:rPr>
-                <w:lang w:val="pt-BR"/>
-              </w:rPr>
-            </w:r>
-          </w:p>
-        </w:tc>
-        <w:tc>
-          <w:tcPr>
-            <w:tcW w:w="1152" w:type="dxa"/>
-            <w:tcBorders>
-              <w:top w:val="single" w:sz="6" w:space="0" w:color="000000"/>
-              <w:left w:val="single" w:sz="6" w:space="0" w:color="000000"/>
-              <w:bottom w:val="single" w:sz="6" w:space="0" w:color="000000"/>
-              <w:right w:val="single" w:sz="6" w:space="0" w:color="000000"/>
-            </w:tcBorders>
-          </w:tcPr>
-          <w:p>
-            <w:pPr>
-              <w:pStyle w:val="Tabletext"/>
-              <w:widowControl w:val="false"/>
-              <w:spacing w:before="0" w:after="120"/>
-              <w:rPr>
-                <w:lang w:val="pt-BR"/>
-              </w:rPr>
-            </w:pPr>
-            <w:r>
-              <w:rPr>
-                <w:lang w:val="pt-BR"/>
-              </w:rPr>
-            </w:r>
-          </w:p>
-        </w:tc>
-        <w:tc>
-          <w:tcPr>
-            <w:tcW w:w="3745" w:type="dxa"/>
-            <w:tcBorders>
-              <w:top w:val="single" w:sz="6" w:space="0" w:color="000000"/>
-              <w:left w:val="single" w:sz="6" w:space="0" w:color="000000"/>
-              <w:bottom w:val="single" w:sz="6" w:space="0" w:color="000000"/>
-              <w:right w:val="single" w:sz="6" w:space="0" w:color="000000"/>
-            </w:tcBorders>
-          </w:tcPr>
-          <w:p>
-            <w:pPr>
-              <w:pStyle w:val="Tabletext"/>
-              <w:widowControl w:val="false"/>
-              <w:spacing w:before="0" w:after="120"/>
-              <w:rPr>
-                <w:lang w:val="pt-BR"/>
-              </w:rPr>
-            </w:pPr>
-            <w:r>
-              <w:rPr>
-                <w:lang w:val="pt-BR"/>
-              </w:rPr>
-            </w:r>
-          </w:p>
-        </w:tc>
-        <w:tc>
-          <w:tcPr>
-            <w:tcW w:w="2303" w:type="dxa"/>
-            <w:tcBorders>
-              <w:top w:val="single" w:sz="6" w:space="0" w:color="000000"/>
-              <w:left w:val="single" w:sz="6" w:space="0" w:color="000000"/>
-              <w:bottom w:val="single" w:sz="6" w:space="0" w:color="000000"/>
-              <w:right w:val="single" w:sz="6" w:space="0" w:color="000000"/>
-            </w:tcBorders>
+            <w:shd w:fill="auto" w:val="clear"/>
           </w:tcPr>
           <w:p>
             <w:pPr>
@@ -761,15 +837,39 @@
     <w:p>
       <w:pPr>
         <w:pStyle w:val="Ttulododocumento"/>
-        <w:rPr>
-          <w:lang w:val="pt-BR"/>
-        </w:rPr>
+        <w:rPr/>
       </w:pPr>
       <w:r>
         <w:rPr>
           <w:lang w:val="pt-BR"/>
         </w:rPr>
         <w:t>Índice Analítico</w:t>
+      </w:r>
+    </w:p>
+    <w:p>
+      <w:pPr>
+        <w:sectPr>
+          <w:headerReference w:type="default" r:id="rId4"/>
+          <w:footerReference w:type="default" r:id="rId5"/>
+          <w:type w:val="nextPage"/>
+          <w:pgSz w:w="12240" w:h="15840"/>
+          <w:pgMar w:left="1440" w:right="1440" w:header="720" w:top="1417" w:footer="720" w:bottom="1417" w:gutter="0"/>
+          <w:pgNumType w:fmt="decimal"/>
+          <w:formProt w:val="false"/>
+          <w:textDirection w:val="lrTb"/>
+          <w:docGrid w:type="default" w:linePitch="100" w:charSpace="8192"/>
+        </w:sectPr>
+      </w:pPr>
+    </w:p>
+    <w:p>
+      <w:pPr>
+        <w:pStyle w:val="Normal"/>
+        <w:rPr>
+          <w:lang w:val="pt-BR"/>
+        </w:rPr>
+      </w:pPr>
+      <w:r>
+        <w:rPr/>
       </w:r>
     </w:p>
     <w:sdt>
@@ -797,15 +897,11 @@
             <w:fldChar w:fldCharType="begin"/>
           </w:r>
           <w:r>
-            <w:rPr>
-              <w:lang w:val="pt-BR"/>
-            </w:rPr>
-            <w:instrText xml:space="preserve"> TOC \o "1-3" \h</w:instrText>
-          </w:r>
-          <w:r>
-            <w:rPr>
-              <w:lang w:val="pt-BR"/>
-            </w:rPr>
+            <w:rPr/>
+            <w:instrText> TOC \o "1-3" \h</w:instrText>
+          </w:r>
+          <w:r>
+            <w:rPr/>
             <w:fldChar w:fldCharType="separate"/>
           </w:r>
           <w:r>
@@ -1173,6 +1269,18 @@
             <w:fldChar w:fldCharType="end"/>
           </w:r>
         </w:p>
+        <w:p>
+          <w:pPr>
+            <w:sectPr>
+              <w:type w:val="continuous"/>
+              <w:pgSz w:w="12240" w:h="15840"/>
+              <w:pgMar w:left="1440" w:right="1440" w:header="720" w:top="1417" w:footer="720" w:bottom="1417" w:gutter="0"/>
+              <w:formProt w:val="false"/>
+              <w:textDirection w:val="lrTb"/>
+              <w:docGrid w:type="default" w:linePitch="100" w:charSpace="8192"/>
+            </w:sectPr>
+          </w:pPr>
+        </w:p>
       </w:sdtContent>
     </w:sdt>
     <w:p>
@@ -1189,27 +1297,19 @@
         <w:fldChar w:fldCharType="begin"/>
       </w:r>
       <w:r>
-        <w:rPr>
-          <w:lang w:val="pt-BR"/>
-        </w:rPr>
-        <w:instrText xml:space="preserve"> TITLE </w:instrText>
-      </w:r>
-      <w:r>
-        <w:rPr>
-          <w:lang w:val="pt-BR"/>
-        </w:rPr>
+        <w:rPr/>
+        <w:instrText> TITLE </w:instrText>
+      </w:r>
+      <w:r>
+        <w:rPr/>
         <w:fldChar w:fldCharType="separate"/>
       </w:r>
       <w:r>
-        <w:rPr>
-          <w:lang w:val="pt-BR"/>
-        </w:rPr>
+        <w:rPr/>
         <w:t>Documento de Arquitetura de Software</w:t>
       </w:r>
       <w:r>
-        <w:rPr>
-          <w:lang w:val="pt-BR"/>
-        </w:rPr>
+        <w:rPr/>
         <w:fldChar w:fldCharType="end"/>
       </w:r>
       <w:r>
@@ -1222,13 +1322,17 @@
     <w:p>
       <w:pPr>
         <w:pStyle w:val="Ttulo1"/>
+        <w:numPr>
+          <w:ilvl w:val="0"/>
+          <w:numId w:val="2"/>
+        </w:numPr>
         <w:ind w:left="360" w:hanging="360"/>
         <w:rPr>
           <w:lang w:val="pt-BR"/>
         </w:rPr>
       </w:pPr>
-      <w:bookmarkStart w:id="0" w:name="_Toc212892805"/>
-      <w:bookmarkStart w:id="1" w:name="_Toc456598586"/>
+      <w:bookmarkStart w:id="0" w:name="_Toc456598586"/>
+      <w:bookmarkStart w:id="1" w:name="_Toc212892805"/>
       <w:r>
         <w:rPr>
           <w:lang w:val="pt-BR"/>
@@ -1260,13 +1364,17 @@
     <w:p>
       <w:pPr>
         <w:pStyle w:val="Ttulo2"/>
+        <w:numPr>
+          <w:ilvl w:val="1"/>
+          <w:numId w:val="2"/>
+        </w:numPr>
         <w:ind w:left="720" w:hanging="720"/>
         <w:rPr>
           <w:lang w:val="pt-BR"/>
         </w:rPr>
       </w:pPr>
-      <w:bookmarkStart w:id="2" w:name="_Toc212892806"/>
-      <w:bookmarkStart w:id="3" w:name="_Toc456598587"/>
+      <w:bookmarkStart w:id="2" w:name="_Toc456598587"/>
+      <w:bookmarkStart w:id="3" w:name="_Toc212892806"/>
       <w:bookmarkEnd w:id="2"/>
       <w:bookmarkEnd w:id="3"/>
       <w:r>
@@ -1294,14 +1402,18 @@
     <w:p>
       <w:pPr>
         <w:pStyle w:val="Ttulo2"/>
+        <w:numPr>
+          <w:ilvl w:val="1"/>
+          <w:numId w:val="2"/>
+        </w:numPr>
         <w:ind w:left="720" w:hanging="720"/>
         <w:rPr>
           <w:lang w:val="pt-BR"/>
         </w:rPr>
       </w:pPr>
-      <w:bookmarkStart w:id="4" w:name="_Toc212892806"/>
-      <w:bookmarkStart w:id="5" w:name="_Toc456598587"/>
-      <w:bookmarkStart w:id="6" w:name="_Toc456598588"/>
+      <w:bookmarkStart w:id="4" w:name="_Toc456598588"/>
+      <w:bookmarkStart w:id="5" w:name="_Toc4565985871"/>
+      <w:bookmarkStart w:id="6" w:name="_Toc2128928061"/>
       <w:bookmarkEnd w:id="4"/>
       <w:bookmarkEnd w:id="5"/>
       <w:bookmarkEnd w:id="6"/>
@@ -1363,150 +1475,166 @@
     <w:p>
       <w:pPr>
         <w:pStyle w:val="Ttulo1"/>
-        <w:ind w:left="360" w:hanging="360"/>
-        <w:rPr>
-          <w:lang w:val="pt-BR"/>
-        </w:rPr>
-      </w:pPr>
-      <w:bookmarkStart w:id="7" w:name="_Toc456598588"/>
-      <w:bookmarkStart w:id="8" w:name="_Toc212892807"/>
-      <w:bookmarkEnd w:id="7"/>
-      <w:r>
-        <w:rPr>
-          <w:lang w:val="pt-BR"/>
-        </w:rPr>
-        <w:t>Metas e Restrições da Arquitetura</w:t>
-      </w:r>
-      <w:bookmarkEnd w:id="8"/>
-      <w:r>
-        <w:rPr>
-          <w:lang w:val="pt-BR"/>
-        </w:rPr>
-        <w:t xml:space="preserve"> </w:t>
-      </w:r>
-    </w:p>
-    <w:p>
-      <w:pPr>
-        <w:pStyle w:val="InfoBlue"/>
-        <w:rPr/>
-      </w:pPr>
-      <w:r>
-        <w:rPr/>
-        <w:t>[Descreva a filosofia da arquitetura. Identifique as questões que dirigem a arquitetura, como “O sistema será dirigido por funcionalidades complexas, integração com sistemas legados ou questões de desempenho? O sistema precisa ser robusto  durante um longo tempo de manutenção ?</w:t>
-      </w:r>
-    </w:p>
-    <w:p>
-      <w:pPr>
-        <w:pStyle w:val="InfoBlue"/>
-        <w:rPr/>
-      </w:pPr>
-      <w:r>
-        <w:rPr/>
-        <w:t>[Formule um conjunto de metas que a arquitetura tem de cumprir em sua estrutura e comportamento. Identifique questões críticas que a arquitetura deve resolver, tais como “há dependências de hardware que precisam ser isoladas o resto do sistema?” e “O sistema precisa funcionar de forma eficiente em condições não-usuais?”]</w:t>
-      </w:r>
-    </w:p>
-    <w:p>
-      <w:pPr>
-        <w:pStyle w:val="Ttulo1"/>
-        <w:ind w:left="360" w:hanging="360"/>
-        <w:rPr>
-          <w:lang w:val="pt-BR"/>
-        </w:rPr>
-      </w:pPr>
-      <w:bookmarkStart w:id="9" w:name="_Toc212892808"/>
-      <w:r>
-        <w:rPr>
-          <w:lang w:val="pt-BR"/>
-        </w:rPr>
-        <w:t>Suposições e Dependências</w:t>
-      </w:r>
-      <w:bookmarkEnd w:id="9"/>
-    </w:p>
-    <w:p>
-      <w:pPr>
-        <w:pStyle w:val="InfoBlue"/>
-        <w:rPr/>
-      </w:pPr>
-      <w:r>
-        <w:rPr/>
-        <w:t>[Liste as suposições e dependências que dirigem as decisões arquiteturais. Isto pode incluir áreas sensíveis ou críticas, dependências e interfaces com sistemas legado, a habilidade e experiência da equipe, a disponibilidade de recursos importantes, e assim por diante ]</w:t>
-      </w:r>
-    </w:p>
-    <w:p>
-      <w:pPr>
-        <w:pStyle w:val="Ttulo1"/>
-        <w:ind w:left="360" w:hanging="360"/>
-        <w:rPr>
-          <w:lang w:val="pt-BR"/>
-        </w:rPr>
-      </w:pPr>
-      <w:bookmarkStart w:id="10" w:name="_Toc212892809"/>
-      <w:r>
-        <w:rPr>
-          <w:lang w:val="pt-BR"/>
-        </w:rPr>
-        <w:t>Requisitos Arquiteturalmente Significantes</w:t>
-      </w:r>
-      <w:bookmarkEnd w:id="10"/>
-    </w:p>
-    <w:p>
-      <w:pPr>
-        <w:pStyle w:val="InfoBlue"/>
-        <w:rPr/>
-      </w:pPr>
-      <w:r>
-        <w:rPr/>
-        <w:t>[Insira uma referência ou link para os requisitos que exploram aspectos relevantes da arquitetura.]</w:t>
-      </w:r>
-    </w:p>
-    <w:p>
-      <w:pPr>
-        <w:pStyle w:val="Ttulo1"/>
-        <w:ind w:left="360" w:hanging="360"/>
-        <w:rPr>
-          <w:lang w:val="pt-BR"/>
-        </w:rPr>
-      </w:pPr>
-      <w:bookmarkStart w:id="11" w:name="_Toc212892810"/>
-      <w:r>
-        <w:rPr>
-          <w:lang w:val="pt-BR"/>
-        </w:rPr>
-        <w:t>Decisões, Restrições e justificativas</w:t>
-      </w:r>
-      <w:bookmarkEnd w:id="11"/>
-    </w:p>
-    <w:p>
-      <w:pPr>
-        <w:pStyle w:val="InfoBlue"/>
-        <w:rPr/>
-      </w:pPr>
-      <w:r>
-        <w:rPr/>
-        <w:t xml:space="preserve">[Liste as decisões tomadas em relação às abordagens arquiteturais. Estas decisões servirão como guias para definir as partes arquiteturalmente significantes do sistema. Justifique cada decisão ou restrição para que os desenvolvedores compreendam a importância de construir o sistema dentro desse contexto. Isto pode incluir uma lista de “Faça” ou “Não Faça” para guiar os desenvolvedores no desenvolvimento do sistema] </w:t>
-      </w:r>
-    </w:p>
-    <w:p>
-      <w:pPr>
-        <w:pStyle w:val="Normal"/>
         <w:numPr>
           <w:ilvl w:val="0"/>
           <w:numId w:val="2"/>
         </w:numPr>
+        <w:ind w:left="360" w:hanging="360"/>
+        <w:rPr>
+          <w:lang w:val="pt-BR"/>
+        </w:rPr>
+      </w:pPr>
+      <w:bookmarkStart w:id="7" w:name="_Toc212892807"/>
+      <w:bookmarkStart w:id="8" w:name="_Toc4565985881"/>
+      <w:bookmarkEnd w:id="8"/>
+      <w:r>
+        <w:rPr>
+          <w:lang w:val="pt-BR"/>
+        </w:rPr>
+        <w:t>Metas e Restrições da Arquitetura</w:t>
+      </w:r>
+      <w:bookmarkEnd w:id="7"/>
+      <w:r>
+        <w:rPr>
+          <w:lang w:val="pt-BR"/>
+        </w:rPr>
+        <w:t xml:space="preserve"> </w:t>
+      </w:r>
+    </w:p>
+    <w:p>
+      <w:pPr>
+        <w:pStyle w:val="InfoBlue"/>
         <w:rPr/>
       </w:pPr>
       <w:r>
         <w:rPr/>
-        <w:t>Decision or constraint and justification</w:t>
-      </w:r>
-    </w:p>
-    <w:p>
-      <w:pPr>
-        <w:pStyle w:val="Normal"/>
+        <w:t>[Descreva a filosofia da arquitetura. Identifique as questões que dirigem a arquitetura, como “O sistema será dirigido por funcionalidades complexas, integração com sistemas legados ou questões de desempenho? O sistema precisa ser robusto  durante um longo tempo de manutenção ?</w:t>
+      </w:r>
+    </w:p>
+    <w:p>
+      <w:pPr>
+        <w:pStyle w:val="InfoBlue"/>
+        <w:rPr/>
+      </w:pPr>
+      <w:r>
+        <w:rPr/>
+        <w:t>[Formule um conjunto de metas que a arquitetura tem de cumprir em sua estrutura e comportamento. Identifique questões críticas que a arquitetura deve resolver, tais como “há dependências de hardware que precisam ser isoladas o resto do sistema?” e “O sistema precisa funcionar de forma eficiente em condições não-usuais?”]</w:t>
+      </w:r>
+    </w:p>
+    <w:p>
+      <w:pPr>
+        <w:pStyle w:val="Ttulo1"/>
         <w:numPr>
           <w:ilvl w:val="0"/>
           <w:numId w:val="2"/>
         </w:numPr>
+        <w:ind w:left="360" w:hanging="360"/>
+        <w:rPr>
+          <w:lang w:val="pt-BR"/>
+        </w:rPr>
+      </w:pPr>
+      <w:bookmarkStart w:id="9" w:name="_Toc212892808"/>
+      <w:r>
+        <w:rPr>
+          <w:lang w:val="pt-BR"/>
+        </w:rPr>
+        <w:t>Suposições e Dependências</w:t>
+      </w:r>
+      <w:bookmarkEnd w:id="9"/>
+    </w:p>
+    <w:p>
+      <w:pPr>
+        <w:pStyle w:val="InfoBlue"/>
+        <w:rPr/>
+      </w:pPr>
+      <w:r>
+        <w:rPr/>
+        <w:t>[Liste as suposições e dependências que dirigem as decisões arquiteturais. Isto pode incluir áreas sensíveis ou críticas, dependências e interfaces com sistemas legado, a habilidade e experiência da equipe, a disponibilidade de recursos importantes, e assim por diante ]</w:t>
+      </w:r>
+    </w:p>
+    <w:p>
+      <w:pPr>
+        <w:pStyle w:val="Ttulo1"/>
+        <w:numPr>
+          <w:ilvl w:val="0"/>
+          <w:numId w:val="2"/>
+        </w:numPr>
+        <w:ind w:left="360" w:hanging="360"/>
+        <w:rPr>
+          <w:lang w:val="pt-BR"/>
+        </w:rPr>
+      </w:pPr>
+      <w:bookmarkStart w:id="10" w:name="_Toc212892809"/>
+      <w:r>
+        <w:rPr>
+          <w:lang w:val="pt-BR"/>
+        </w:rPr>
+        <w:t>Requisitos Arquiteturalmente Significantes</w:t>
+      </w:r>
+      <w:bookmarkEnd w:id="10"/>
+    </w:p>
+    <w:p>
+      <w:pPr>
+        <w:pStyle w:val="InfoBlue"/>
+        <w:rPr/>
+      </w:pPr>
+      <w:r>
+        <w:rPr/>
+        <w:t>[Insira uma referência ou link para os requisitos que exploram aspectos relevantes da arquitetura.]</w:t>
+      </w:r>
+    </w:p>
+    <w:p>
+      <w:pPr>
+        <w:pStyle w:val="Ttulo1"/>
+        <w:numPr>
+          <w:ilvl w:val="0"/>
+          <w:numId w:val="2"/>
+        </w:numPr>
+        <w:ind w:left="360" w:hanging="360"/>
+        <w:rPr>
+          <w:lang w:val="pt-BR"/>
+        </w:rPr>
+      </w:pPr>
+      <w:bookmarkStart w:id="11" w:name="_Toc212892810"/>
+      <w:r>
+        <w:rPr>
+          <w:lang w:val="pt-BR"/>
+        </w:rPr>
+        <w:t>Decisões, Restrições e justificativas</w:t>
+      </w:r>
+      <w:bookmarkEnd w:id="11"/>
+    </w:p>
+    <w:p>
+      <w:pPr>
+        <w:pStyle w:val="InfoBlue"/>
+        <w:rPr/>
+      </w:pPr>
+      <w:r>
+        <w:rPr/>
+        <w:t xml:space="preserve">[Liste as decisões tomadas em relação às abordagens arquiteturais. Estas decisões servirão como guias para definir as partes arquiteturalmente significantes do sistema. Justifique cada decisão ou restrição para que os desenvolvedores compreendam a importância de construir o sistema dentro desse contexto. Isto pode incluir uma lista de “Faça” ou “Não Faça” para guiar os desenvolvedores no desenvolvimento do sistema] </w:t>
+      </w:r>
+    </w:p>
+    <w:p>
+      <w:pPr>
+        <w:pStyle w:val="Normal"/>
+        <w:numPr>
+          <w:ilvl w:val="0"/>
+          <w:numId w:val="3"/>
+        </w:numPr>
+        <w:rPr/>
+      </w:pPr>
+      <w:r>
+        <w:rPr/>
+        <w:t>Decision or constraint and justification</w:t>
+      </w:r>
+    </w:p>
+    <w:p>
+      <w:pPr>
+        <w:pStyle w:val="Normal"/>
+        <w:numPr>
+          <w:ilvl w:val="0"/>
+          <w:numId w:val="3"/>
+        </w:numPr>
         <w:rPr/>
       </w:pPr>
       <w:r>
@@ -1554,10 +1682,12 @@
     <w:p>
       <w:pPr>
         <w:pStyle w:val="Ttulo1"/>
+        <w:numPr>
+          <w:ilvl w:val="0"/>
+          <w:numId w:val="2"/>
+        </w:numPr>
         <w:ind w:left="360" w:hanging="360"/>
-        <w:rPr>
-          <w:lang w:val="pt-BR"/>
-        </w:rPr>
+        <w:rPr/>
       </w:pPr>
       <w:bookmarkStart w:id="12" w:name="_Toc212892811"/>
       <w:r>
@@ -1570,112 +1700,14 @@
     </w:p>
     <w:p>
       <w:pPr>
-        <w:pStyle w:val="InfoBlue"/>
+        <w:pStyle w:val="Normal"/>
+        <w:ind w:left="360" w:hanging="360"/>
+        <w:rPr>
+          <w:lang w:val="pt-BR"/>
+        </w:rPr>
+      </w:pPr>
+      <w:r>
         <w:rPr/>
-      </w:pPr>
-      <w:r>
-        <w:rPr/>
-        <w:t>[Liste os mecanismos arquiteturais, como mecanismos de persistência, comunicação e tratamento de erros, por exemplo, e descreva ocorrente estado de cada um. Inicialmente, cada mecanismo pode ser somente um nome e uma breve descrição. Eles evoluirão até que o mecanismo se torne um padrão ou uma colaboração de elementos de projeto que possam ser aplicados diretamente em algum aspecto do projeto.]</w:t>
-      </w:r>
-    </w:p>
-    <w:p>
-      <w:pPr>
-        <w:pStyle w:val="Corpodotexto"/>
-        <w:rPr>
-          <w:b/>
-          <w:b/>
-          <w:lang w:val="pt-BR"/>
-        </w:rPr>
-      </w:pPr>
-      <w:r>
-        <w:rPr>
-          <w:b/>
-          <w:lang w:val="pt-BR"/>
-        </w:rPr>
-        <w:t>Mecanismo Arquitetural 1</w:t>
-      </w:r>
-    </w:p>
-    <w:p>
-      <w:pPr>
-        <w:pStyle w:val="InfoBlue"/>
-        <w:rPr/>
-      </w:pPr>
-      <w:r>
-        <w:rPr/>
-        <w:t>[Descreva a finalidade, os atributos e funções do mecanismo arquitetural]</w:t>
-      </w:r>
-    </w:p>
-    <w:p>
-      <w:pPr>
-        <w:pStyle w:val="Corpodotexto"/>
-        <w:rPr>
-          <w:b/>
-          <w:b/>
-          <w:lang w:val="pt-BR"/>
-        </w:rPr>
-      </w:pPr>
-      <w:r>
-        <w:rPr>
-          <w:b/>
-          <w:lang w:val="pt-BR"/>
-        </w:rPr>
-        <w:t>Mecanismo Arquitetural 2</w:t>
-      </w:r>
-    </w:p>
-    <w:p>
-      <w:pPr>
-        <w:pStyle w:val="InfoBlue"/>
-        <w:rPr/>
-      </w:pPr>
-      <w:r>
-        <w:rPr/>
-        <w:t>[Descreva a finalidade, os atributos e funções do mecanismo arquitetural.]</w:t>
-      </w:r>
-    </w:p>
-    <w:p>
-      <w:pPr>
-        <w:pStyle w:val="Corpodotexto"/>
-        <w:rPr>
-          <w:lang w:val="pt-BR"/>
-        </w:rPr>
-      </w:pPr>
-      <w:r>
-        <w:rPr>
-          <w:lang w:val="pt-BR"/>
-        </w:rPr>
-      </w:r>
-    </w:p>
-    <w:p>
-      <w:pPr>
-        <w:pStyle w:val="Ttulo1"/>
-        <w:ind w:left="360" w:hanging="360"/>
-        <w:rPr>
-          <w:lang w:val="pt-BR"/>
-        </w:rPr>
-      </w:pPr>
-      <w:bookmarkStart w:id="13" w:name="_Toc212892812"/>
-      <w:r>
-        <w:rPr>
-          <w:lang w:val="pt-BR"/>
-        </w:rPr>
-        <w:t>Camadas da Arquitetura</w:t>
-      </w:r>
-      <w:bookmarkEnd w:id="13"/>
-      <w:r>
-        <w:rPr>
-          <w:lang w:val="pt-BR"/>
-        </w:rPr>
-        <w:t xml:space="preserve"> </w:t>
-      </w:r>
-    </w:p>
-    <w:p>
-      <w:pPr>
-        <w:pStyle w:val="InfoBlue"/>
-        <w:rPr/>
-      </w:pPr>
-      <w:r>
-        <w:rPr/>
-        <w:t>[Descreva os padrões de arquitetura utilizados e como a arquitetura se manterá consistente e uniforme. Isto pode ser uma simples referência para um conhecido padrão arquitetural, como o padrão de divisão em camadas e uma descrição de como os componentes do sistema podem ser colocados juntos.]</w:t>
       </w:r>
     </w:p>
     <w:p>
@@ -1684,6 +1716,54 @@
         <w:rPr/>
       </w:pPr>
       <w:r>
+        <w:rPr>
+          <w:b/>
+          <w:lang w:val="pt-BR"/>
+        </w:rPr>
+        <w:t xml:space="preserve">Mecanismo </w:t>
+      </w:r>
+      <w:r>
+        <w:rPr>
+          <w:b/>
+          <w:lang w:val="pt-BR"/>
+        </w:rPr>
+        <w:t>de Análise</w:t>
+      </w:r>
+    </w:p>
+    <w:p>
+      <w:pPr>
+        <w:pStyle w:val="Corpodotexto"/>
+        <w:jc w:val="both"/>
+        <w:rPr/>
+      </w:pPr>
+      <w:r>
+        <w:rPr>
+          <w:b w:val="false"/>
+          <w:bCs w:val="false"/>
+          <w:lang w:val="pt-BR"/>
+        </w:rPr>
+        <w:t xml:space="preserve">O Mecanismo de Análise tem a finalidade de mostrar padrões de estruturas, comportamento ou  ambos. Serve para diminuir a complexidade da análise e aperfeiçoar sua consistência, o que acarreta aos designers uma representação resumida de um comportamento complicado.  </w:t>
+      </w:r>
+      <w:r>
+        <w:rPr>
+          <w:b w:val="false"/>
+          <w:bCs w:val="false"/>
+          <w:lang w:val="pt-BR"/>
+        </w:rPr>
+        <w:t>Dessa froma, ainda se tem o mecanismo de análise de persistência que permite ter objetos persistentes e pegar requisitos que são necessários cumprir o mecanismo de persistência, sem pensar em como ou o que esse mecanismo irá realizar.Além disso, tem se o mecanismo de análise de comunicação entre processos que permite os elementos de  modelo se comunicar com componentes ou serviços executados em outros processos.</w:t>
+      </w:r>
+    </w:p>
+    <w:p>
+      <w:pPr>
+        <w:pStyle w:val="Corpodotexto"/>
+        <w:rPr>
+          <w:b w:val="false"/>
+          <w:b w:val="false"/>
+          <w:bCs w:val="false"/>
+          <w:lang w:val="pt-BR"/>
+        </w:rPr>
+      </w:pPr>
+      <w:r>
         <w:rPr/>
       </w:r>
     </w:p>
@@ -1693,7 +1773,18 @@
         <w:rPr/>
       </w:pPr>
       <w:r>
-        <w:rPr/>
+        <w:rPr>
+          <w:b/>
+          <w:lang w:val="pt-BR"/>
+        </w:rPr>
+        <w:t xml:space="preserve">Mecanism </w:t>
+      </w:r>
+      <w:r>
+        <w:rPr>
+          <w:b/>
+          <w:lang w:val="pt-BR"/>
+        </w:rPr>
+        <w:t>de Desenho</w:t>
       </w:r>
     </w:p>
     <w:p>
@@ -1702,7 +1793,198 @@
         <w:rPr/>
       </w:pPr>
       <w:r>
+        <w:rPr>
+          <w:b w:val="false"/>
+          <w:bCs w:val="false"/>
+          <w:lang w:val="pt-BR"/>
+        </w:rPr>
+        <w:t xml:space="preserve">O </w:t>
+      </w:r>
+      <w:r>
+        <w:rPr>
+          <w:b w:val="false"/>
+          <w:bCs w:val="false"/>
+          <w:lang w:val="pt-BR"/>
+        </w:rPr>
+        <w:t xml:space="preserve">Mecanismo de Desenho  </w:t>
+      </w:r>
+      <w:r>
+        <w:rPr>
+          <w:b w:val="false"/>
+          <w:bCs w:val="false"/>
+          <w:lang w:val="pt-BR"/>
+        </w:rPr>
+        <w:t>tem como finalidade guiar a implementação e documentar a implementação, sendo o processo de transferência do espaço do problema para o espaço da solução. O desenho tem o intuito de lidar com complexidade, independência, inteligibilidade e adaptabilidade.</w:t>
+      </w:r>
+    </w:p>
+    <w:p>
+      <w:pPr>
+        <w:pStyle w:val="Corpodotexto"/>
+        <w:rPr>
+          <w:b w:val="false"/>
+          <w:b w:val="false"/>
+          <w:bCs w:val="false"/>
+          <w:lang w:val="pt-BR"/>
+        </w:rPr>
+      </w:pPr>
+      <w:r>
         <w:rPr/>
+      </w:r>
+    </w:p>
+    <w:p>
+      <w:pPr>
+        <w:pStyle w:val="Corpodotexto"/>
+        <w:rPr>
+          <w:lang w:val="pt-BR"/>
+        </w:rPr>
+      </w:pPr>
+      <w:r>
+        <w:rPr>
+          <w:b/>
+          <w:lang w:val="pt-BR"/>
+        </w:rPr>
+        <w:t xml:space="preserve">Mecanism </w:t>
+      </w:r>
+      <w:r>
+        <w:rPr>
+          <w:b/>
+          <w:lang w:val="pt-BR"/>
+        </w:rPr>
+        <w:t>de Implementação</w:t>
+      </w:r>
+    </w:p>
+    <w:p>
+      <w:pPr>
+        <w:pStyle w:val="Corpodotexto"/>
+        <w:rPr>
+          <w:b w:val="false"/>
+          <w:b w:val="false"/>
+          <w:bCs w:val="false"/>
+          <w:lang w:val="pt-BR"/>
+        </w:rPr>
+      </w:pPr>
+      <w:r>
+        <w:rPr>
+          <w:b w:val="false"/>
+          <w:bCs w:val="false"/>
+          <w:lang w:val="pt-BR"/>
+        </w:rPr>
+        <w:t xml:space="preserve">O Mecanismo de Implementação tem a finalidade de solucionar o problema colocando em prática e tornando concreta a solução, por meia da implentação. No qual o sistema é desenvolvido e é possível a compilação e geração do código-executável para o desenvolvimento do projeto. </w:t>
+      </w:r>
+    </w:p>
+    <w:p>
+      <w:pPr>
+        <w:pStyle w:val="Corpodotexto"/>
+        <w:rPr>
+          <w:b w:val="false"/>
+          <w:b w:val="false"/>
+          <w:bCs w:val="false"/>
+          <w:lang w:val="pt-BR"/>
+        </w:rPr>
+      </w:pPr>
+      <w:r>
+        <w:rPr>
+          <w:b w:val="false"/>
+          <w:bCs w:val="false"/>
+          <w:lang w:val="pt-BR"/>
+        </w:rPr>
+      </w:r>
+    </w:p>
+    <w:p>
+      <w:pPr>
+        <w:pStyle w:val="Ttulo1"/>
+        <w:numPr>
+          <w:ilvl w:val="0"/>
+          <w:numId w:val="2"/>
+        </w:numPr>
+        <w:ind w:left="360" w:hanging="360"/>
+        <w:rPr/>
+      </w:pPr>
+      <w:bookmarkStart w:id="13" w:name="_Toc212892812"/>
+      <w:r>
+        <w:rPr>
+          <w:lang w:val="pt-BR"/>
+        </w:rPr>
+        <w:t>Camadas da Arquitetura</w:t>
+      </w:r>
+      <w:bookmarkEnd w:id="13"/>
+      <w:r>
+        <w:rPr>
+          <w:lang w:val="pt-BR"/>
+        </w:rPr>
+        <w:t xml:space="preserve"> </w:t>
+      </w:r>
+    </w:p>
+    <w:p>
+      <w:pPr>
+        <w:pStyle w:val="Normal"/>
+        <w:ind w:left="360" w:hanging="360"/>
+        <w:rPr>
+          <w:lang w:val="pt-BR"/>
+        </w:rPr>
+      </w:pPr>
+      <w:r>
+        <w:rPr/>
+      </w:r>
+    </w:p>
+    <w:p>
+      <w:pPr>
+        <w:pStyle w:val="InfoBlue"/>
+        <w:widowControl w:val="false"/>
+        <w:suppressAutoHyphens w:val="true"/>
+        <w:bidi w:val="0"/>
+        <w:spacing w:lineRule="atLeast" w:line="240" w:before="0" w:after="120"/>
+        <w:ind w:left="720" w:hanging="0"/>
+        <w:rPr>
+          <w:rFonts w:ascii="Times New Roman" w:hAnsi="Times New Roman" w:eastAsia="Times New Roman" w:cs="Times New Roman"/>
+          <w:i w:val="false"/>
+          <w:i w:val="false"/>
+          <w:iCs w:val="false"/>
+          <w:color w:val="000000"/>
+          <w:kern w:val="0"/>
+          <w:sz w:val="20"/>
+          <w:szCs w:val="20"/>
+          <w:lang w:val="pt-BR" w:eastAsia="en-US" w:bidi="ar-SA"/>
+        </w:rPr>
+      </w:pPr>
+      <w:r>
+        <w:rPr>
+          <w:rFonts w:eastAsia="Times New Roman" w:cs="Times New Roman"/>
+          <w:i w:val="false"/>
+          <w:iCs w:val="false"/>
+          <w:color w:val="000000"/>
+          <w:kern w:val="0"/>
+          <w:sz w:val="20"/>
+          <w:szCs w:val="20"/>
+          <w:lang w:val="pt-BR" w:eastAsia="en-US" w:bidi="ar-SA"/>
+        </w:rPr>
+        <w:t>O padrão arquitetural MVC (Model-View-Controller) por possuir uma forma de implementação de interface gráfica, além de possuir o conceito de orientação a objetos se enquadra nos padrões do projeto a ser implementado.  O MVC, é divido em visão, controladores e modelo, no qual a interface gráfica é formada pela visão e os controladores. Como o intuito do projeto é ser uma interface web, deverá ser utilizado o Ruby on Rails que é denomindado um framework MVC, no qual teremos um sistema em três partes: clientes  (browser), aplicação web (visão, controladores e modelo) e banco de dados. Dessa froma, uma das vantagens de utilizar o MVC é que o mesmo favore a especialização do trabalho de desenvolvedor, e já que estaremos utilizando o Ruby on Rails, poderemos dividir em: back-end e front-end. Outras vantagens é que favorece a testabilidade e as classes de Modelo pode</w:t>
+      </w:r>
+      <w:r>
+        <w:rPr>
+          <w:rFonts w:eastAsia="Times New Roman" w:cs="Times New Roman"/>
+          <w:i w:val="false"/>
+          <w:iCs w:val="false"/>
+          <w:color w:val="000000"/>
+          <w:kern w:val="0"/>
+          <w:sz w:val="20"/>
+          <w:szCs w:val="20"/>
+          <w:lang w:val="pt-BR" w:eastAsia="en-US" w:bidi="ar-SA"/>
+        </w:rPr>
+        <w:t>ndo</w:t>
+      </w:r>
+      <w:r>
+        <w:rPr>
+          <w:rFonts w:eastAsia="Times New Roman" w:cs="Times New Roman"/>
+          <w:i w:val="false"/>
+          <w:iCs w:val="false"/>
+          <w:color w:val="000000"/>
+          <w:kern w:val="0"/>
+          <w:sz w:val="20"/>
+          <w:szCs w:val="20"/>
+          <w:lang w:val="pt-BR" w:eastAsia="en-US" w:bidi="ar-SA"/>
+        </w:rPr>
+        <w:t xml:space="preserve"> ser utilizadas por diferentes Visões.</w:t>
       </w:r>
     </w:p>
     <w:p>
@@ -1734,7 +2016,38 @@
     </w:p>
     <w:p>
       <w:pPr>
+        <w:pStyle w:val="Corpodotexto"/>
+        <w:rPr/>
+      </w:pPr>
+      <w:r>
+        <w:rPr/>
+      </w:r>
+    </w:p>
+    <w:p>
+      <w:pPr>
+        <w:pStyle w:val="Corpodotexto"/>
+        <w:rPr/>
+      </w:pPr>
+      <w:r>
+        <w:rPr/>
+      </w:r>
+    </w:p>
+    <w:p>
+      <w:pPr>
+        <w:pStyle w:val="Corpodotexto"/>
+        <w:rPr/>
+      </w:pPr>
+      <w:r>
+        <w:rPr/>
+      </w:r>
+    </w:p>
+    <w:p>
+      <w:pPr>
         <w:pStyle w:val="Ttulo1"/>
+        <w:numPr>
+          <w:ilvl w:val="0"/>
+          <w:numId w:val="2"/>
+        </w:numPr>
         <w:ind w:left="360" w:hanging="360"/>
         <w:rPr>
           <w:lang w:val="pt-BR"/>
@@ -1768,7 +2081,7 @@
         <w:pStyle w:val="Corpodotexto"/>
         <w:numPr>
           <w:ilvl w:val="0"/>
-          <w:numId w:val="3"/>
+          <w:numId w:val="4"/>
         </w:numPr>
         <w:rPr>
           <w:b/>
@@ -1800,7 +2113,7 @@
           <wp:inline distT="0" distB="0" distL="0" distR="0">
             <wp:extent cx="5943600" cy="3848100"/>
             <wp:effectExtent l="0" t="0" r="0" b="0"/>
-            <wp:docPr id="7" name="Picture 1" descr=""/>
+            <wp:docPr id="6" name="Picture 1" descr=""/>
             <wp:cNvGraphicFramePr>
               <a:graphicFrameLocks xmlns:a="http://schemas.openxmlformats.org/drawingml/2006/main" noChangeAspect="1"/>
             </wp:cNvGraphicFramePr>
@@ -1808,13 +2121,13 @@
               <a:graphicData uri="http://schemas.openxmlformats.org/drawingml/2006/picture">
                 <pic:pic xmlns:pic="http://schemas.openxmlformats.org/drawingml/2006/picture">
                   <pic:nvPicPr>
-                    <pic:cNvPr id="7" name="Picture 1" descr=""/>
+                    <pic:cNvPr id="6" name="Picture 1" descr=""/>
                     <pic:cNvPicPr>
                       <a:picLocks noChangeAspect="1" noChangeArrowheads="1"/>
                     </pic:cNvPicPr>
                   </pic:nvPicPr>
                   <pic:blipFill>
-                    <a:blip r:embed="rId8"/>
+                    <a:blip r:embed="rId6"/>
                     <a:stretch>
                       <a:fillRect/>
                     </a:stretch>
@@ -1857,7 +2170,7 @@
         <w:pStyle w:val="Corpodotexto"/>
         <w:numPr>
           <w:ilvl w:val="0"/>
-          <w:numId w:val="3"/>
+          <w:numId w:val="4"/>
         </w:numPr>
         <w:rPr>
           <w:b/>
@@ -1884,7 +2197,7 @@
         <w:pStyle w:val="Corpodotexto"/>
         <w:numPr>
           <w:ilvl w:val="0"/>
-          <w:numId w:val="3"/>
+          <w:numId w:val="4"/>
         </w:numPr>
         <w:rPr>
           <w:b/>
@@ -1894,7 +2207,7 @@
       </w:pPr>
       <w:r>
         <w:drawing>
-          <wp:anchor behindDoc="0" distT="0" distB="0" distL="0" distR="0" simplePos="0" locked="0" layoutInCell="0" allowOverlap="1" relativeHeight="19">
+          <wp:anchor behindDoc="0" distT="0" distB="0" distL="0" distR="0" simplePos="0" locked="0" layoutInCell="1" allowOverlap="1" relativeHeight="3">
             <wp:simplePos x="0" y="0"/>
             <wp:positionH relativeFrom="column">
               <wp:posOffset>191135</wp:posOffset>
@@ -1905,7 +2218,7 @@
             <wp:extent cx="5857875" cy="3296920"/>
             <wp:effectExtent l="0" t="0" r="0" b="0"/>
             <wp:wrapSquare wrapText="largest"/>
-            <wp:docPr id="8" name="Figura1" descr=""/>
+            <wp:docPr id="7" name="Figura1" descr=""/>
             <wp:cNvGraphicFramePr>
               <a:graphicFrameLocks xmlns:a="http://schemas.openxmlformats.org/drawingml/2006/main" noChangeAspect="1"/>
             </wp:cNvGraphicFramePr>
@@ -1913,13 +2226,13 @@
               <a:graphicData uri="http://schemas.openxmlformats.org/drawingml/2006/picture">
                 <pic:pic xmlns:pic="http://schemas.openxmlformats.org/drawingml/2006/picture">
                   <pic:nvPicPr>
-                    <pic:cNvPr id="8" name="Figura1" descr=""/>
+                    <pic:cNvPr id="7" name="Figura1" descr=""/>
                     <pic:cNvPicPr>
                       <a:picLocks noChangeAspect="1" noChangeArrowheads="1"/>
                     </pic:cNvPicPr>
                   </pic:nvPicPr>
                   <pic:blipFill>
-                    <a:blip r:embed="rId9"/>
+                    <a:blip r:embed="rId7"/>
                     <a:stretch>
                       <a:fillRect/>
                     </a:stretch>
@@ -1944,7 +2257,14 @@
           <w:b/>
           <w:lang w:val="pt-BR"/>
         </w:rPr>
-        <w:t xml:space="preserve">Casos de Uso: </w:t>
+        <w:t>C</w:t>
+      </w:r>
+      <w:r>
+        <w:rPr>
+          <w:b/>
+          <w:lang w:val="pt-BR"/>
+        </w:rPr>
+        <w:t xml:space="preserve">asos de Uso: </w:t>
       </w:r>
     </w:p>
     <w:p>
@@ -1957,12 +2277,19 @@
         </w:rPr>
       </w:pPr>
       <w:r>
-        <w:rPr/>
+        <w:rPr>
+          <w:b/>
+          <w:lang w:val="pt-BR"/>
+        </w:rPr>
       </w:r>
     </w:p>
     <w:p>
       <w:pPr>
         <w:pStyle w:val="Ttulo1"/>
+        <w:numPr>
+          <w:ilvl w:val="0"/>
+          <w:numId w:val="2"/>
+        </w:numPr>
         <w:ind w:left="360" w:hanging="360"/>
         <w:rPr>
           <w:lang w:val="pt-BR"/>
@@ -1987,23 +2314,97 @@
       <w:pPr>
         <w:pStyle w:val="InfoBlue"/>
         <w:spacing w:before="0" w:after="120"/>
-        <w:rPr>
-          <w:lang w:val="fr-FR"/>
-        </w:rPr>
+        <w:rPr/>
       </w:pPr>
       <w:r>
         <w:rPr/>
         <w:t>[Uma descrição de como a arquitetura do software contribui para todos os recursos (exceto a funcionalidade) do sistema: extensibilidade, confiabilidade, portabilidade e assim por diante. Se essas características possuírem significado especial, como implicações de segurança, garantia ou privacidade, elas deverão ser delineadas claramente.]</w:t>
       </w:r>
+      <w:r>
+        <mc:AlternateContent>
+          <mc:Choice Requires="wps">
+            <w:drawing>
+              <wp:anchor behindDoc="0" distT="0" distB="0" distL="0" distR="0" simplePos="0" locked="0" layoutInCell="1" allowOverlap="1" relativeHeight="13">
+                <wp:simplePos x="0" y="0"/>
+                <wp:positionH relativeFrom="column">
+                  <wp:posOffset>0</wp:posOffset>
+                </wp:positionH>
+                <wp:positionV relativeFrom="paragraph">
+                  <wp:align>top</wp:align>
+                </wp:positionV>
+                <wp:extent cx="443865" cy="152400"/>
+                <wp:effectExtent l="0" t="0" r="0" b="0"/>
+                <wp:wrapNone/>
+                <wp:docPr id="8" name="Quadro4"/>
+                <a:graphic xmlns:a="http://schemas.openxmlformats.org/drawingml/2006/main">
+                  <a:graphicData uri="http://schemas.microsoft.com/office/word/2010/wordprocessingShape">
+                    <wps:wsp>
+                      <wps:cNvSpPr txBox="1"/>
+                      <wps:spPr>
+                        <a:xfrm>
+                          <a:off x="0" y="0"/>
+                          <a:ext cx="443865" cy="152400"/>
+                        </a:xfrm>
+                        <a:prstGeom prst="rect"/>
+                      </wps:spPr>
+                      <wps:txbx>
+                        <w:txbxContent>
+                          <w:p>
+                            <w:pPr>
+                              <w:pStyle w:val="Contedodoquadro"/>
+                              <w:rPr>
+                                <w:color w:val="000000"/>
+                              </w:rPr>
+                            </w:pPr>
+                            <w:r>
+                              <w:rPr>
+                                <w:color w:val="000000"/>
+                              </w:rPr>
+                            </w:r>
+                          </w:p>
+                        </w:txbxContent>
+                      </wps:txbx>
+                      <wps:bodyPr anchor="t" lIns="0" tIns="0" rIns="0" bIns="0">
+                        <a:spAutoFit/>
+                      </wps:bodyPr>
+                    </wps:wsp>
+                  </a:graphicData>
+                </a:graphic>
+              </wp:anchor>
+            </w:drawing>
+          </mc:Choice>
+          <mc:Fallback>
+            <w:pict>
+              <v:rect style="position:absolute;rotation:0;width:34.95pt;height:12pt;mso-wrap-distance-left:5.7pt;mso-wrap-distance-right:5.7pt;mso-wrap-distance-top:5.7pt;mso-wrap-distance-bottom:5.7pt;margin-top:5.7pt;mso-position-vertical:top;mso-position-vertical-relative:text;margin-left:0pt;mso-position-horizontal-relative:text">
+                <v:textbox inset="0in,0in,0in,0in">
+                  <w:txbxContent>
+                    <w:p>
+                      <w:pPr>
+                        <w:pStyle w:val="Contedodoquadro"/>
+                        <w:rPr>
+                          <w:color w:val="000000"/>
+                        </w:rPr>
+                      </w:pPr>
+                      <w:r>
+                        <w:rPr>
+                          <w:color w:val="000000"/>
+                        </w:rPr>
+                      </w:r>
+                    </w:p>
+                  </w:txbxContent>
+                </v:textbox>
+              </v:rect>
+            </w:pict>
+          </mc:Fallback>
+        </mc:AlternateContent>
+      </w:r>
     </w:p>
     <w:sectPr>
-      <w:headerReference w:type="default" r:id="rId10"/>
-      <w:footerReference w:type="even" r:id="rId11"/>
-      <w:footerReference w:type="default" r:id="rId12"/>
-      <w:footerReference w:type="first" r:id="rId13"/>
-      <w:type w:val="nextPage"/>
+      <w:headerReference w:type="default" r:id="rId8"/>
+      <w:footerReference w:type="default" r:id="rId9"/>
+      <w:type w:val="continuous"/>
       <w:pgSz w:w="12240" w:h="15840"/>
-      <w:pgMar w:left="1440" w:right="1440" w:gutter="0" w:header="720" w:top="1417" w:footer="720" w:bottom="1417"/>
+      <w:pgMar w:left="1440" w:right="1440" w:header="720" w:top="1417" w:footer="720" w:bottom="1417" w:gutter="0"/>
       <w:pgNumType w:fmt="decimal"/>
       <w:formProt w:val="false"/>
       <w:textDirection w:val="lrTb"/>
@@ -2014,7 +2415,7 @@
 </file>
 
 <file path=word/footer1.xml><?xml version="1.0" encoding="utf-8"?>
-<w:ftr xmlns:o="urn:schemas-microsoft-com:office:office" xmlns:r="http://schemas.openxmlformats.org/officeDocument/2006/relationships" xmlns:v="urn:schemas-microsoft-com:vml" xmlns:w="http://schemas.openxmlformats.org/wordprocessingml/2006/main" xmlns:w10="urn:schemas-microsoft-com:office:word" xmlns:wp="http://schemas.openxmlformats.org/drawingml/2006/wordprocessingDrawing" xmlns:wps="http://schemas.microsoft.com/office/word/2010/wordprocessingShape" xmlns:wpg="http://schemas.microsoft.com/office/word/2010/wordprocessingGroup" xmlns:mc="http://schemas.openxmlformats.org/markup-compatibility/2006" xmlns:wp14="http://schemas.microsoft.com/office/word/2010/wordprocessingDrawing" xmlns:w14="http://schemas.microsoft.com/office/word/2010/wordml" xmlns:w15="http://schemas.microsoft.com/office/word/2012/wordml" mc:Ignorable="w14 wp14 w15">
+<w:ftr xmlns:o="urn:schemas-microsoft-com:office:office" xmlns:r="http://schemas.openxmlformats.org/officeDocument/2006/relationships" xmlns:v="urn:schemas-microsoft-com:vml" xmlns:w="http://schemas.openxmlformats.org/wordprocessingml/2006/main" xmlns:w10="urn:schemas-microsoft-com:office:word" xmlns:wp="http://schemas.openxmlformats.org/drawingml/2006/wordprocessingDrawing" xmlns:wps="http://schemas.microsoft.com/office/word/2010/wordprocessingShape" xmlns:wpg="http://schemas.microsoft.com/office/word/2010/wordprocessingGroup" xmlns:mc="http://schemas.openxmlformats.org/markup-compatibility/2006" xmlns:wp14="http://schemas.microsoft.com/office/word/2010/wordprocessingDrawing" xmlns:w14="http://schemas.microsoft.com/office/word/2010/wordml" mc:Ignorable="w14 wp14">
   <w:p>
     <w:pPr>
       <w:pStyle w:val="Rodap"/>
@@ -2025,7 +2426,7 @@
       <mc:AlternateContent>
         <mc:Choice Requires="wps">
           <w:drawing>
-            <wp:anchor behindDoc="1" distT="0" distB="16510" distL="0" distR="4445" simplePos="0" locked="0" layoutInCell="0" allowOverlap="1" relativeHeight="4" wp14:anchorId="522AFA7C">
+            <wp:anchor behindDoc="1" distT="0" distB="17145" distL="0" distR="4445" simplePos="0" locked="0" layoutInCell="1" allowOverlap="1" relativeHeight="10" wp14:anchorId="3D1443B0">
               <wp:simplePos x="0" y="0"/>
               <wp:positionH relativeFrom="column">
                 <wp:align>center</wp:align>
@@ -2033,10 +2434,10 @@
               <wp:positionV relativeFrom="paragraph">
                 <wp:posOffset>635</wp:posOffset>
               </wp:positionV>
-              <wp:extent cx="443865" cy="443865"/>
-              <wp:effectExtent l="0" t="635" r="0" b="0"/>
+              <wp:extent cx="444500" cy="154305"/>
+              <wp:effectExtent l="0" t="0" r="0" b="0"/>
               <wp:wrapSquare wrapText="bothSides"/>
-              <wp:docPr id="1" name="Text Box 3" descr="Schlumberger-Private"/>
+              <wp:docPr id="1" name="Text Box 4" descr="Schlumberger-Private"/>
               <a:graphic xmlns:a="http://schemas.openxmlformats.org/drawingml/2006/main">
                 <a:graphicData uri="http://schemas.microsoft.com/office/word/2010/wordprocessingShape">
                   <wps:wsp>
@@ -2044,13 +2445,13 @@
                     <wps:spPr>
                       <a:xfrm>
                         <a:off x="0" y="0"/>
-                        <a:ext cx="443880" cy="443880"/>
+                        <a:ext cx="443880" cy="153720"/>
                       </a:xfrm>
                       <a:prstGeom prst="rect">
                         <a:avLst/>
                       </a:prstGeom>
                       <a:noFill/>
-                      <a:ln w="0">
+                      <a:ln>
                         <a:noFill/>
                       </a:ln>
                     </wps:spPr>
@@ -2075,12 +2476,11 @@
                               <w:rFonts w:eastAsia="Calibri" w:cs="Calibri" w:ascii="Calibri" w:hAnsi="Calibri"/>
                               <w:color w:val="000000"/>
                             </w:rPr>
-                            <w:t>Schlumberger-Private</w:t>
                           </w:r>
                         </w:p>
                       </w:txbxContent>
                     </wps:txbx>
-                    <wps:bodyPr lIns="0" rIns="0" tIns="0" bIns="0" anchor="t">
+                    <wps:bodyPr lIns="0" rIns="0" tIns="0" bIns="0">
                       <a:prstTxWarp prst="textNoShape"/>
                       <a:spAutoFit/>
                     </wps:bodyPr>
@@ -2092,7 +2492,8 @@
         </mc:Choice>
         <mc:Fallback>
           <w:pict>
-            <v:rect id="shape_0" ID="Text Box 3" path="m0,0l-2147483645,0l-2147483645,-2147483646l0,-2147483646xe" stroked="f" o:allowincell="f" style="position:absolute;margin-left:0pt;margin-top:0.05pt;width:34.9pt;height:34.9pt;mso-wrap-style:none;v-text-anchor:top;mso-position-horizontal:center" wp14:anchorId="522AFA7C">
+            <v:rect id="shape_0" ID="Text Box 4" stroked="f" style="position:absolute;margin-left:216.5pt;margin-top:0.05pt;width:34.9pt;height:12.05pt;mso-position-horizontal:center" wp14:anchorId="3D1443B0">
+              <w10:wrap type="none"/>
               <v:fill o:detectmouseclick="t" on="false"/>
               <v:stroke color="#3465a4" joinstyle="round" endcap="flat"/>
               <v:textbox>
@@ -2110,12 +2511,10 @@
                         <w:rFonts w:eastAsia="Calibri" w:cs="Calibri" w:ascii="Calibri" w:hAnsi="Calibri"/>
                         <w:color w:val="000000"/>
                       </w:rPr>
-                      <w:t>Schlumberger-Private</w:t>
                     </w:r>
                   </w:p>
                 </w:txbxContent>
               </v:textbox>
-              <w10:wrap type="square"/>
             </v:rect>
           </w:pict>
         </mc:Fallback>
@@ -2126,333 +2525,12 @@
 </file>
 
 <file path=word/footer2.xml><?xml version="1.0" encoding="utf-8"?>
-<w:ftr xmlns:o="urn:schemas-microsoft-com:office:office" xmlns:r="http://schemas.openxmlformats.org/officeDocument/2006/relationships" xmlns:v="urn:schemas-microsoft-com:vml" xmlns:w="http://schemas.openxmlformats.org/wordprocessingml/2006/main" xmlns:w10="urn:schemas-microsoft-com:office:word" xmlns:wp="http://schemas.openxmlformats.org/drawingml/2006/wordprocessingDrawing" xmlns:wps="http://schemas.microsoft.com/office/word/2010/wordprocessingShape" xmlns:wpg="http://schemas.microsoft.com/office/word/2010/wordprocessingGroup" xmlns:mc="http://schemas.openxmlformats.org/markup-compatibility/2006" xmlns:wp14="http://schemas.microsoft.com/office/word/2010/wordprocessingDrawing" xmlns:w14="http://schemas.microsoft.com/office/word/2010/wordml" xmlns:w15="http://schemas.microsoft.com/office/word/2012/wordml" mc:Ignorable="w14 wp14 w15">
-  <w:p>
-    <w:pPr>
-      <w:pStyle w:val="Rodap"/>
-      <w:rPr/>
-    </w:pPr>
-    <w:r>
-      <w:rPr/>
-      <mc:AlternateContent>
-        <mc:Choice Requires="wps">
-          <w:drawing>
-            <wp:anchor behindDoc="1" distT="0" distB="17145" distL="0" distR="4445" simplePos="0" locked="0" layoutInCell="0" allowOverlap="1" relativeHeight="5" wp14:anchorId="3D1443B0">
-              <wp:simplePos x="0" y="0"/>
-              <wp:positionH relativeFrom="column">
-                <wp:align>center</wp:align>
-              </wp:positionH>
-              <wp:positionV relativeFrom="paragraph">
-                <wp:posOffset>635</wp:posOffset>
-              </wp:positionV>
-              <wp:extent cx="443865" cy="152400"/>
-              <wp:effectExtent l="0" t="0" r="0" b="0"/>
-              <wp:wrapSquare wrapText="bothSides"/>
-              <wp:docPr id="3" name="Text Box 4" descr="Schlumberger-Private"/>
-              <a:graphic xmlns:a="http://schemas.openxmlformats.org/drawingml/2006/main">
-                <a:graphicData uri="http://schemas.microsoft.com/office/word/2010/wordprocessingShape">
-                  <wps:wsp>
-                    <wps:cNvSpPr/>
-                    <wps:spPr>
-                      <a:xfrm>
-                        <a:off x="0" y="0"/>
-                        <a:ext cx="443880" cy="152280"/>
-                      </a:xfrm>
-                      <a:prstGeom prst="rect">
-                        <a:avLst/>
-                      </a:prstGeom>
-                      <a:noFill/>
-                      <a:ln w="0">
-                        <a:noFill/>
-                      </a:ln>
-                    </wps:spPr>
-                    <wps:style>
-                      <a:lnRef idx="0"/>
-                      <a:fillRef idx="0"/>
-                      <a:effectRef idx="0"/>
-                      <a:fontRef idx="minor"/>
-                    </wps:style>
-                    <wps:txbx>
-                      <w:txbxContent>
-                        <w:p>
-                          <w:pPr>
-                            <w:pStyle w:val="Contedodoquadro"/>
-                            <w:rPr>
-                              <w:rFonts w:ascii="Calibri" w:hAnsi="Calibri" w:eastAsia="Calibri" w:cs="Calibri"/>
-                              <w:color w:val="000000"/>
-                            </w:rPr>
-                          </w:pPr>
-                          <w:r>
-                            <w:rPr/>
-                          </w:r>
-                        </w:p>
-                      </w:txbxContent>
-                    </wps:txbx>
-                    <wps:bodyPr lIns="0" rIns="0" tIns="0" bIns="0" anchor="t">
-                      <a:prstTxWarp prst="textNoShape"/>
-                      <a:spAutoFit/>
-                    </wps:bodyPr>
-                  </wps:wsp>
-                </a:graphicData>
-              </a:graphic>
-            </wp:anchor>
-          </w:drawing>
-        </mc:Choice>
-        <mc:Fallback>
-          <w:pict>
-            <v:rect id="shape_0" ID="Text Box 4" path="m0,0l-2147483645,0l-2147483645,-2147483646l0,-2147483646xe" stroked="f" o:allowincell="f" style="position:absolute;margin-left:216.5pt;margin-top:0.05pt;width:34.9pt;height:11.95pt;mso-wrap-style:none;v-text-anchor:middle;mso-position-horizontal:center" wp14:anchorId="3D1443B0">
-              <v:fill o:detectmouseclick="t" on="false"/>
-              <v:stroke color="#3465a4" joinstyle="round" endcap="flat"/>
-              <v:textbox>
-                <w:txbxContent>
-                  <w:p>
-                    <w:pPr>
-                      <w:pStyle w:val="Contedodoquadro"/>
-                      <w:rPr>
-                        <w:rFonts w:ascii="Calibri" w:hAnsi="Calibri" w:eastAsia="Calibri" w:cs="Calibri"/>
-                        <w:color w:val="000000"/>
-                      </w:rPr>
-                    </w:pPr>
-                    <w:r>
-                      <w:rPr/>
-                    </w:r>
-                  </w:p>
-                </w:txbxContent>
-              </v:textbox>
-              <w10:wrap type="square"/>
-            </v:rect>
-          </w:pict>
-        </mc:Fallback>
-      </mc:AlternateContent>
-    </w:r>
-  </w:p>
-</w:ftr>
-</file>
-
-<file path=word/footer3.xml><?xml version="1.0" encoding="utf-8"?>
-<w:ftr xmlns:o="urn:schemas-microsoft-com:office:office" xmlns:r="http://schemas.openxmlformats.org/officeDocument/2006/relationships" xmlns:v="urn:schemas-microsoft-com:vml" xmlns:w="http://schemas.openxmlformats.org/wordprocessingml/2006/main" xmlns:w10="urn:schemas-microsoft-com:office:word" xmlns:wp="http://schemas.openxmlformats.org/drawingml/2006/wordprocessingDrawing" xmlns:wps="http://schemas.microsoft.com/office/word/2010/wordprocessingShape" xmlns:wpg="http://schemas.microsoft.com/office/word/2010/wordprocessingGroup" xmlns:mc="http://schemas.openxmlformats.org/markup-compatibility/2006" xmlns:wp14="http://schemas.microsoft.com/office/word/2010/wordprocessingDrawing" xmlns:w14="http://schemas.microsoft.com/office/word/2010/wordml" xmlns:w15="http://schemas.microsoft.com/office/word/2012/wordml" mc:Ignorable="w14 wp14 w15">
-  <w:p>
-    <w:pPr>
-      <w:pStyle w:val="Rodap"/>
-      <w:rPr/>
-    </w:pPr>
-    <w:r>
-      <w:rPr/>
-      <mc:AlternateContent>
-        <mc:Choice Requires="wps">
-          <w:drawing>
-            <wp:anchor behindDoc="1" distT="0" distB="17145" distL="0" distR="4445" simplePos="0" locked="0" layoutInCell="0" allowOverlap="1" relativeHeight="5" wp14:anchorId="3D1443B0">
-              <wp:simplePos x="0" y="0"/>
-              <wp:positionH relativeFrom="column">
-                <wp:align>center</wp:align>
-              </wp:positionH>
-              <wp:positionV relativeFrom="paragraph">
-                <wp:posOffset>635</wp:posOffset>
-              </wp:positionV>
-              <wp:extent cx="443865" cy="152400"/>
-              <wp:effectExtent l="0" t="0" r="0" b="0"/>
-              <wp:wrapSquare wrapText="bothSides"/>
-              <wp:docPr id="5" name="Text Box 4" descr="Schlumberger-Private"/>
-              <a:graphic xmlns:a="http://schemas.openxmlformats.org/drawingml/2006/main">
-                <a:graphicData uri="http://schemas.microsoft.com/office/word/2010/wordprocessingShape">
-                  <wps:wsp>
-                    <wps:cNvSpPr/>
-                    <wps:spPr>
-                      <a:xfrm>
-                        <a:off x="0" y="0"/>
-                        <a:ext cx="443880" cy="152280"/>
-                      </a:xfrm>
-                      <a:prstGeom prst="rect">
-                        <a:avLst/>
-                      </a:prstGeom>
-                      <a:noFill/>
-                      <a:ln w="0">
-                        <a:noFill/>
-                      </a:ln>
-                    </wps:spPr>
-                    <wps:style>
-                      <a:lnRef idx="0"/>
-                      <a:fillRef idx="0"/>
-                      <a:effectRef idx="0"/>
-                      <a:fontRef idx="minor"/>
-                    </wps:style>
-                    <wps:txbx>
-                      <w:txbxContent>
-                        <w:p>
-                          <w:pPr>
-                            <w:pStyle w:val="Contedodoquadro"/>
-                            <w:rPr>
-                              <w:rFonts w:ascii="Calibri" w:hAnsi="Calibri" w:eastAsia="Calibri" w:cs="Calibri"/>
-                              <w:color w:val="000000"/>
-                            </w:rPr>
-                          </w:pPr>
-                          <w:r>
-                            <w:rPr/>
-                          </w:r>
-                        </w:p>
-                      </w:txbxContent>
-                    </wps:txbx>
-                    <wps:bodyPr lIns="0" rIns="0" tIns="0" bIns="0" anchor="t">
-                      <a:prstTxWarp prst="textNoShape"/>
-                      <a:spAutoFit/>
-                    </wps:bodyPr>
-                  </wps:wsp>
-                </a:graphicData>
-              </a:graphic>
-            </wp:anchor>
-          </w:drawing>
-        </mc:Choice>
-        <mc:Fallback>
-          <w:pict>
-            <v:rect id="shape_0" ID="Text Box 4" path="m0,0l-2147483645,0l-2147483645,-2147483646l0,-2147483646xe" stroked="f" o:allowincell="f" style="position:absolute;margin-left:216.5pt;margin-top:0.05pt;width:34.9pt;height:11.95pt;mso-wrap-style:none;v-text-anchor:middle;mso-position-horizontal:center" wp14:anchorId="3D1443B0">
-              <v:fill o:detectmouseclick="t" on="false"/>
-              <v:stroke color="#3465a4" joinstyle="round" endcap="flat"/>
-              <v:textbox>
-                <w:txbxContent>
-                  <w:p>
-                    <w:pPr>
-                      <w:pStyle w:val="Contedodoquadro"/>
-                      <w:rPr>
-                        <w:rFonts w:ascii="Calibri" w:hAnsi="Calibri" w:eastAsia="Calibri" w:cs="Calibri"/>
-                        <w:color w:val="000000"/>
-                      </w:rPr>
-                    </w:pPr>
-                    <w:r>
-                      <w:rPr/>
-                    </w:r>
-                  </w:p>
-                </w:txbxContent>
-              </v:textbox>
-              <w10:wrap type="square"/>
-            </v:rect>
-          </w:pict>
-        </mc:Fallback>
-      </mc:AlternateContent>
-    </w:r>
-  </w:p>
-</w:ftr>
-</file>
-
-<file path=word/footer4.xml><?xml version="1.0" encoding="utf-8"?>
-<w:ftr xmlns:o="urn:schemas-microsoft-com:office:office" xmlns:r="http://schemas.openxmlformats.org/officeDocument/2006/relationships" xmlns:v="urn:schemas-microsoft-com:vml" xmlns:w="http://schemas.openxmlformats.org/wordprocessingml/2006/main" xmlns:w10="urn:schemas-microsoft-com:office:word" xmlns:wp="http://schemas.openxmlformats.org/drawingml/2006/wordprocessingDrawing" xmlns:wps="http://schemas.microsoft.com/office/word/2010/wordprocessingShape" xmlns:wpg="http://schemas.microsoft.com/office/word/2010/wordprocessingGroup" xmlns:mc="http://schemas.openxmlformats.org/markup-compatibility/2006" xmlns:wp14="http://schemas.microsoft.com/office/word/2010/wordprocessingDrawing" xmlns:w14="http://schemas.microsoft.com/office/word/2010/wordml" xmlns:w15="http://schemas.microsoft.com/office/word/2012/wordml" mc:Ignorable="w14 wp14 w15">
-  <w:p>
-    <w:pPr>
-      <w:pStyle w:val="Rodap"/>
-      <w:rPr/>
-    </w:pPr>
-    <w:r>
-      <w:rPr/>
-      <mc:AlternateContent>
-        <mc:Choice Requires="wps">
-          <w:drawing>
-            <wp:anchor behindDoc="1" distT="0" distB="16510" distL="0" distR="4445" simplePos="0" locked="0" layoutInCell="0" allowOverlap="1" relativeHeight="8" wp14:anchorId="5572729D">
-              <wp:simplePos x="0" y="0"/>
-              <wp:positionH relativeFrom="column">
-                <wp:align>center</wp:align>
-              </wp:positionH>
-              <wp:positionV relativeFrom="paragraph">
-                <wp:posOffset>635</wp:posOffset>
-              </wp:positionV>
-              <wp:extent cx="443865" cy="443865"/>
-              <wp:effectExtent l="0" t="635" r="0" b="0"/>
-              <wp:wrapSquare wrapText="bothSides"/>
-              <wp:docPr id="9" name="Text Box 6" descr="Schlumberger-Private"/>
-              <a:graphic xmlns:a="http://schemas.openxmlformats.org/drawingml/2006/main">
-                <a:graphicData uri="http://schemas.microsoft.com/office/word/2010/wordprocessingShape">
-                  <wps:wsp>
-                    <wps:cNvSpPr/>
-                    <wps:spPr>
-                      <a:xfrm>
-                        <a:off x="0" y="0"/>
-                        <a:ext cx="443880" cy="443880"/>
-                      </a:xfrm>
-                      <a:prstGeom prst="rect">
-                        <a:avLst/>
-                      </a:prstGeom>
-                      <a:noFill/>
-                      <a:ln w="0">
-                        <a:noFill/>
-                      </a:ln>
-                    </wps:spPr>
-                    <wps:style>
-                      <a:lnRef idx="0"/>
-                      <a:fillRef idx="0"/>
-                      <a:effectRef idx="0"/>
-                      <a:fontRef idx="minor"/>
-                    </wps:style>
-                    <wps:txbx>
-                      <w:txbxContent>
-                        <w:p>
-                          <w:pPr>
-                            <w:pStyle w:val="Contedodoquadro"/>
-                            <w:rPr>
-                              <w:rFonts w:ascii="Calibri" w:hAnsi="Calibri" w:eastAsia="Calibri" w:cs="Calibri"/>
-                              <w:color w:val="000000"/>
-                            </w:rPr>
-                          </w:pPr>
-                          <w:r>
-                            <w:rPr>
-                              <w:rFonts w:eastAsia="Calibri" w:cs="Calibri" w:ascii="Calibri" w:hAnsi="Calibri"/>
-                              <w:color w:val="000000"/>
-                            </w:rPr>
-                            <w:t>Schlumberger-Private</w:t>
-                          </w:r>
-                        </w:p>
-                      </w:txbxContent>
-                    </wps:txbx>
-                    <wps:bodyPr lIns="0" rIns="0" tIns="0" bIns="0" anchor="t">
-                      <a:prstTxWarp prst="textNoShape"/>
-                      <a:spAutoFit/>
-                    </wps:bodyPr>
-                  </wps:wsp>
-                </a:graphicData>
-              </a:graphic>
-            </wp:anchor>
-          </w:drawing>
-        </mc:Choice>
-        <mc:Fallback>
-          <w:pict>
-            <v:rect id="shape_0" ID="Text Box 6" path="m0,0l-2147483645,0l-2147483645,-2147483646l0,-2147483646xe" stroked="f" o:allowincell="f" style="position:absolute;margin-left:0pt;margin-top:0.05pt;width:34.9pt;height:34.9pt;mso-wrap-style:none;v-text-anchor:top;mso-position-horizontal:center" wp14:anchorId="5572729D">
-              <v:fill o:detectmouseclick="t" on="false"/>
-              <v:stroke color="#3465a4" joinstyle="round" endcap="flat"/>
-              <v:textbox>
-                <w:txbxContent>
-                  <w:p>
-                    <w:pPr>
-                      <w:pStyle w:val="Contedodoquadro"/>
-                      <w:rPr>
-                        <w:rFonts w:ascii="Calibri" w:hAnsi="Calibri" w:eastAsia="Calibri" w:cs="Calibri"/>
-                        <w:color w:val="000000"/>
-                      </w:rPr>
-                    </w:pPr>
-                    <w:r>
-                      <w:rPr>
-                        <w:rFonts w:eastAsia="Calibri" w:cs="Calibri" w:ascii="Calibri" w:hAnsi="Calibri"/>
-                        <w:color w:val="000000"/>
-                      </w:rPr>
-                      <w:t>Schlumberger-Private</w:t>
-                    </w:r>
-                  </w:p>
-                </w:txbxContent>
-              </v:textbox>
-              <w10:wrap type="square"/>
-            </v:rect>
-          </w:pict>
-        </mc:Fallback>
-      </mc:AlternateContent>
-    </w:r>
-  </w:p>
-</w:ftr>
-</file>
-
-<file path=word/footer5.xml><?xml version="1.0" encoding="utf-8"?>
-<w:ftr xmlns:o="urn:schemas-microsoft-com:office:office" xmlns:r="http://schemas.openxmlformats.org/officeDocument/2006/relationships" xmlns:v="urn:schemas-microsoft-com:vml" xmlns:w="http://schemas.openxmlformats.org/wordprocessingml/2006/main" xmlns:w10="urn:schemas-microsoft-com:office:word" xmlns:wp="http://schemas.openxmlformats.org/drawingml/2006/wordprocessingDrawing" xmlns:wps="http://schemas.microsoft.com/office/word/2010/wordprocessingShape" xmlns:wpg="http://schemas.microsoft.com/office/word/2010/wordprocessingGroup" xmlns:mc="http://schemas.openxmlformats.org/markup-compatibility/2006" xmlns:wp14="http://schemas.microsoft.com/office/word/2010/wordprocessingDrawing" xmlns:w14="http://schemas.microsoft.com/office/word/2010/wordml" xmlns:w15="http://schemas.microsoft.com/office/word/2012/wordml" mc:Ignorable="w14 wp14 w15">
+<w:ftr xmlns:o="urn:schemas-microsoft-com:office:office" xmlns:r="http://schemas.openxmlformats.org/officeDocument/2006/relationships" xmlns:v="urn:schemas-microsoft-com:vml" xmlns:w="http://schemas.openxmlformats.org/wordprocessingml/2006/main" xmlns:w10="urn:schemas-microsoft-com:office:word" xmlns:wp="http://schemas.openxmlformats.org/drawingml/2006/wordprocessingDrawing" xmlns:wps="http://schemas.microsoft.com/office/word/2010/wordprocessingShape" xmlns:wpg="http://schemas.microsoft.com/office/word/2010/wordprocessingGroup" xmlns:mc="http://schemas.openxmlformats.org/markup-compatibility/2006" xmlns:wp14="http://schemas.microsoft.com/office/word/2010/wordprocessingDrawing" xmlns:w14="http://schemas.microsoft.com/office/word/2010/wordml" mc:Ignorable="w14 wp14">
   <w:tbl>
     <w:tblPr>
       <w:tblW w:w="9486" w:type="dxa"/>
       <w:jc w:val="left"/>
       <w:tblInd w:w="0" w:type="dxa"/>
-      <w:tblLayout w:type="fixed"/>
       <w:tblCellMar>
         <w:top w:w="0" w:type="dxa"/>
         <w:left w:w="108" w:type="dxa"/>
@@ -2472,6 +2550,7 @@
         <w:tcPr>
           <w:tcW w:w="3162" w:type="dxa"/>
           <w:tcBorders/>
+          <w:shd w:fill="auto" w:val="clear"/>
         </w:tcPr>
         <w:p>
           <w:pPr>
@@ -2485,7 +2564,7 @@
             <mc:AlternateContent>
               <mc:Choice Requires="wps">
                 <w:drawing>
-                  <wp:anchor behindDoc="1" distT="0" distB="17145" distL="0" distR="4445" simplePos="0" locked="0" layoutInCell="1" allowOverlap="1" relativeHeight="17" wp14:anchorId="658A428C">
+                  <wp:anchor behindDoc="1" distT="0" distB="17145" distL="0" distR="4445" simplePos="0" locked="0" layoutInCell="1" allowOverlap="1" relativeHeight="9" wp14:anchorId="658A428C">
                     <wp:simplePos x="0" y="0"/>
                     <wp:positionH relativeFrom="column">
                       <wp:align>center</wp:align>
@@ -2493,10 +2572,10 @@
                     <wp:positionV relativeFrom="paragraph">
                       <wp:posOffset>635</wp:posOffset>
                     </wp:positionV>
-                    <wp:extent cx="443865" cy="151130"/>
+                    <wp:extent cx="444500" cy="154305"/>
                     <wp:effectExtent l="0" t="0" r="0" b="0"/>
                     <wp:wrapSquare wrapText="bothSides"/>
-                    <wp:docPr id="11" name="Text Box 7" descr="Schlumberger-Private"/>
+                    <wp:docPr id="4" name="Text Box 7" descr="Schlumberger-Private"/>
                     <a:graphic xmlns:a="http://schemas.openxmlformats.org/drawingml/2006/main">
                       <a:graphicData uri="http://schemas.microsoft.com/office/word/2010/wordprocessingShape">
                         <wps:wsp>
@@ -2504,13 +2583,13 @@
                           <wps:spPr>
                             <a:xfrm>
                               <a:off x="0" y="0"/>
-                              <a:ext cx="443880" cy="151200"/>
+                              <a:ext cx="443880" cy="153720"/>
                             </a:xfrm>
                             <a:prstGeom prst="rect">
                               <a:avLst/>
                             </a:prstGeom>
                             <a:noFill/>
-                            <a:ln w="0">
+                            <a:ln>
                               <a:noFill/>
                             </a:ln>
                           </wps:spPr>
@@ -2532,12 +2611,15 @@
                                   </w:rPr>
                                 </w:pPr>
                                 <w:r>
-                                  <w:rPr/>
+                                  <w:rPr>
+                                    <w:rFonts w:eastAsia="Calibri" w:cs="Calibri" w:ascii="Calibri" w:hAnsi="Calibri"/>
+                                    <w:color w:val="000000"/>
+                                  </w:rPr>
                                 </w:r>
                               </w:p>
                             </w:txbxContent>
                           </wps:txbx>
-                          <wps:bodyPr lIns="0" rIns="0" tIns="0" bIns="0" anchor="t">
+                          <wps:bodyPr lIns="0" rIns="0" tIns="0" bIns="0">
                             <a:prstTxWarp prst="textNoShape"/>
                             <a:spAutoFit/>
                           </wps:bodyPr>
@@ -2549,7 +2631,8 @@
               </mc:Choice>
               <mc:Fallback>
                 <w:pict>
-                  <v:rect id="shape_0" ID="Text Box 7" path="m0,0l-2147483645,0l-2147483645,-2147483646l0,-2147483646xe" stroked="f" o:allowincell="t" style="position:absolute;margin-left:56.15pt;margin-top:0.05pt;width:34.9pt;height:11.85pt;mso-wrap-style:none;v-text-anchor:middle;mso-position-horizontal:center" wp14:anchorId="658A428C">
+                  <v:rect id="shape_0" ID="Text Box 7" stroked="f" style="position:absolute;margin-left:56.15pt;margin-top:0.05pt;width:34.9pt;height:12.05pt;mso-position-horizontal:center" wp14:anchorId="658A428C">
+                    <w10:wrap type="none"/>
                     <v:fill o:detectmouseclick="t" on="false"/>
                     <v:stroke color="#3465a4" joinstyle="round" endcap="flat"/>
                     <v:textbox>
@@ -2564,12 +2647,14 @@
                             </w:rPr>
                           </w:pPr>
                           <w:r>
-                            <w:rPr/>
+                            <w:rPr>
+                              <w:rFonts w:eastAsia="Calibri" w:cs="Calibri" w:ascii="Calibri" w:hAnsi="Calibri"/>
+                              <w:color w:val="000000"/>
+                            </w:rPr>
                           </w:r>
                         </w:p>
                       </w:txbxContent>
                     </v:textbox>
-                    <w10:wrap type="square"/>
                   </v:rect>
                 </w:pict>
               </mc:Fallback>
@@ -2581,6 +2666,7 @@
         <w:tcPr>
           <w:tcW w:w="3162" w:type="dxa"/>
           <w:tcBorders/>
+          <w:shd w:fill="auto" w:val="clear"/>
         </w:tcPr>
         <w:p>
           <w:pPr>
@@ -2605,7 +2691,7 @@
           </w:r>
           <w:r>
             <w:rPr/>
-            <w:instrText xml:space="preserve"> DATE \@"yyyy" </w:instrText>
+            <w:instrText> DATE \@"yyyy" </w:instrText>
           </w:r>
           <w:r>
             <w:rPr/>
@@ -2625,6 +2711,7 @@
         <w:tcPr>
           <w:tcW w:w="3162" w:type="dxa"/>
           <w:tcBorders/>
+          <w:shd w:fill="auto" w:val="clear"/>
         </w:tcPr>
         <w:p>
           <w:pPr>
@@ -2649,70 +2736,62 @@
           <w:r>
             <w:rPr>
               <w:rStyle w:val="Pagenumber"/>
-              <w:lang w:val="pt-BR"/>
-            </w:rPr>
-            <w:instrText xml:space="preserve"> PAGE </w:instrText>
+            </w:rPr>
+            <w:instrText> PAGE </w:instrText>
+          </w:r>
+          <w:r>
+            <w:rPr>
+              <w:rStyle w:val="Pagenumber"/>
+            </w:rPr>
+            <w:fldChar w:fldCharType="separate"/>
+          </w:r>
+          <w:r>
+            <w:rPr>
+              <w:rStyle w:val="Pagenumber"/>
+            </w:rPr>
+            <w:t>6</w:t>
+          </w:r>
+          <w:r>
+            <w:rPr>
+              <w:rStyle w:val="Pagenumber"/>
+            </w:rPr>
+            <w:fldChar w:fldCharType="end"/>
           </w:r>
           <w:r>
             <w:rPr>
               <w:rStyle w:val="Pagenumber"/>
               <w:lang w:val="pt-BR"/>
             </w:rPr>
-            <w:fldChar w:fldCharType="separate"/>
+            <w:t xml:space="preserve"> of </w:t>
           </w:r>
           <w:r>
             <w:rPr>
               <w:rStyle w:val="Pagenumber"/>
               <w:lang w:val="pt-BR"/>
             </w:rPr>
-            <w:t>5</w:t>
+            <w:fldChar w:fldCharType="begin"/>
           </w:r>
           <w:r>
             <w:rPr>
               <w:rStyle w:val="Pagenumber"/>
-              <w:lang w:val="pt-BR"/>
-            </w:rPr>
-            <w:fldChar w:fldCharType="end"/>
+            </w:rPr>
+            <w:instrText> NUMPAGES </w:instrText>
           </w:r>
           <w:r>
             <w:rPr>
               <w:rStyle w:val="Pagenumber"/>
-              <w:lang w:val="pt-BR"/>
-            </w:rPr>
-            <w:t xml:space="preserve"> of </w:t>
+            </w:rPr>
+            <w:fldChar w:fldCharType="separate"/>
           </w:r>
           <w:r>
             <w:rPr>
               <w:rStyle w:val="Pagenumber"/>
-              <w:lang w:val="pt-BR"/>
-            </w:rPr>
-            <w:fldChar w:fldCharType="begin"/>
+            </w:rPr>
+            <w:t>6</w:t>
           </w:r>
           <w:r>
             <w:rPr>
               <w:rStyle w:val="Pagenumber"/>
-              <w:lang w:val="pt-BR"/>
-            </w:rPr>
-            <w:instrText xml:space="preserve"> NUMPAGES </w:instrText>
-          </w:r>
-          <w:r>
-            <w:rPr>
-              <w:rStyle w:val="Pagenumber"/>
-              <w:lang w:val="pt-BR"/>
-            </w:rPr>
-            <w:fldChar w:fldCharType="separate"/>
-          </w:r>
-          <w:r>
-            <w:rPr>
-              <w:rStyle w:val="Pagenumber"/>
-              <w:lang w:val="pt-BR"/>
-            </w:rPr>
-            <w:t>6</w:t>
-          </w:r>
-          <w:r>
-            <w:rPr>
-              <w:rStyle w:val="Pagenumber"/>
-              <w:lang w:val="pt-BR"/>
             </w:rPr>
             <w:fldChar w:fldCharType="end"/>
           </w:r>
@@ -2732,14 +2811,13 @@
 </w:ftr>
 </file>
 
-<file path=word/footer6.xml><?xml version="1.0" encoding="utf-8"?>
-<w:ftr xmlns:o="urn:schemas-microsoft-com:office:office" xmlns:r="http://schemas.openxmlformats.org/officeDocument/2006/relationships" xmlns:v="urn:schemas-microsoft-com:vml" xmlns:w="http://schemas.openxmlformats.org/wordprocessingml/2006/main" xmlns:w10="urn:schemas-microsoft-com:office:word" xmlns:wp="http://schemas.openxmlformats.org/drawingml/2006/wordprocessingDrawing" xmlns:wps="http://schemas.microsoft.com/office/word/2010/wordprocessingShape" xmlns:wpg="http://schemas.microsoft.com/office/word/2010/wordprocessingGroup" xmlns:mc="http://schemas.openxmlformats.org/markup-compatibility/2006" xmlns:wp14="http://schemas.microsoft.com/office/word/2010/wordprocessingDrawing" xmlns:w14="http://schemas.microsoft.com/office/word/2010/wordml" xmlns:w15="http://schemas.microsoft.com/office/word/2012/wordml" mc:Ignorable="w14 wp14 w15">
+<file path=word/footer3.xml><?xml version="1.0" encoding="utf-8"?>
+<w:ftr xmlns:o="urn:schemas-microsoft-com:office:office" xmlns:r="http://schemas.openxmlformats.org/officeDocument/2006/relationships" xmlns:v="urn:schemas-microsoft-com:vml" xmlns:w="http://schemas.openxmlformats.org/wordprocessingml/2006/main" xmlns:w10="urn:schemas-microsoft-com:office:word" xmlns:wp="http://schemas.openxmlformats.org/drawingml/2006/wordprocessingDrawing" xmlns:wps="http://schemas.microsoft.com/office/word/2010/wordprocessingShape" xmlns:wpg="http://schemas.microsoft.com/office/word/2010/wordprocessingGroup" xmlns:mc="http://schemas.openxmlformats.org/markup-compatibility/2006" xmlns:wp14="http://schemas.microsoft.com/office/word/2010/wordprocessingDrawing" xmlns:w14="http://schemas.microsoft.com/office/word/2010/wordml" mc:Ignorable="w14 wp14">
   <w:tbl>
     <w:tblPr>
       <w:tblW w:w="9486" w:type="dxa"/>
       <w:jc w:val="left"/>
       <w:tblInd w:w="0" w:type="dxa"/>
-      <w:tblLayout w:type="fixed"/>
       <w:tblCellMar>
         <w:top w:w="0" w:type="dxa"/>
         <w:left w:w="108" w:type="dxa"/>
@@ -2759,6 +2837,7 @@
         <w:tcPr>
           <w:tcW w:w="3162" w:type="dxa"/>
           <w:tcBorders/>
+          <w:shd w:fill="auto" w:val="clear"/>
         </w:tcPr>
         <w:p>
           <w:pPr>
@@ -2772,7 +2851,7 @@
             <mc:AlternateContent>
               <mc:Choice Requires="wps">
                 <w:drawing>
-                  <wp:anchor behindDoc="1" distT="0" distB="17145" distL="0" distR="4445" simplePos="0" locked="0" layoutInCell="1" allowOverlap="1" relativeHeight="17" wp14:anchorId="658A428C">
+                  <wp:anchor behindDoc="1" distT="0" distB="17145" distL="0" distR="4445" simplePos="0" locked="0" layoutInCell="1" allowOverlap="1" relativeHeight="9" wp14:anchorId="658A428C">
                     <wp:simplePos x="0" y="0"/>
                     <wp:positionH relativeFrom="column">
                       <wp:align>center</wp:align>
@@ -2780,10 +2859,10 @@
                     <wp:positionV relativeFrom="paragraph">
                       <wp:posOffset>635</wp:posOffset>
                     </wp:positionV>
-                    <wp:extent cx="443865" cy="151130"/>
+                    <wp:extent cx="444500" cy="154305"/>
                     <wp:effectExtent l="0" t="0" r="0" b="0"/>
                     <wp:wrapSquare wrapText="bothSides"/>
-                    <wp:docPr id="13" name="Text Box 7" descr="Schlumberger-Private"/>
+                    <wp:docPr id="9" name="Text Box 7" descr="Schlumberger-Private"/>
                     <a:graphic xmlns:a="http://schemas.openxmlformats.org/drawingml/2006/main">
                       <a:graphicData uri="http://schemas.microsoft.com/office/word/2010/wordprocessingShape">
                         <wps:wsp>
@@ -2791,13 +2870,13 @@
                           <wps:spPr>
                             <a:xfrm>
                               <a:off x="0" y="0"/>
-                              <a:ext cx="443880" cy="151200"/>
+                              <a:ext cx="443880" cy="153720"/>
                             </a:xfrm>
                             <a:prstGeom prst="rect">
                               <a:avLst/>
                             </a:prstGeom>
                             <a:noFill/>
-                            <a:ln w="0">
+                            <a:ln>
                               <a:noFill/>
                             </a:ln>
                           </wps:spPr>
@@ -2819,12 +2898,15 @@
                                   </w:rPr>
                                 </w:pPr>
                                 <w:r>
-                                  <w:rPr/>
+                                  <w:rPr>
+                                    <w:rFonts w:eastAsia="Calibri" w:cs="Calibri" w:ascii="Calibri" w:hAnsi="Calibri"/>
+                                    <w:color w:val="000000"/>
+                                  </w:rPr>
                                 </w:r>
                               </w:p>
                             </w:txbxContent>
                           </wps:txbx>
-                          <wps:bodyPr lIns="0" rIns="0" tIns="0" bIns="0" anchor="t">
+                          <wps:bodyPr lIns="0" rIns="0" tIns="0" bIns="0">
                             <a:prstTxWarp prst="textNoShape"/>
                             <a:spAutoFit/>
                           </wps:bodyPr>
@@ -2836,7 +2918,8 @@
               </mc:Choice>
               <mc:Fallback>
                 <w:pict>
-                  <v:rect id="shape_0" ID="Text Box 7" path="m0,0l-2147483645,0l-2147483645,-2147483646l0,-2147483646xe" stroked="f" o:allowincell="t" style="position:absolute;margin-left:56.15pt;margin-top:0.05pt;width:34.9pt;height:11.85pt;mso-wrap-style:none;v-text-anchor:middle;mso-position-horizontal:center" wp14:anchorId="658A428C">
+                  <v:rect id="shape_0" ID="Text Box 7" stroked="f" style="position:absolute;margin-left:56.15pt;margin-top:0.05pt;width:34.9pt;height:12.05pt;mso-position-horizontal:center" wp14:anchorId="658A428C">
+                    <w10:wrap type="none"/>
                     <v:fill o:detectmouseclick="t" on="false"/>
                     <v:stroke color="#3465a4" joinstyle="round" endcap="flat"/>
                     <v:textbox>
@@ -2851,12 +2934,14 @@
                             </w:rPr>
                           </w:pPr>
                           <w:r>
-                            <w:rPr/>
+                            <w:rPr>
+                              <w:rFonts w:eastAsia="Calibri" w:cs="Calibri" w:ascii="Calibri" w:hAnsi="Calibri"/>
+                              <w:color w:val="000000"/>
+                            </w:rPr>
                           </w:r>
                         </w:p>
                       </w:txbxContent>
                     </v:textbox>
-                    <w10:wrap type="square"/>
                   </v:rect>
                 </w:pict>
               </mc:Fallback>
@@ -2868,6 +2953,7 @@
         <w:tcPr>
           <w:tcW w:w="3162" w:type="dxa"/>
           <w:tcBorders/>
+          <w:shd w:fill="auto" w:val="clear"/>
         </w:tcPr>
         <w:p>
           <w:pPr>
@@ -2892,7 +2978,7 @@
           </w:r>
           <w:r>
             <w:rPr/>
-            <w:instrText xml:space="preserve"> DATE \@"yyyy" </w:instrText>
+            <w:instrText> DATE \@"yyyy" </w:instrText>
           </w:r>
           <w:r>
             <w:rPr/>
@@ -2912,6 +2998,7 @@
         <w:tcPr>
           <w:tcW w:w="3162" w:type="dxa"/>
           <w:tcBorders/>
+          <w:shd w:fill="auto" w:val="clear"/>
         </w:tcPr>
         <w:p>
           <w:pPr>
@@ -2936,70 +3023,62 @@
           <w:r>
             <w:rPr>
               <w:rStyle w:val="Pagenumber"/>
-              <w:lang w:val="pt-BR"/>
-            </w:rPr>
-            <w:instrText xml:space="preserve"> PAGE </w:instrText>
+            </w:rPr>
+            <w:instrText> PAGE </w:instrText>
+          </w:r>
+          <w:r>
+            <w:rPr>
+              <w:rStyle w:val="Pagenumber"/>
+            </w:rPr>
+            <w:fldChar w:fldCharType="separate"/>
+          </w:r>
+          <w:r>
+            <w:rPr>
+              <w:rStyle w:val="Pagenumber"/>
+            </w:rPr>
+            <w:t>6</w:t>
+          </w:r>
+          <w:r>
+            <w:rPr>
+              <w:rStyle w:val="Pagenumber"/>
+            </w:rPr>
+            <w:fldChar w:fldCharType="end"/>
           </w:r>
           <w:r>
             <w:rPr>
               <w:rStyle w:val="Pagenumber"/>
               <w:lang w:val="pt-BR"/>
             </w:rPr>
-            <w:fldChar w:fldCharType="separate"/>
+            <w:t xml:space="preserve"> of </w:t>
           </w:r>
           <w:r>
             <w:rPr>
               <w:rStyle w:val="Pagenumber"/>
               <w:lang w:val="pt-BR"/>
             </w:rPr>
-            <w:t>5</w:t>
+            <w:fldChar w:fldCharType="begin"/>
           </w:r>
           <w:r>
             <w:rPr>
               <w:rStyle w:val="Pagenumber"/>
-              <w:lang w:val="pt-BR"/>
-            </w:rPr>
-            <w:fldChar w:fldCharType="end"/>
+            </w:rPr>
+            <w:instrText> NUMPAGES </w:instrText>
           </w:r>
           <w:r>
             <w:rPr>
               <w:rStyle w:val="Pagenumber"/>
-              <w:lang w:val="pt-BR"/>
-            </w:rPr>
-            <w:t xml:space="preserve"> of </w:t>
+            </w:rPr>
+            <w:fldChar w:fldCharType="separate"/>
           </w:r>
           <w:r>
             <w:rPr>
               <w:rStyle w:val="Pagenumber"/>
-              <w:lang w:val="pt-BR"/>
-            </w:rPr>
-            <w:fldChar w:fldCharType="begin"/>
+            </w:rPr>
+            <w:t>6</w:t>
           </w:r>
           <w:r>
             <w:rPr>
               <w:rStyle w:val="Pagenumber"/>
-              <w:lang w:val="pt-BR"/>
-            </w:rPr>
-            <w:instrText xml:space="preserve"> NUMPAGES </w:instrText>
-          </w:r>
-          <w:r>
-            <w:rPr>
-              <w:rStyle w:val="Pagenumber"/>
-              <w:lang w:val="pt-BR"/>
-            </w:rPr>
-            <w:fldChar w:fldCharType="separate"/>
-          </w:r>
-          <w:r>
-            <w:rPr>
-              <w:rStyle w:val="Pagenumber"/>
-              <w:lang w:val="pt-BR"/>
-            </w:rPr>
-            <w:t>6</w:t>
-          </w:r>
-          <w:r>
-            <w:rPr>
-              <w:rStyle w:val="Pagenumber"/>
-              <w:lang w:val="pt-BR"/>
             </w:rPr>
             <w:fldChar w:fldCharType="end"/>
           </w:r>
@@ -3020,21 +3099,7 @@
 </file>
 
 <file path=word/header1.xml><?xml version="1.0" encoding="utf-8"?>
-<w:hdr xmlns:o="urn:schemas-microsoft-com:office:office" xmlns:r="http://schemas.openxmlformats.org/officeDocument/2006/relationships" xmlns:v="urn:schemas-microsoft-com:vml" xmlns:w="http://schemas.openxmlformats.org/wordprocessingml/2006/main" xmlns:w10="urn:schemas-microsoft-com:office:word" xmlns:wp="http://schemas.openxmlformats.org/drawingml/2006/wordprocessingDrawing" xmlns:wps="http://schemas.microsoft.com/office/word/2010/wordprocessingShape" xmlns:wpg="http://schemas.microsoft.com/office/word/2010/wordprocessingGroup" xmlns:mc="http://schemas.openxmlformats.org/markup-compatibility/2006" xmlns:wp14="http://schemas.microsoft.com/office/word/2010/wordprocessingDrawing" xmlns:w14="http://schemas.microsoft.com/office/word/2010/wordml" xmlns:w15="http://schemas.microsoft.com/office/word/2012/wordml" mc:Ignorable="w14 wp14 w15">
-  <w:p>
-    <w:pPr>
-      <w:pStyle w:val="Cabealho"/>
-      <w:rPr/>
-    </w:pPr>
-    <w:r>
-      <w:rPr/>
-    </w:r>
-  </w:p>
-</w:hdr>
-</file>
-
-<file path=word/header2.xml><?xml version="1.0" encoding="utf-8"?>
-<w:hdr xmlns:o="urn:schemas-microsoft-com:office:office" xmlns:r="http://schemas.openxmlformats.org/officeDocument/2006/relationships" xmlns:v="urn:schemas-microsoft-com:vml" xmlns:w="http://schemas.openxmlformats.org/wordprocessingml/2006/main" xmlns:w10="urn:schemas-microsoft-com:office:word" xmlns:wp="http://schemas.openxmlformats.org/drawingml/2006/wordprocessingDrawing" xmlns:wps="http://schemas.microsoft.com/office/word/2010/wordprocessingShape" xmlns:wpg="http://schemas.microsoft.com/office/word/2010/wordprocessingGroup" xmlns:mc="http://schemas.openxmlformats.org/markup-compatibility/2006" xmlns:wp14="http://schemas.microsoft.com/office/word/2010/wordprocessingDrawing" xmlns:w14="http://schemas.microsoft.com/office/word/2010/wordml" xmlns:w15="http://schemas.microsoft.com/office/word/2012/wordml" mc:Ignorable="w14 wp14 w15">
+<w:hdr xmlns:o="urn:schemas-microsoft-com:office:office" xmlns:r="http://schemas.openxmlformats.org/officeDocument/2006/relationships" xmlns:v="urn:schemas-microsoft-com:vml" xmlns:w="http://schemas.openxmlformats.org/wordprocessingml/2006/main" xmlns:w10="urn:schemas-microsoft-com:office:word" xmlns:wp="http://schemas.openxmlformats.org/drawingml/2006/wordprocessingDrawing" xmlns:wps="http://schemas.microsoft.com/office/word/2010/wordprocessingShape" xmlns:wpg="http://schemas.microsoft.com/office/word/2010/wordprocessingGroup" xmlns:mc="http://schemas.openxmlformats.org/markup-compatibility/2006" xmlns:wp14="http://schemas.microsoft.com/office/word/2010/wordprocessingDrawing" xmlns:w14="http://schemas.microsoft.com/office/word/2010/wordml" mc:Ignorable="w14 wp14">
   <w:p>
     <w:pPr>
       <w:pStyle w:val="Normal"/>
@@ -3126,107 +3191,13 @@
 </w:hdr>
 </file>
 
-<file path=word/header3.xml><?xml version="1.0" encoding="utf-8"?>
-<w:hdr xmlns:o="urn:schemas-microsoft-com:office:office" xmlns:r="http://schemas.openxmlformats.org/officeDocument/2006/relationships" xmlns:v="urn:schemas-microsoft-com:vml" xmlns:w="http://schemas.openxmlformats.org/wordprocessingml/2006/main" xmlns:w10="urn:schemas-microsoft-com:office:word" xmlns:wp="http://schemas.openxmlformats.org/drawingml/2006/wordprocessingDrawing" xmlns:wps="http://schemas.microsoft.com/office/word/2010/wordprocessingShape" xmlns:wpg="http://schemas.microsoft.com/office/word/2010/wordprocessingGroup" xmlns:mc="http://schemas.openxmlformats.org/markup-compatibility/2006" xmlns:wp14="http://schemas.microsoft.com/office/word/2010/wordprocessingDrawing" xmlns:w14="http://schemas.microsoft.com/office/word/2010/wordml" xmlns:w15="http://schemas.microsoft.com/office/word/2012/wordml" mc:Ignorable="w14 wp14 w15">
-  <w:p>
-    <w:pPr>
-      <w:pStyle w:val="Normal"/>
-      <w:rPr>
-        <w:sz w:val="24"/>
-        <w:szCs w:val="24"/>
-      </w:rPr>
-    </w:pPr>
-    <w:r>
-      <w:rPr>
-        <w:sz w:val="24"/>
-        <w:szCs w:val="24"/>
-      </w:rPr>
-    </w:r>
-  </w:p>
-  <w:p>
-    <w:pPr>
-      <w:pStyle w:val="Normal"/>
-      <w:pBdr>
-        <w:top w:val="single" w:sz="6" w:space="1" w:color="000000"/>
-      </w:pBdr>
-      <w:rPr>
-        <w:sz w:val="24"/>
-        <w:szCs w:val="24"/>
-      </w:rPr>
-    </w:pPr>
-    <w:r>
-      <w:rPr>
-        <w:sz w:val="24"/>
-        <w:szCs w:val="24"/>
-      </w:rPr>
-    </w:r>
-  </w:p>
-  <w:p>
-    <w:pPr>
-      <w:pStyle w:val="Normal"/>
-      <w:pBdr>
-        <w:bottom w:val="single" w:sz="6" w:space="1" w:color="000000"/>
-      </w:pBdr>
-      <w:jc w:val="right"/>
-      <w:rPr>
-        <w:rFonts w:ascii="Arial" w:hAnsi="Arial"/>
-        <w:b/>
-        <w:b/>
-        <w:bCs/>
-        <w:sz w:val="36"/>
-        <w:szCs w:val="36"/>
-      </w:rPr>
-    </w:pPr>
-    <w:r>
-      <w:rPr>
-        <w:rFonts w:ascii="Arial" w:hAnsi="Arial"/>
-        <w:b/>
-        <w:bCs/>
-        <w:sz w:val="36"/>
-        <w:szCs w:val="36"/>
-      </w:rPr>
-      <w:t>Grupo 5</w:t>
-    </w:r>
-  </w:p>
-  <w:p>
-    <w:pPr>
-      <w:pStyle w:val="Normal"/>
-      <w:pBdr>
-        <w:bottom w:val="single" w:sz="6" w:space="1" w:color="000000"/>
-      </w:pBdr>
-      <w:jc w:val="right"/>
-      <w:rPr>
-        <w:sz w:val="24"/>
-        <w:szCs w:val="24"/>
-      </w:rPr>
-    </w:pPr>
-    <w:r>
-      <w:rPr>
-        <w:sz w:val="24"/>
-        <w:szCs w:val="24"/>
-      </w:rPr>
-    </w:r>
-  </w:p>
-  <w:p>
-    <w:pPr>
-      <w:pStyle w:val="Cabealho"/>
-      <w:rPr/>
-    </w:pPr>
-    <w:r>
-      <w:rPr/>
-    </w:r>
-  </w:p>
-</w:hdr>
-</file>
-
-<file path=word/header4.xml><?xml version="1.0" encoding="utf-8"?>
-<w:hdr xmlns:o="urn:schemas-microsoft-com:office:office" xmlns:r="http://schemas.openxmlformats.org/officeDocument/2006/relationships" xmlns:v="urn:schemas-microsoft-com:vml" xmlns:w="http://schemas.openxmlformats.org/wordprocessingml/2006/main" xmlns:w10="urn:schemas-microsoft-com:office:word" xmlns:wp="http://schemas.openxmlformats.org/drawingml/2006/wordprocessingDrawing" xmlns:wps="http://schemas.microsoft.com/office/word/2010/wordprocessingShape" xmlns:wpg="http://schemas.microsoft.com/office/word/2010/wordprocessingGroup" xmlns:mc="http://schemas.openxmlformats.org/markup-compatibility/2006" xmlns:wp14="http://schemas.microsoft.com/office/word/2010/wordprocessingDrawing" xmlns:w14="http://schemas.microsoft.com/office/word/2010/wordml" xmlns:w15="http://schemas.microsoft.com/office/word/2012/wordml" mc:Ignorable="w14 wp14 w15">
+<file path=word/header2.xml><?xml version="1.0" encoding="utf-8"?>
+<w:hdr xmlns:o="urn:schemas-microsoft-com:office:office" xmlns:r="http://schemas.openxmlformats.org/officeDocument/2006/relationships" xmlns:v="urn:schemas-microsoft-com:vml" xmlns:w="http://schemas.openxmlformats.org/wordprocessingml/2006/main" xmlns:w10="urn:schemas-microsoft-com:office:word" xmlns:wp="http://schemas.openxmlformats.org/drawingml/2006/wordprocessingDrawing" xmlns:wps="http://schemas.microsoft.com/office/word/2010/wordprocessingShape" xmlns:wpg="http://schemas.microsoft.com/office/word/2010/wordprocessingGroup" xmlns:mc="http://schemas.openxmlformats.org/markup-compatibility/2006" xmlns:wp14="http://schemas.microsoft.com/office/word/2010/wordprocessingDrawing" xmlns:w14="http://schemas.microsoft.com/office/word/2010/wordml" mc:Ignorable="w14 wp14">
   <w:tbl>
     <w:tblPr>
       <w:tblW w:w="9558" w:type="dxa"/>
       <w:jc w:val="left"/>
       <w:tblInd w:w="0" w:type="dxa"/>
-      <w:tblLayout w:type="fixed"/>
       <w:tblCellMar>
         <w:top w:w="0" w:type="dxa"/>
         <w:left w:w="108" w:type="dxa"/>
@@ -3250,6 +3221,7 @@
             <w:bottom w:val="single" w:sz="6" w:space="0" w:color="000000"/>
             <w:right w:val="single" w:sz="6" w:space="0" w:color="000000"/>
           </w:tcBorders>
+          <w:shd w:fill="auto" w:val="clear"/>
         </w:tcPr>
         <w:p>
           <w:pPr>
@@ -3272,6 +3244,7 @@
             <w:bottom w:val="single" w:sz="6" w:space="0" w:color="000000"/>
             <w:right w:val="single" w:sz="6" w:space="0" w:color="000000"/>
           </w:tcBorders>
+          <w:shd w:fill="auto" w:val="clear"/>
         </w:tcPr>
         <w:p>
           <w:pPr>
@@ -3313,6 +3286,7 @@
             <w:bottom w:val="single" w:sz="6" w:space="0" w:color="000000"/>
             <w:right w:val="single" w:sz="6" w:space="0" w:color="000000"/>
           </w:tcBorders>
+          <w:shd w:fill="auto" w:val="clear"/>
         </w:tcPr>
         <w:p>
           <w:pPr>
@@ -3328,7 +3302,7 @@
           </w:r>
           <w:r>
             <w:rPr/>
-            <w:instrText xml:space="preserve"> TITLE </w:instrText>
+            <w:instrText> TITLE </w:instrText>
           </w:r>
           <w:r>
             <w:rPr/>
@@ -3353,6 +3327,7 @@
             <w:bottom w:val="single" w:sz="6" w:space="0" w:color="000000"/>
             <w:right w:val="single" w:sz="6" w:space="0" w:color="000000"/>
           </w:tcBorders>
+          <w:shd w:fill="auto" w:val="clear"/>
         </w:tcPr>
         <w:p>
           <w:pPr>
@@ -3397,6 +3372,218 @@
             <w:bottom w:val="single" w:sz="6" w:space="0" w:color="000000"/>
             <w:right w:val="single" w:sz="6" w:space="0" w:color="000000"/>
           </w:tcBorders>
+          <w:shd w:fill="auto" w:val="clear"/>
+        </w:tcPr>
+        <w:p>
+          <w:pPr>
+            <w:pStyle w:val="Normal"/>
+            <w:widowControl w:val="false"/>
+            <w:rPr/>
+          </w:pPr>
+          <w:r>
+            <w:rPr>
+              <w:lang w:val="pt-BR"/>
+            </w:rPr>
+            <w:t>&lt;document identifier&gt;</w:t>
+          </w:r>
+        </w:p>
+      </w:tc>
+    </w:tr>
+  </w:tbl>
+  <w:p>
+    <w:pPr>
+      <w:pStyle w:val="Cabealho"/>
+      <w:rPr/>
+    </w:pPr>
+    <w:r>
+      <w:rPr/>
+    </w:r>
+  </w:p>
+</w:hdr>
+</file>
+
+<file path=word/header3.xml><?xml version="1.0" encoding="utf-8"?>
+<w:hdr xmlns:o="urn:schemas-microsoft-com:office:office" xmlns:r="http://schemas.openxmlformats.org/officeDocument/2006/relationships" xmlns:v="urn:schemas-microsoft-com:vml" xmlns:w="http://schemas.openxmlformats.org/wordprocessingml/2006/main" xmlns:w10="urn:schemas-microsoft-com:office:word" xmlns:wp="http://schemas.openxmlformats.org/drawingml/2006/wordprocessingDrawing" xmlns:wps="http://schemas.microsoft.com/office/word/2010/wordprocessingShape" xmlns:wpg="http://schemas.microsoft.com/office/word/2010/wordprocessingGroup" xmlns:mc="http://schemas.openxmlformats.org/markup-compatibility/2006" xmlns:wp14="http://schemas.microsoft.com/office/word/2010/wordprocessingDrawing" xmlns:w14="http://schemas.microsoft.com/office/word/2010/wordml" mc:Ignorable="w14 wp14">
+  <w:tbl>
+    <w:tblPr>
+      <w:tblW w:w="9558" w:type="dxa"/>
+      <w:jc w:val="left"/>
+      <w:tblInd w:w="0" w:type="dxa"/>
+      <w:tblCellMar>
+        <w:top w:w="0" w:type="dxa"/>
+        <w:left w:w="108" w:type="dxa"/>
+        <w:bottom w:w="0" w:type="dxa"/>
+        <w:right w:w="108" w:type="dxa"/>
+      </w:tblCellMar>
+      <w:tblLook w:firstRow="0" w:noVBand="0" w:lastRow="0" w:firstColumn="0" w:lastColumn="0" w:noHBand="0" w:val="0000"/>
+    </w:tblPr>
+    <w:tblGrid>
+      <w:gridCol w:w="6379"/>
+      <w:gridCol w:w="3178"/>
+    </w:tblGrid>
+    <w:tr>
+      <w:trPr/>
+      <w:tc>
+        <w:tcPr>
+          <w:tcW w:w="6379" w:type="dxa"/>
+          <w:tcBorders>
+            <w:top w:val="single" w:sz="6" w:space="0" w:color="000000"/>
+            <w:left w:val="single" w:sz="6" w:space="0" w:color="000000"/>
+            <w:bottom w:val="single" w:sz="6" w:space="0" w:color="000000"/>
+            <w:right w:val="single" w:sz="6" w:space="0" w:color="000000"/>
+          </w:tcBorders>
+          <w:shd w:fill="auto" w:val="clear"/>
+        </w:tcPr>
+        <w:p>
+          <w:pPr>
+            <w:pStyle w:val="Normal"/>
+            <w:widowControl w:val="false"/>
+            <w:rPr/>
+          </w:pPr>
+          <w:r>
+            <w:rPr/>
+            <w:t>Drugs &amp; Dragons</w:t>
+          </w:r>
+        </w:p>
+      </w:tc>
+      <w:tc>
+        <w:tcPr>
+          <w:tcW w:w="3178" w:type="dxa"/>
+          <w:tcBorders>
+            <w:top w:val="single" w:sz="6" w:space="0" w:color="000000"/>
+            <w:left w:val="single" w:sz="6" w:space="0" w:color="000000"/>
+            <w:bottom w:val="single" w:sz="6" w:space="0" w:color="000000"/>
+            <w:right w:val="single" w:sz="6" w:space="0" w:color="000000"/>
+          </w:tcBorders>
+          <w:shd w:fill="auto" w:val="clear"/>
+        </w:tcPr>
+        <w:p>
+          <w:pPr>
+            <w:pStyle w:val="Normal"/>
+            <w:widowControl w:val="false"/>
+            <w:tabs>
+              <w:tab w:val="clear" w:pos="720"/>
+              <w:tab w:val="left" w:pos="1135" w:leader="none"/>
+            </w:tabs>
+            <w:spacing w:before="40" w:after="0"/>
+            <w:ind w:right="68" w:hanging="0"/>
+            <w:rPr/>
+          </w:pPr>
+          <w:r>
+            <w:rPr/>
+            <w:t xml:space="preserve">  </w:t>
+          </w:r>
+          <w:r>
+            <w:rPr>
+              <w:lang w:val="pt-BR"/>
+            </w:rPr>
+            <w:t>Version:</w:t>
+          </w:r>
+          <w:r>
+            <w:rPr/>
+            <w:t xml:space="preserve">           1.0</w:t>
+          </w:r>
+        </w:p>
+      </w:tc>
+    </w:tr>
+    <w:tr>
+      <w:trPr/>
+      <w:tc>
+        <w:tcPr>
+          <w:tcW w:w="6379" w:type="dxa"/>
+          <w:tcBorders>
+            <w:top w:val="single" w:sz="6" w:space="0" w:color="000000"/>
+            <w:left w:val="single" w:sz="6" w:space="0" w:color="000000"/>
+            <w:bottom w:val="single" w:sz="6" w:space="0" w:color="000000"/>
+            <w:right w:val="single" w:sz="6" w:space="0" w:color="000000"/>
+          </w:tcBorders>
+          <w:shd w:fill="auto" w:val="clear"/>
+        </w:tcPr>
+        <w:p>
+          <w:pPr>
+            <w:pStyle w:val="Normal"/>
+            <w:widowControl w:val="false"/>
+            <w:rPr>
+              <w:lang w:val="pt-BR"/>
+            </w:rPr>
+          </w:pPr>
+          <w:r>
+            <w:rPr/>
+            <w:fldChar w:fldCharType="begin"/>
+          </w:r>
+          <w:r>
+            <w:rPr/>
+            <w:instrText> TITLE </w:instrText>
+          </w:r>
+          <w:r>
+            <w:rPr/>
+            <w:fldChar w:fldCharType="separate"/>
+          </w:r>
+          <w:r>
+            <w:rPr/>
+            <w:t>Documento de Arquitetura de Software</w:t>
+          </w:r>
+          <w:r>
+            <w:rPr/>
+            <w:fldChar w:fldCharType="end"/>
+          </w:r>
+        </w:p>
+      </w:tc>
+      <w:tc>
+        <w:tcPr>
+          <w:tcW w:w="3178" w:type="dxa"/>
+          <w:tcBorders>
+            <w:top w:val="single" w:sz="6" w:space="0" w:color="000000"/>
+            <w:left w:val="single" w:sz="6" w:space="0" w:color="000000"/>
+            <w:bottom w:val="single" w:sz="6" w:space="0" w:color="000000"/>
+            <w:right w:val="single" w:sz="6" w:space="0" w:color="000000"/>
+          </w:tcBorders>
+          <w:shd w:fill="auto" w:val="clear"/>
+        </w:tcPr>
+        <w:p>
+          <w:pPr>
+            <w:pStyle w:val="Normal"/>
+            <w:widowControl w:val="false"/>
+            <w:rPr/>
+          </w:pPr>
+          <w:r>
+            <w:rPr>
+              <w:lang w:val="pt-BR"/>
+            </w:rPr>
+            <w:t xml:space="preserve">  </w:t>
+          </w:r>
+          <w:r>
+            <w:rPr>
+              <w:lang w:val="pt-BR"/>
+            </w:rPr>
+            <w:t>Date:</w:t>
+          </w:r>
+          <w:r>
+            <w:rPr/>
+            <w:t xml:space="preserve">  </w:t>
+          </w:r>
+          <w:r>
+            <w:rPr>
+              <w:lang w:val="pt-BR"/>
+            </w:rPr>
+            <w:t>27/09/2022</w:t>
+          </w:r>
+        </w:p>
+      </w:tc>
+    </w:tr>
+    <w:tr>
+      <w:trPr/>
+      <w:tc>
+        <w:tcPr>
+          <w:tcW w:w="9557" w:type="dxa"/>
+          <w:gridSpan w:val="2"/>
+          <w:tcBorders>
+            <w:top w:val="single" w:sz="6" w:space="0" w:color="000000"/>
+            <w:left w:val="single" w:sz="6" w:space="0" w:color="000000"/>
+            <w:bottom w:val="single" w:sz="6" w:space="0" w:color="000000"/>
+            <w:right w:val="single" w:sz="6" w:space="0" w:color="000000"/>
+          </w:tcBorders>
+          <w:shd w:fill="auto" w:val="clear"/>
         </w:tcPr>
         <w:p>
           <w:pPr>
@@ -3427,7 +3614,7 @@
 </file>
 
 <file path=word/numbering.xml><?xml version="1.0" encoding="utf-8"?>
-<w:numbering xmlns:w="http://schemas.openxmlformats.org/wordprocessingml/2006/main" xmlns:o="urn:schemas-microsoft-com:office:office" xmlns:r="http://schemas.openxmlformats.org/officeDocument/2006/relationships" xmlns:v="urn:schemas-microsoft-com:vml" xmlns:mc="http://schemas.openxmlformats.org/markup-compatibility/2006" xmlns:w14="http://schemas.microsoft.com/office/word/2010/wordml" mc:Ignorable="w14">
+<w:numbering xmlns:w="http://schemas.openxmlformats.org/wordprocessingml/2006/main" xmlns:o="urn:schemas-microsoft-com:office:office" xmlns:r="http://schemas.openxmlformats.org/officeDocument/2006/relationships" xmlns:v="urn:schemas-microsoft-com:vml">
   <w:abstractNum w:abstractNumId="1">
     <w:lvl w:ilvl="0">
       <w:start w:val="1"/>
@@ -3436,12 +3623,8 @@
       <w:lvlText w:val="%1."/>
       <w:lvlJc w:val="left"/>
       <w:pPr>
-        <w:tabs>
-          <w:tab w:val="num" w:pos="0"/>
-        </w:tabs>
         <w:ind w:left="0" w:hanging="0"/>
       </w:pPr>
-      <w:rPr/>
     </w:lvl>
     <w:lvl w:ilvl="1">
       <w:start w:val="1"/>
@@ -3450,12 +3633,8 @@
       <w:lvlText w:val="%1.%2"/>
       <w:lvlJc w:val="left"/>
       <w:pPr>
-        <w:tabs>
-          <w:tab w:val="num" w:pos="0"/>
-        </w:tabs>
         <w:ind w:left="0" w:hanging="0"/>
       </w:pPr>
-      <w:rPr/>
     </w:lvl>
     <w:lvl w:ilvl="2">
       <w:start w:val="1"/>
@@ -3464,12 +3643,8 @@
       <w:lvlText w:val="%1.%2.%3"/>
       <w:lvlJc w:val="left"/>
       <w:pPr>
-        <w:tabs>
-          <w:tab w:val="num" w:pos="0"/>
-        </w:tabs>
         <w:ind w:left="0" w:hanging="0"/>
       </w:pPr>
-      <w:rPr/>
     </w:lvl>
     <w:lvl w:ilvl="3">
       <w:start w:val="1"/>
@@ -3478,12 +3653,8 @@
       <w:lvlText w:val="%1.%2.%3.%4"/>
       <w:lvlJc w:val="left"/>
       <w:pPr>
-        <w:tabs>
-          <w:tab w:val="num" w:pos="0"/>
-        </w:tabs>
         <w:ind w:left="0" w:hanging="0"/>
       </w:pPr>
-      <w:rPr/>
     </w:lvl>
     <w:lvl w:ilvl="4">
       <w:start w:val="1"/>
@@ -3492,12 +3663,8 @@
       <w:lvlText w:val="%1.%2.%3.%4.%5"/>
       <w:lvlJc w:val="left"/>
       <w:pPr>
-        <w:tabs>
-          <w:tab w:val="num" w:pos="0"/>
-        </w:tabs>
         <w:ind w:left="0" w:hanging="0"/>
       </w:pPr>
-      <w:rPr/>
     </w:lvl>
     <w:lvl w:ilvl="5">
       <w:start w:val="1"/>
@@ -3506,12 +3673,8 @@
       <w:lvlText w:val="%1.%2.%3.%4.%5.%6"/>
       <w:lvlJc w:val="left"/>
       <w:pPr>
-        <w:tabs>
-          <w:tab w:val="num" w:pos="0"/>
-        </w:tabs>
         <w:ind w:left="0" w:hanging="0"/>
       </w:pPr>
-      <w:rPr/>
     </w:lvl>
     <w:lvl w:ilvl="6">
       <w:start w:val="1"/>
@@ -3520,12 +3683,8 @@
       <w:lvlText w:val="%1.%2.%3.%4.%5.%6.%7"/>
       <w:lvlJc w:val="left"/>
       <w:pPr>
-        <w:tabs>
-          <w:tab w:val="num" w:pos="0"/>
-        </w:tabs>
         <w:ind w:left="0" w:hanging="0"/>
       </w:pPr>
-      <w:rPr/>
     </w:lvl>
     <w:lvl w:ilvl="7">
       <w:start w:val="1"/>
@@ -3534,12 +3693,8 @@
       <w:lvlText w:val="%1.%2.%3.%4.%5.%6.%7.%8"/>
       <w:lvlJc w:val="left"/>
       <w:pPr>
-        <w:tabs>
-          <w:tab w:val="num" w:pos="0"/>
-        </w:tabs>
         <w:ind w:left="0" w:hanging="0"/>
       </w:pPr>
-      <w:rPr/>
     </w:lvl>
     <w:lvl w:ilvl="8">
       <w:start w:val="1"/>
@@ -3548,17 +3703,96 @@
       <w:lvlText w:val="%1.%2.%3.%4.%5.%6.%7.%8.%9"/>
       <w:lvlJc w:val="left"/>
       <w:pPr>
-        <w:tabs>
-          <w:tab w:val="num" w:pos="0"/>
-        </w:tabs>
         <w:ind w:left="0" w:hanging="0"/>
       </w:pPr>
-      <w:rPr/>
     </w:lvl>
   </w:abstractNum>
   <w:abstractNum w:abstractNumId="2">
     <w:lvl w:ilvl="0">
       <w:start w:val="1"/>
+      <w:numFmt w:val="decimal"/>
+      <w:lvlText w:val="%1."/>
+      <w:lvlJc w:val="left"/>
+      <w:pPr>
+        <w:ind w:left="0" w:hanging="0"/>
+      </w:pPr>
+    </w:lvl>
+    <w:lvl w:ilvl="1">
+      <w:start w:val="1"/>
+      <w:numFmt w:val="decimal"/>
+      <w:lvlText w:val="%1.%2"/>
+      <w:lvlJc w:val="left"/>
+      <w:pPr>
+        <w:ind w:left="0" w:hanging="0"/>
+      </w:pPr>
+    </w:lvl>
+    <w:lvl w:ilvl="2">
+      <w:start w:val="1"/>
+      <w:numFmt w:val="decimal"/>
+      <w:lvlText w:val="%1.%2.%3"/>
+      <w:lvlJc w:val="left"/>
+      <w:pPr>
+        <w:ind w:left="0" w:hanging="0"/>
+      </w:pPr>
+    </w:lvl>
+    <w:lvl w:ilvl="3">
+      <w:start w:val="1"/>
+      <w:numFmt w:val="decimal"/>
+      <w:lvlText w:val="%1.%2.%3.%4"/>
+      <w:lvlJc w:val="left"/>
+      <w:pPr>
+        <w:ind w:left="0" w:hanging="0"/>
+      </w:pPr>
+    </w:lvl>
+    <w:lvl w:ilvl="4">
+      <w:start w:val="1"/>
+      <w:numFmt w:val="decimal"/>
+      <w:lvlText w:val="%1.%2.%3.%4.%5"/>
+      <w:lvlJc w:val="left"/>
+      <w:pPr>
+        <w:ind w:left="0" w:hanging="0"/>
+      </w:pPr>
+    </w:lvl>
+    <w:lvl w:ilvl="5">
+      <w:start w:val="1"/>
+      <w:numFmt w:val="decimal"/>
+      <w:lvlText w:val="%1.%2.%3.%4.%5.%6"/>
+      <w:lvlJc w:val="left"/>
+      <w:pPr>
+        <w:ind w:left="0" w:hanging="0"/>
+      </w:pPr>
+    </w:lvl>
+    <w:lvl w:ilvl="6">
+      <w:start w:val="1"/>
+      <w:numFmt w:val="decimal"/>
+      <w:lvlText w:val="%1.%2.%3.%4.%5.%6.%7"/>
+      <w:lvlJc w:val="left"/>
+      <w:pPr>
+        <w:ind w:left="0" w:hanging="0"/>
+      </w:pPr>
+    </w:lvl>
+    <w:lvl w:ilvl="7">
+      <w:start w:val="1"/>
+      <w:numFmt w:val="decimal"/>
+      <w:lvlText w:val="%1.%2.%3.%4.%5.%6.%7.%8"/>
+      <w:lvlJc w:val="left"/>
+      <w:pPr>
+        <w:ind w:left="0" w:hanging="0"/>
+      </w:pPr>
+    </w:lvl>
+    <w:lvl w:ilvl="8">
+      <w:start w:val="1"/>
+      <w:numFmt w:val="decimal"/>
+      <w:lvlText w:val="%1.%2.%3.%4.%5.%6.%7.%8.%9"/>
+      <w:lvlJc w:val="left"/>
+      <w:pPr>
+        <w:ind w:left="0" w:hanging="0"/>
+      </w:pPr>
+    </w:lvl>
+  </w:abstractNum>
+  <w:abstractNum w:abstractNumId="3">
+    <w:lvl w:ilvl="0">
+      <w:start w:val="1"/>
       <w:numFmt w:val="bullet"/>
       <w:lvlText w:val=""/>
       <w:lvlJc w:val="left"/>
@@ -3570,6 +3804,7 @@
       </w:pPr>
       <w:rPr>
         <w:rFonts w:ascii="Wingdings" w:hAnsi="Wingdings" w:cs="Wingdings" w:hint="default"/>
+        <w:rFonts w:cs="Wingdings"/>
         <w:color w:val="auto"/>
       </w:rPr>
     </w:lvl>
@@ -3586,6 +3821,7 @@
       </w:pPr>
       <w:rPr>
         <w:rFonts w:ascii="Courier New" w:hAnsi="Courier New" w:cs="Courier New" w:hint="default"/>
+        <w:rFonts w:cs="Courier New"/>
       </w:rPr>
     </w:lvl>
     <w:lvl w:ilvl="2">
@@ -3601,6 +3837,7 @@
       </w:pPr>
       <w:rPr>
         <w:rFonts w:ascii="Wingdings" w:hAnsi="Wingdings" w:cs="Wingdings" w:hint="default"/>
+        <w:rFonts w:cs="Wingdings"/>
       </w:rPr>
     </w:lvl>
     <w:lvl w:ilvl="3">
@@ -3616,6 +3853,7 @@
       </w:pPr>
       <w:rPr>
         <w:rFonts w:ascii="Symbol" w:hAnsi="Symbol" w:cs="Symbol" w:hint="default"/>
+        <w:rFonts w:cs="Symbol"/>
       </w:rPr>
     </w:lvl>
     <w:lvl w:ilvl="4">
@@ -3631,6 +3869,7 @@
       </w:pPr>
       <w:rPr>
         <w:rFonts w:ascii="Courier New" w:hAnsi="Courier New" w:cs="Courier New" w:hint="default"/>
+        <w:rFonts w:cs="Courier New"/>
       </w:rPr>
     </w:lvl>
     <w:lvl w:ilvl="5">
@@ -3646,6 +3885,7 @@
       </w:pPr>
       <w:rPr>
         <w:rFonts w:ascii="Wingdings" w:hAnsi="Wingdings" w:cs="Wingdings" w:hint="default"/>
+        <w:rFonts w:cs="Wingdings"/>
       </w:rPr>
     </w:lvl>
     <w:lvl w:ilvl="6">
@@ -3661,6 +3901,7 @@
       </w:pPr>
       <w:rPr>
         <w:rFonts w:ascii="Symbol" w:hAnsi="Symbol" w:cs="Symbol" w:hint="default"/>
+        <w:rFonts w:cs="Symbol"/>
       </w:rPr>
     </w:lvl>
     <w:lvl w:ilvl="7">
@@ -3676,6 +3917,7 @@
       </w:pPr>
       <w:rPr>
         <w:rFonts w:ascii="Courier New" w:hAnsi="Courier New" w:cs="Courier New" w:hint="default"/>
+        <w:rFonts w:cs="Courier New"/>
       </w:rPr>
     </w:lvl>
     <w:lvl w:ilvl="8">
@@ -3691,10 +3933,11 @@
       </w:pPr>
       <w:rPr>
         <w:rFonts w:ascii="Wingdings" w:hAnsi="Wingdings" w:cs="Wingdings" w:hint="default"/>
+        <w:rFonts w:cs="Wingdings"/>
       </w:rPr>
     </w:lvl>
   </w:abstractNum>
-  <w:abstractNum w:abstractNumId="3">
+  <w:abstractNum w:abstractNumId="4">
     <w:lvl w:ilvl="0">
       <w:start w:val="1"/>
       <w:numFmt w:val="bullet"/>
@@ -3708,6 +3951,8 @@
       </w:pPr>
       <w:rPr>
         <w:rFonts w:ascii="Symbol" w:hAnsi="Symbol" w:cs="Symbol" w:hint="default"/>
+        <w:b/>
+        <w:rFonts w:cs="Symbol"/>
       </w:rPr>
     </w:lvl>
     <w:lvl w:ilvl="1">
@@ -3723,6 +3968,7 @@
       </w:pPr>
       <w:rPr>
         <w:rFonts w:ascii="Courier New" w:hAnsi="Courier New" w:cs="Courier New" w:hint="default"/>
+        <w:rFonts w:cs="Courier New"/>
       </w:rPr>
     </w:lvl>
     <w:lvl w:ilvl="2">
@@ -3738,6 +3984,7 @@
       </w:pPr>
       <w:rPr>
         <w:rFonts w:ascii="Wingdings" w:hAnsi="Wingdings" w:cs="Wingdings" w:hint="default"/>
+        <w:rFonts w:cs="Wingdings"/>
       </w:rPr>
     </w:lvl>
     <w:lvl w:ilvl="3">
@@ -3753,6 +4000,7 @@
       </w:pPr>
       <w:rPr>
         <w:rFonts w:ascii="Symbol" w:hAnsi="Symbol" w:cs="Symbol" w:hint="default"/>
+        <w:rFonts w:cs="Symbol"/>
       </w:rPr>
     </w:lvl>
     <w:lvl w:ilvl="4">
@@ -3768,6 +4016,7 @@
       </w:pPr>
       <w:rPr>
         <w:rFonts w:ascii="Courier New" w:hAnsi="Courier New" w:cs="Courier New" w:hint="default"/>
+        <w:rFonts w:cs="Courier New"/>
       </w:rPr>
     </w:lvl>
     <w:lvl w:ilvl="5">
@@ -3783,6 +4032,7 @@
       </w:pPr>
       <w:rPr>
         <w:rFonts w:ascii="Wingdings" w:hAnsi="Wingdings" w:cs="Wingdings" w:hint="default"/>
+        <w:rFonts w:cs="Wingdings"/>
       </w:rPr>
     </w:lvl>
     <w:lvl w:ilvl="6">
@@ -3798,6 +4048,7 @@
       </w:pPr>
       <w:rPr>
         <w:rFonts w:ascii="Symbol" w:hAnsi="Symbol" w:cs="Symbol" w:hint="default"/>
+        <w:rFonts w:cs="Symbol"/>
       </w:rPr>
     </w:lvl>
     <w:lvl w:ilvl="7">
@@ -3813,6 +4064,7 @@
       </w:pPr>
       <w:rPr>
         <w:rFonts w:ascii="Courier New" w:hAnsi="Courier New" w:cs="Courier New" w:hint="default"/>
+        <w:rFonts w:cs="Courier New"/>
       </w:rPr>
     </w:lvl>
     <w:lvl w:ilvl="8">
@@ -3828,126 +4080,8 @@
       </w:pPr>
       <w:rPr>
         <w:rFonts w:ascii="Wingdings" w:hAnsi="Wingdings" w:cs="Wingdings" w:hint="default"/>
+        <w:rFonts w:cs="Wingdings"/>
       </w:rPr>
-    </w:lvl>
-  </w:abstractNum>
-  <w:abstractNum w:abstractNumId="4">
-    <w:lvl w:ilvl="0">
-      <w:start w:val="1"/>
-      <w:numFmt w:val="decimal"/>
-      <w:lvlText w:val="%1."/>
-      <w:lvlJc w:val="left"/>
-      <w:pPr>
-        <w:tabs>
-          <w:tab w:val="num" w:pos="720"/>
-        </w:tabs>
-        <w:ind w:left="720" w:hanging="720"/>
-      </w:pPr>
-      <w:rPr/>
-    </w:lvl>
-    <w:lvl w:ilvl="1">
-      <w:start w:val="1"/>
-      <w:numFmt w:val="decimal"/>
-      <w:lvlText w:val="%2."/>
-      <w:lvlJc w:val="left"/>
-      <w:pPr>
-        <w:tabs>
-          <w:tab w:val="num" w:pos="1440"/>
-        </w:tabs>
-        <w:ind w:left="1440" w:hanging="720"/>
-      </w:pPr>
-      <w:rPr/>
-    </w:lvl>
-    <w:lvl w:ilvl="2">
-      <w:start w:val="1"/>
-      <w:numFmt w:val="decimal"/>
-      <w:lvlText w:val="%3."/>
-      <w:lvlJc w:val="left"/>
-      <w:pPr>
-        <w:tabs>
-          <w:tab w:val="num" w:pos="2160"/>
-        </w:tabs>
-        <w:ind w:left="2160" w:hanging="720"/>
-      </w:pPr>
-      <w:rPr/>
-    </w:lvl>
-    <w:lvl w:ilvl="3">
-      <w:start w:val="1"/>
-      <w:numFmt w:val="decimal"/>
-      <w:lvlText w:val="%4."/>
-      <w:lvlJc w:val="left"/>
-      <w:pPr>
-        <w:tabs>
-          <w:tab w:val="num" w:pos="2880"/>
-        </w:tabs>
-        <w:ind w:left="2880" w:hanging="720"/>
-      </w:pPr>
-      <w:rPr/>
-    </w:lvl>
-    <w:lvl w:ilvl="4">
-      <w:start w:val="1"/>
-      <w:numFmt w:val="decimal"/>
-      <w:lvlText w:val="%5."/>
-      <w:lvlJc w:val="left"/>
-      <w:pPr>
-        <w:tabs>
-          <w:tab w:val="num" w:pos="3600"/>
-        </w:tabs>
-        <w:ind w:left="3600" w:hanging="720"/>
-      </w:pPr>
-      <w:rPr/>
-    </w:lvl>
-    <w:lvl w:ilvl="5">
-      <w:start w:val="1"/>
-      <w:numFmt w:val="decimal"/>
-      <w:lvlText w:val="%6."/>
-      <w:lvlJc w:val="left"/>
-      <w:pPr>
-        <w:tabs>
-          <w:tab w:val="num" w:pos="4320"/>
-        </w:tabs>
-        <w:ind w:left="4320" w:hanging="720"/>
-      </w:pPr>
-      <w:rPr/>
-    </w:lvl>
-    <w:lvl w:ilvl="6">
-      <w:start w:val="1"/>
-      <w:numFmt w:val="decimal"/>
-      <w:lvlText w:val="%7."/>
-      <w:lvlJc w:val="left"/>
-      <w:pPr>
-        <w:tabs>
-          <w:tab w:val="num" w:pos="5040"/>
-        </w:tabs>
-        <w:ind w:left="5040" w:hanging="720"/>
-      </w:pPr>
-      <w:rPr/>
-    </w:lvl>
-    <w:lvl w:ilvl="7">
-      <w:start w:val="1"/>
-      <w:numFmt w:val="decimal"/>
-      <w:lvlText w:val="%8."/>
-      <w:lvlJc w:val="left"/>
-      <w:pPr>
-        <w:tabs>
-          <w:tab w:val="num" w:pos="5760"/>
-        </w:tabs>
-        <w:ind w:left="5760" w:hanging="720"/>
-      </w:pPr>
-      <w:rPr/>
-    </w:lvl>
-    <w:lvl w:ilvl="8">
-      <w:start w:val="1"/>
-      <w:numFmt w:val="decimal"/>
-      <w:lvlText w:val="%9."/>
-      <w:lvlJc w:val="left"/>
-      <w:pPr>
-        <w:tabs>
-          <w:tab w:val="num" w:pos="6480"/>
-        </w:tabs>
-        <w:ind w:left="6480" w:hanging="720"/>
-      </w:pPr>
-      <w:rPr/>
     </w:lvl>
   </w:abstractNum>
   <w:num w:numId="1">
@@ -3975,9 +4109,7 @@
       </w:rPr>
     </w:rPrDefault>
     <w:pPrDefault>
-      <w:pPr>
-        <w:suppressAutoHyphens w:val="true"/>
-      </w:pPr>
+      <w:pPr/>
     </w:pPrDefault>
   </w:docDefaults>
   <w:latentStyles w:defLockedState="0" w:defUIPriority="0" w:defSemiHidden="0" w:defUnhideWhenUsed="0" w:defQFormat="0" w:count="376">
@@ -4473,7 +4605,7 @@
     <w:rPr/>
   </w:style>
   <w:style w:type="character" w:styleId="Ncoradanotaderodap">
-    <w:name w:val="Footnote Reference"/>
+    <w:name w:val="Âncora da nota de rodapé"/>
     <w:rPr>
       <w:sz w:val="20"/>
       <w:szCs w:val="20"/>
@@ -4492,7 +4624,7 @@
     </w:rPr>
   </w:style>
   <w:style w:type="character" w:styleId="LinkdaInternet">
-    <w:name w:val="Hyperlink"/>
+    <w:name w:val="Link da Internet"/>
     <w:basedOn w:val="DefaultParagraphFont"/>
     <w:rPr>
       <w:color w:val="0000FF"/>
@@ -4508,9 +4640,10 @@
       <w:bCs/>
     </w:rPr>
   </w:style>
-  <w:style w:type="character" w:styleId="Linkdainternetvisitado">
+  <w:style w:type="character" w:styleId="FollowedHyperlink">
     <w:name w:val="FollowedHyperlink"/>
     <w:basedOn w:val="DefaultParagraphFont"/>
+    <w:qFormat/>
     <w:rPr>
       <w:color w:val="800080"/>
       <w:u w:val="single"/>
@@ -4591,6 +4724,134 @@
     <w:rPr>
       <w:rFonts w:ascii="Courier New" w:hAnsi="Courier New"/>
       <w:color w:val="800000"/>
+    </w:rPr>
+  </w:style>
+  <w:style w:type="character" w:styleId="ListLabel1">
+    <w:name w:val="ListLabel 1"/>
+    <w:qFormat/>
+    <w:rPr>
+      <w:rFonts w:cs="Wingdings"/>
+      <w:color w:val="auto"/>
+    </w:rPr>
+  </w:style>
+  <w:style w:type="character" w:styleId="ListLabel2">
+    <w:name w:val="ListLabel 2"/>
+    <w:qFormat/>
+    <w:rPr>
+      <w:rFonts w:cs="Courier New"/>
+    </w:rPr>
+  </w:style>
+  <w:style w:type="character" w:styleId="ListLabel3">
+    <w:name w:val="ListLabel 3"/>
+    <w:qFormat/>
+    <w:rPr>
+      <w:rFonts w:cs="Wingdings"/>
+    </w:rPr>
+  </w:style>
+  <w:style w:type="character" w:styleId="ListLabel4">
+    <w:name w:val="ListLabel 4"/>
+    <w:qFormat/>
+    <w:rPr>
+      <w:rFonts w:cs="Symbol"/>
+    </w:rPr>
+  </w:style>
+  <w:style w:type="character" w:styleId="ListLabel5">
+    <w:name w:val="ListLabel 5"/>
+    <w:qFormat/>
+    <w:rPr>
+      <w:rFonts w:cs="Courier New"/>
+    </w:rPr>
+  </w:style>
+  <w:style w:type="character" w:styleId="ListLabel6">
+    <w:name w:val="ListLabel 6"/>
+    <w:qFormat/>
+    <w:rPr>
+      <w:rFonts w:cs="Wingdings"/>
+    </w:rPr>
+  </w:style>
+  <w:style w:type="character" w:styleId="ListLabel7">
+    <w:name w:val="ListLabel 7"/>
+    <w:qFormat/>
+    <w:rPr>
+      <w:rFonts w:cs="Symbol"/>
+    </w:rPr>
+  </w:style>
+  <w:style w:type="character" w:styleId="ListLabel8">
+    <w:name w:val="ListLabel 8"/>
+    <w:qFormat/>
+    <w:rPr>
+      <w:rFonts w:cs="Courier New"/>
+    </w:rPr>
+  </w:style>
+  <w:style w:type="character" w:styleId="ListLabel9">
+    <w:name w:val="ListLabel 9"/>
+    <w:qFormat/>
+    <w:rPr>
+      <w:rFonts w:cs="Wingdings"/>
+    </w:rPr>
+  </w:style>
+  <w:style w:type="character" w:styleId="ListLabel10">
+    <w:name w:val="ListLabel 10"/>
+    <w:qFormat/>
+    <w:rPr>
+      <w:rFonts w:cs="Symbol"/>
+      <w:b/>
+    </w:rPr>
+  </w:style>
+  <w:style w:type="character" w:styleId="ListLabel11">
+    <w:name w:val="ListLabel 11"/>
+    <w:qFormat/>
+    <w:rPr>
+      <w:rFonts w:cs="Courier New"/>
+    </w:rPr>
+  </w:style>
+  <w:style w:type="character" w:styleId="ListLabel12">
+    <w:name w:val="ListLabel 12"/>
+    <w:qFormat/>
+    <w:rPr>
+      <w:rFonts w:cs="Wingdings"/>
+    </w:rPr>
+  </w:style>
+  <w:style w:type="character" w:styleId="ListLabel13">
+    <w:name w:val="ListLabel 13"/>
+    <w:qFormat/>
+    <w:rPr>
+      <w:rFonts w:cs="Symbol"/>
+    </w:rPr>
+  </w:style>
+  <w:style w:type="character" w:styleId="ListLabel14">
+    <w:name w:val="ListLabel 14"/>
+    <w:qFormat/>
+    <w:rPr>
+      <w:rFonts w:cs="Courier New"/>
+    </w:rPr>
+  </w:style>
+  <w:style w:type="character" w:styleId="ListLabel15">
+    <w:name w:val="ListLabel 15"/>
+    <w:qFormat/>
+    <w:rPr>
+      <w:rFonts w:cs="Wingdings"/>
+    </w:rPr>
+  </w:style>
+  <w:style w:type="character" w:styleId="ListLabel16">
+    <w:name w:val="ListLabel 16"/>
+    <w:qFormat/>
+    <w:rPr>
+      <w:rFonts w:cs="Symbol"/>
+    </w:rPr>
+  </w:style>
+  <w:style w:type="character" w:styleId="ListLabel17">
+    <w:name w:val="ListLabel 17"/>
+    <w:qFormat/>
+    <w:rPr>
+      <w:rFonts w:cs="Courier New"/>
+    </w:rPr>
+  </w:style>
+  <w:style w:type="character" w:styleId="ListLabel18">
+    <w:name w:val="ListLabel 18"/>
+    <w:qFormat/>
+    <w:rPr>
+      <w:rFonts w:cs="Wingdings"/>
     </w:rPr>
   </w:style>
   <w:style w:type="paragraph" w:styleId="Ttulo">
@@ -4992,10 +5253,6 @@
     <w:qFormat/>
     <w:pPr>
       <w:widowControl/>
-      <w:numPr>
-        <w:ilvl w:val="0"/>
-        <w:numId w:val="4"/>
-      </w:numPr>
       <w:tabs>
         <w:tab w:val="left" w:pos="720" w:leader="none"/>
       </w:tabs>
@@ -5015,6 +5272,7 @@
     <w:pPr>
       <w:spacing w:before="0" w:after="120"/>
       <w:ind w:left="720" w:hanging="0"/>
+      <w:jc w:val="both"/>
     </w:pPr>
     <w:rPr>
       <w:i/>

</xml_diff>